<commit_message>
transfer code to different machine
</commit_message>
<xml_diff>
--- a/Draft_Thesis-Proposal_PM.docx
+++ b/Draft_Thesis-Proposal_PM.docx
@@ -300,25 +300,7 @@
           <w:sz w:val="24"/>
           <w:szCs w:val="24"/>
         </w:rPr>
-        <w:t xml:space="preserve"> accompanied by strong gusty winds and brief but intense precipitation. Studies have shown that the “precipitation cores” formed within NCFRs are associated with high surface convergence and some of the highest rates of precipitation in storms where the phenomena </w:t>
-      </w:r>
-      <w:proofErr w:type="gramStart"/>
-      <w:r>
-        <w:rPr>
-          <w:rFonts w:ascii="Times New Roman" w:eastAsia="Times New Roman" w:hAnsi="Times New Roman" w:cs="Times New Roman"/>
-          <w:sz w:val="24"/>
-          <w:szCs w:val="24"/>
-        </w:rPr>
-        <w:t>is</w:t>
-      </w:r>
-      <w:proofErr w:type="gramEnd"/>
-      <w:r>
-        <w:rPr>
-          <w:rFonts w:ascii="Times New Roman" w:eastAsia="Times New Roman" w:hAnsi="Times New Roman" w:cs="Times New Roman"/>
-          <w:sz w:val="24"/>
-          <w:szCs w:val="24"/>
-        </w:rPr>
-        <w:t xml:space="preserve"> observed (Houze et al., 1976; Hobbs &amp; Persson, 1982; Koch &amp; </w:t>
+        <w:t xml:space="preserve"> accompanied by strong gusty winds and brief but intense precipitation. Studies have shown that the “precipitation cores” formed within NCFRs are associated with high surface convergence and some of the highest rates of precipitation in storms where the phenomena is observed (Houze et al., 1976; Hobbs &amp; Persson, 1982; Koch &amp; </w:t>
       </w:r>
       <w:proofErr w:type="spellStart"/>
       <w:r>
@@ -396,7 +378,7 @@
           <w:sz w:val="24"/>
           <w:szCs w:val="24"/>
         </w:rPr>
-        <w:t xml:space="preserve">Notable recent events illustrate the socioeconomic hazard HIP events can cause. Occurring in developed countries with weather monitoring, forecasting, and warning capabilities, </w:t>
+        <w:t xml:space="preserve">Notable events illustrate the socioeconomic </w:t>
       </w:r>
       <w:r>
         <w:rPr>
@@ -404,26 +386,218 @@
           <w:sz w:val="24"/>
           <w:szCs w:val="24"/>
         </w:rPr>
-        <w:lastRenderedPageBreak/>
-        <w:t xml:space="preserve">the Summer 2021 flooding in Central Tennessee and Northern Europe were reminders of HIP causing widespread hazards. These extremes can also impact the hydrologic and geomorphic response to precipitation by changing the physical relationships among rainfall, runoff, erosion, and hillslope stability. HIP events that trigger these landscape responses increase the risk of multiple disasters where water and emergency managers face increasingly dire tradeoffs between water quality, transportation networks, community safety and flood prevention. Recent studies (Agilan, et al., 2017; </w:t>
-      </w:r>
-      <w:proofErr w:type="spellStart"/>
+        <w:t>impact of</w:t>
+      </w:r>
       <w:r>
         <w:rPr>
           <w:rFonts w:ascii="Times New Roman" w:eastAsia="Times New Roman" w:hAnsi="Times New Roman" w:cs="Times New Roman"/>
           <w:sz w:val="24"/>
           <w:szCs w:val="24"/>
         </w:rPr>
-        <w:t>Chanaud</w:t>
-      </w:r>
-      <w:proofErr w:type="spellEnd"/>
+        <w:t xml:space="preserve"> HIP.</w:t>
+      </w:r>
       <w:r>
         <w:rPr>
           <w:rFonts w:ascii="Times New Roman" w:eastAsia="Times New Roman" w:hAnsi="Times New Roman" w:cs="Times New Roman"/>
           <w:sz w:val="24"/>
           <w:szCs w:val="24"/>
         </w:rPr>
-        <w:t xml:space="preserve"> et al., 2021) have found that precipitation intensity-duration-frequency (IDF) relationships have changed from the historical curve in many regions, with many of these changes found in higher intensity, shorter duration events. Because these curves are used to design water control infrastructure, and the design of long-lifetime infrastructure is that the curves represent a stationary climate, non-stationarity implies risk to infrastructure and socioeconomic health. </w:t>
+        <w:t xml:space="preserve"> </w:t>
+      </w:r>
+      <w:r>
+        <w:rPr>
+          <w:rFonts w:ascii="Times New Roman" w:eastAsia="Times New Roman" w:hAnsi="Times New Roman" w:cs="Times New Roman"/>
+          <w:sz w:val="24"/>
+          <w:szCs w:val="24"/>
+        </w:rPr>
+        <w:t>In 2017, the</w:t>
+      </w:r>
+      <w:r>
+        <w:rPr>
+          <w:rFonts w:ascii="Times New Roman" w:eastAsia="Times New Roman" w:hAnsi="Times New Roman" w:cs="Times New Roman"/>
+          <w:sz w:val="24"/>
+          <w:szCs w:val="24"/>
+        </w:rPr>
+        <w:t xml:space="preserve"> Oroville Dam Crisis in the state of California was </w:t>
+      </w:r>
+      <w:r>
+        <w:rPr>
+          <w:rFonts w:ascii="Times New Roman" w:eastAsia="Times New Roman" w:hAnsi="Times New Roman" w:cs="Times New Roman"/>
+          <w:sz w:val="24"/>
+          <w:szCs w:val="24"/>
+        </w:rPr>
+        <w:t xml:space="preserve">in part </w:t>
+      </w:r>
+      <w:r>
+        <w:rPr>
+          <w:rFonts w:ascii="Times New Roman" w:eastAsia="Times New Roman" w:hAnsi="Times New Roman" w:cs="Times New Roman"/>
+          <w:sz w:val="24"/>
+          <w:szCs w:val="24"/>
+        </w:rPr>
+        <w:t>triggered</w:t>
+      </w:r>
+      <w:r>
+        <w:rPr>
+          <w:rFonts w:ascii="Times New Roman" w:eastAsia="Times New Roman" w:hAnsi="Times New Roman" w:cs="Times New Roman"/>
+          <w:sz w:val="24"/>
+          <w:szCs w:val="24"/>
+        </w:rPr>
+        <w:t xml:space="preserve"> by a series of atmospheric </w:t>
+      </w:r>
+      <w:r>
+        <w:rPr>
+          <w:rFonts w:ascii="Times New Roman" w:eastAsia="Times New Roman" w:hAnsi="Times New Roman" w:cs="Times New Roman"/>
+          <w:sz w:val="24"/>
+          <w:szCs w:val="24"/>
+        </w:rPr>
+        <w:lastRenderedPageBreak/>
+        <w:t xml:space="preserve">river events that affected the region in early February. The pulses of high intensity precipitation within these AR events </w:t>
+      </w:r>
+      <w:r>
+        <w:rPr>
+          <w:rFonts w:ascii="Times New Roman" w:eastAsia="Times New Roman" w:hAnsi="Times New Roman" w:cs="Times New Roman"/>
+          <w:sz w:val="24"/>
+          <w:szCs w:val="24"/>
+        </w:rPr>
+        <w:t>caused</w:t>
+      </w:r>
+      <w:r>
+        <w:rPr>
+          <w:rFonts w:ascii="Times New Roman" w:eastAsia="Times New Roman" w:hAnsi="Times New Roman" w:cs="Times New Roman"/>
+          <w:sz w:val="24"/>
+          <w:szCs w:val="24"/>
+        </w:rPr>
+        <w:t xml:space="preserve"> </w:t>
+      </w:r>
+      <w:r>
+        <w:rPr>
+          <w:rFonts w:ascii="Times New Roman" w:eastAsia="Times New Roman" w:hAnsi="Times New Roman" w:cs="Times New Roman"/>
+          <w:sz w:val="24"/>
+          <w:szCs w:val="24"/>
+        </w:rPr>
+        <w:t>heavy damage to th</w:t>
+      </w:r>
+      <w:r>
+        <w:rPr>
+          <w:rFonts w:ascii="Times New Roman" w:eastAsia="Times New Roman" w:hAnsi="Times New Roman" w:cs="Times New Roman"/>
+          <w:sz w:val="24"/>
+          <w:szCs w:val="24"/>
+        </w:rPr>
+        <w:t>e primary and emergency</w:t>
+      </w:r>
+      <w:r>
+        <w:rPr>
+          <w:rFonts w:ascii="Times New Roman" w:eastAsia="Times New Roman" w:hAnsi="Times New Roman" w:cs="Times New Roman"/>
+          <w:sz w:val="24"/>
+          <w:szCs w:val="24"/>
+        </w:rPr>
+        <w:t xml:space="preserve"> spillway of the Oroville Dam</w:t>
+      </w:r>
+      <w:r>
+        <w:rPr>
+          <w:rFonts w:ascii="Times New Roman" w:eastAsia="Times New Roman" w:hAnsi="Times New Roman" w:cs="Times New Roman"/>
+          <w:sz w:val="24"/>
+          <w:szCs w:val="24"/>
+        </w:rPr>
+        <w:t>, leading to the</w:t>
+      </w:r>
+      <w:r>
+        <w:rPr>
+          <w:rFonts w:ascii="Times New Roman" w:eastAsia="Times New Roman" w:hAnsi="Times New Roman" w:cs="Times New Roman"/>
+          <w:sz w:val="24"/>
+          <w:szCs w:val="24"/>
+        </w:rPr>
+        <w:t xml:space="preserve"> evacuation of </w:t>
+      </w:r>
+      <w:r>
+        <w:rPr>
+          <w:rFonts w:ascii="Times New Roman" w:eastAsia="Times New Roman" w:hAnsi="Times New Roman" w:cs="Times New Roman"/>
+          <w:sz w:val="24"/>
+          <w:szCs w:val="24"/>
+        </w:rPr>
+        <w:t>188,000 people and around $1 billion in damage-related repairs</w:t>
+      </w:r>
+      <w:r>
+        <w:rPr>
+          <w:rFonts w:ascii="Times New Roman" w:eastAsia="Times New Roman" w:hAnsi="Times New Roman" w:cs="Times New Roman"/>
+          <w:sz w:val="24"/>
+          <w:szCs w:val="24"/>
+        </w:rPr>
+        <w:t xml:space="preserve"> </w:t>
+      </w:r>
+      <w:r>
+        <w:rPr>
+          <w:rFonts w:ascii="Times New Roman" w:eastAsia="Times New Roman" w:hAnsi="Times New Roman" w:cs="Times New Roman"/>
+          <w:sz w:val="24"/>
+          <w:szCs w:val="24"/>
+        </w:rPr>
+        <w:t>(Henn et al., 2020; Vano et al., 2018; White et al., 2019)</w:t>
+      </w:r>
+      <w:r>
+        <w:rPr>
+          <w:rFonts w:ascii="Times New Roman" w:eastAsia="Times New Roman" w:hAnsi="Times New Roman" w:cs="Times New Roman"/>
+          <w:sz w:val="24"/>
+          <w:szCs w:val="24"/>
+        </w:rPr>
+        <w:t>.</w:t>
+      </w:r>
+      <w:r>
+        <w:rPr>
+          <w:rFonts w:ascii="Times New Roman" w:eastAsia="Times New Roman" w:hAnsi="Times New Roman" w:cs="Times New Roman"/>
+          <w:sz w:val="24"/>
+          <w:szCs w:val="24"/>
+        </w:rPr>
+        <w:t xml:space="preserve"> </w:t>
+      </w:r>
+      <w:r>
+        <w:rPr>
+          <w:rFonts w:ascii="Times New Roman" w:eastAsia="Times New Roman" w:hAnsi="Times New Roman" w:cs="Times New Roman"/>
+          <w:sz w:val="24"/>
+          <w:szCs w:val="24"/>
+        </w:rPr>
+        <w:t>As the hydroclimate of California is dominated by wild swings in drought and non-drought years, similar annual extreme events within the state often</w:t>
+      </w:r>
+      <w:r>
+        <w:rPr>
+          <w:rFonts w:ascii="Times New Roman" w:eastAsia="Times New Roman" w:hAnsi="Times New Roman" w:cs="Times New Roman"/>
+          <w:sz w:val="24"/>
+          <w:szCs w:val="24"/>
+        </w:rPr>
+        <w:t xml:space="preserve"> impact the hydrologic and geomorphic response to precipitation by changing the physical relationships among rainfall, runoff, erosion, and hillslope stability. HIP events that trigger these landscape responses increase the risk of multiple disasters where water and emergency managers face increasingly dire tradeoffs between water quality, transportation networks, community safety and flood prevention. Recent studies (Agilan, et al., 2017; </w:t>
+      </w:r>
+      <w:proofErr w:type="spellStart"/>
+      <w:r>
+        <w:rPr>
+          <w:rFonts w:ascii="Times New Roman" w:eastAsia="Times New Roman" w:hAnsi="Times New Roman" w:cs="Times New Roman"/>
+          <w:sz w:val="24"/>
+          <w:szCs w:val="24"/>
+        </w:rPr>
+        <w:t>Chanaud</w:t>
+      </w:r>
+      <w:proofErr w:type="spellEnd"/>
+      <w:r>
+        <w:rPr>
+          <w:rFonts w:ascii="Times New Roman" w:eastAsia="Times New Roman" w:hAnsi="Times New Roman" w:cs="Times New Roman"/>
+          <w:sz w:val="24"/>
+          <w:szCs w:val="24"/>
+        </w:rPr>
+        <w:t xml:space="preserve"> et al., 2021) have found that precipitation intensity-duration-frequency (IDF) relationships have changed from the historical curve in many regions, with many of these changes found in higher intensity, shorter duration events. Because these curves are</w:t>
+      </w:r>
+      <w:r>
+        <w:rPr>
+          <w:rFonts w:ascii="Times New Roman" w:eastAsia="Times New Roman" w:hAnsi="Times New Roman" w:cs="Times New Roman"/>
+          <w:sz w:val="24"/>
+          <w:szCs w:val="24"/>
+        </w:rPr>
+        <w:t xml:space="preserve"> oftentimes</w:t>
+      </w:r>
+      <w:r>
+        <w:rPr>
+          <w:rFonts w:ascii="Times New Roman" w:eastAsia="Times New Roman" w:hAnsi="Times New Roman" w:cs="Times New Roman"/>
+          <w:sz w:val="24"/>
+          <w:szCs w:val="24"/>
+        </w:rPr>
+        <w:t xml:space="preserve"> used to design water control infrastructure, and the design of long-lifetime infrastructure is that the curves represent a stationary climate, non-stationarity implies risk to infrastructure and socioeconomic health. </w:t>
       </w:r>
     </w:p>
     <w:p>
@@ -511,25 +685,7 @@
           <w:sz w:val="24"/>
           <w:szCs w:val="24"/>
         </w:rPr>
-        <w:t>It is known that the highest precipitation rates on earth are found in deep convective cells. However, the details of how convective elements organize or how strong rising motion embeds within larger precipitating systems (</w:t>
-      </w:r>
-      <w:proofErr w:type="gramStart"/>
-      <w:r>
-        <w:rPr>
-          <w:rFonts w:ascii="Times New Roman" w:eastAsia="Times New Roman" w:hAnsi="Times New Roman" w:cs="Times New Roman"/>
-          <w:sz w:val="24"/>
-          <w:szCs w:val="24"/>
-        </w:rPr>
-        <w:t>e.g.</w:t>
-      </w:r>
-      <w:proofErr w:type="gramEnd"/>
-      <w:r>
-        <w:rPr>
-          <w:rFonts w:ascii="Times New Roman" w:eastAsia="Times New Roman" w:hAnsi="Times New Roman" w:cs="Times New Roman"/>
-          <w:sz w:val="24"/>
-          <w:szCs w:val="24"/>
-        </w:rPr>
-        <w:t xml:space="preserve"> cyclones or fronts) are poorly understood and are critical for understanding how high rates persist long enough to cause significant impact.</w:t>
+        <w:t>It is known that the highest precipitation rates on earth are found in deep convective cells. However, the details of how convective elements organize or how strong rising motion embeds within larger precipitating systems (e.g. cyclones or fronts) are poorly understood and are critical for understanding how high rates persist long enough to cause significant impact.</w:t>
       </w:r>
     </w:p>
     <w:p>
@@ -713,25 +869,7 @@
           <w:sz w:val="24"/>
           <w:szCs w:val="24"/>
         </w:rPr>
-        <w:t xml:space="preserve"> (</w:t>
-      </w:r>
-      <w:proofErr w:type="gramStart"/>
-      <w:r>
-        <w:rPr>
-          <w:rFonts w:ascii="Times New Roman" w:eastAsia="Times New Roman" w:hAnsi="Times New Roman" w:cs="Times New Roman"/>
-          <w:sz w:val="24"/>
-          <w:szCs w:val="24"/>
-        </w:rPr>
-        <w:t>I.E.</w:t>
-      </w:r>
-      <w:proofErr w:type="gramEnd"/>
-      <w:r>
-        <w:rPr>
-          <w:rFonts w:ascii="Times New Roman" w:eastAsia="Times New Roman" w:hAnsi="Times New Roman" w:cs="Times New Roman"/>
-          <w:sz w:val="24"/>
-          <w:szCs w:val="24"/>
-        </w:rPr>
-        <w:t xml:space="preserve"> </w:t>
+        <w:t xml:space="preserve"> (I.E. </w:t>
       </w:r>
       <w:r>
         <w:rPr>
@@ -902,131 +1040,181 @@
       </w:ins>
       <w:ins w:id="26" w:author="Parker Malek" w:date="2023-05-26T15:55:00Z">
         <w:r>
-          <w:t xml:space="preserve"> will provide mesoscale characterizations of HIP events on the western coast of the United States</w:t>
-        </w:r>
-      </w:ins>
-      <w:ins w:id="27" w:author="Parker Malek" w:date="2023-10-09T18:05:00Z">
-        <w:r>
-          <w:t xml:space="preserve"> within atmospheric rivers</w:t>
-        </w:r>
-      </w:ins>
-      <w:ins w:id="28" w:author="Parker Malek" w:date="2023-10-12T14:07:00Z">
-        <w:r>
-          <w:t xml:space="preserve">. </w:t>
-        </w:r>
-      </w:ins>
-      <w:ins w:id="29" w:author="Parker Malek" w:date="2023-10-12T14:14:00Z">
-        <w:r>
-          <w:t xml:space="preserve">Atmospheric rivers are primary drivers of </w:t>
-        </w:r>
-        <w:r>
-          <w:lastRenderedPageBreak/>
-          <w:t>high impact precipitation events in the state</w:t>
-        </w:r>
-      </w:ins>
-      <w:ins w:id="30" w:author="Parker Malek" w:date="2023-10-12T14:17:00Z">
-        <w:r>
-          <w:t xml:space="preserve">, often </w:t>
+          <w:t xml:space="preserve"> will provide mesoscale characterizations </w:t>
+        </w:r>
+      </w:ins>
+      <w:r>
+        <w:t>for a series of landfalling ARs that triggered the February 2017 Oroville Dam Crisis in the state of California</w:t>
+      </w:r>
+      <w:ins w:id="27" w:author="Parker Malek" w:date="2023-10-12T14:07:00Z">
+        <w:r>
+          <w:t>.</w:t>
+        </w:r>
+      </w:ins>
+      <w:ins w:id="28" w:author="Parker Malek" w:date="2023-10-12T14:17:00Z">
+        <w:r>
+          <w:t xml:space="preserve"> </w:t>
+        </w:r>
+      </w:ins>
+      <w:ins w:id="29" w:author="Parker Malek" w:date="2023-05-26T15:55:00Z">
+        <w:r>
+          <w:t>Rain gauge</w:t>
+        </w:r>
+      </w:ins>
+      <w:ins w:id="30" w:author="Parker Malek" w:date="2023-10-09T22:18:00Z">
+        <w:r>
+          <w:t>,</w:t>
         </w:r>
       </w:ins>
       <w:ins w:id="31" w:author="Parker Malek" w:date="2023-05-26T15:55:00Z">
         <w:r>
-          <w:t>Rain gauge</w:t>
-        </w:r>
-      </w:ins>
-      <w:ins w:id="32" w:author="Parker Malek" w:date="2023-10-09T22:18:00Z">
-        <w:r>
-          <w:t>,</w:t>
+          <w:t xml:space="preserve"> </w:t>
+        </w:r>
+      </w:ins>
+      <w:r>
+        <w:t>satellite-based, and</w:t>
+      </w:r>
+      <w:ins w:id="32" w:author="Parker Malek" w:date="2023-10-09T22:23:00Z">
+        <w:r>
+          <w:t xml:space="preserve"> reanalysis data </w:t>
         </w:r>
       </w:ins>
       <w:ins w:id="33" w:author="Parker Malek" w:date="2023-05-26T15:55:00Z">
         <w:r>
-          <w:t xml:space="preserve"> radar </w:t>
-        </w:r>
-      </w:ins>
-      <w:ins w:id="34" w:author="Parker Malek" w:date="2023-10-09T22:23:00Z">
-        <w:r>
-          <w:t xml:space="preserve">product and reanalysis data </w:t>
-        </w:r>
-      </w:ins>
-      <w:ins w:id="35" w:author="Parker Malek" w:date="2023-05-26T15:55:00Z">
-        <w:r>
           <w:t>will be used to</w:t>
         </w:r>
       </w:ins>
+      <w:ins w:id="34" w:author="Parker Malek" w:date="2023-10-09T22:17:00Z">
+        <w:r>
+          <w:t xml:space="preserve"> identify</w:t>
+        </w:r>
+      </w:ins>
+      <w:ins w:id="35" w:author="Parker Malek" w:date="2023-10-10T13:38:00Z">
+        <w:r>
+          <w:t xml:space="preserve"> </w:t>
+        </w:r>
+      </w:ins>
       <w:ins w:id="36" w:author="Parker Malek" w:date="2023-10-09T22:17:00Z">
         <w:r>
-          <w:t xml:space="preserve"> identify</w:t>
-        </w:r>
-      </w:ins>
-      <w:ins w:id="37" w:author="Parker Malek" w:date="2023-10-10T13:38:00Z">
+          <w:t xml:space="preserve">high intensity, short duration precipitation </w:t>
+        </w:r>
+      </w:ins>
+      <w:ins w:id="37" w:author="Parker Malek" w:date="2023-10-10T12:49:00Z">
+        <w:r>
+          <w:t>pulses</w:t>
+        </w:r>
+      </w:ins>
+      <w:ins w:id="38" w:author="Parker Malek" w:date="2023-10-09T22:17:00Z">
+        <w:r>
+          <w:t xml:space="preserve"> embedded within</w:t>
+        </w:r>
+      </w:ins>
+      <w:r>
+        <w:t xml:space="preserve"> these ARs, and the </w:t>
+      </w:r>
+      <w:r>
+        <w:t xml:space="preserve">local and synoptic-scale </w:t>
+      </w:r>
+      <w:r>
+        <w:t xml:space="preserve">forcing </w:t>
+      </w:r>
+      <w:ins w:id="39" w:author="Parker Malek" w:date="2023-05-26T15:55:00Z">
+        <w:r>
+          <w:t xml:space="preserve">characteristics attributed to these </w:t>
+        </w:r>
+      </w:ins>
+      <w:ins w:id="40" w:author="Parker Malek" w:date="2023-10-10T12:49:00Z">
+        <w:r>
+          <w:t>pulses</w:t>
+        </w:r>
+      </w:ins>
+      <w:ins w:id="41" w:author="Parker Malek" w:date="2023-05-26T15:55:00Z">
+        <w:r>
+          <w:t xml:space="preserve"> will be identified and statistically described</w:t>
+        </w:r>
+      </w:ins>
+      <w:r>
+        <w:t>.</w:t>
+      </w:r>
+      <w:ins w:id="42" w:author="Parker Malek" w:date="2023-10-09T22:18:00Z">
         <w:r>
           <w:t xml:space="preserve"> </w:t>
         </w:r>
       </w:ins>
-      <w:ins w:id="38" w:author="Parker Malek" w:date="2023-10-09T22:17:00Z">
-        <w:r>
-          <w:t xml:space="preserve">high intensity, short duration precipitation </w:t>
-        </w:r>
-      </w:ins>
-      <w:ins w:id="39" w:author="Parker Malek" w:date="2023-10-10T12:49:00Z">
-        <w:r>
-          <w:t>pulses</w:t>
-        </w:r>
-      </w:ins>
-      <w:ins w:id="40" w:author="Parker Malek" w:date="2023-10-09T22:17:00Z">
-        <w:r>
-          <w:t xml:space="preserve"> embedded within ARs </w:t>
-        </w:r>
-      </w:ins>
-      <w:ins w:id="41" w:author="Parker Malek" w:date="2023-10-09T22:18:00Z">
-        <w:r>
-          <w:t xml:space="preserve">at 3 distinct watershed </w:t>
-        </w:r>
-      </w:ins>
-      <w:ins w:id="42" w:author="Parker Malek" w:date="2023-10-10T13:37:00Z">
-        <w:r>
-          <w:t>regions</w:t>
-        </w:r>
-      </w:ins>
-      <w:ins w:id="43" w:author="Parker Malek" w:date="2023-10-09T22:18:00Z">
-        <w:r>
-          <w:t xml:space="preserve"> across northern and southern California. P</w:t>
-        </w:r>
-      </w:ins>
+      <w:r>
+        <w:t>R</w:t>
+      </w:r>
+      <w:ins w:id="43" w:author="Parker Malek" w:date="2023-05-26T15:55:00Z">
+        <w:r>
+          <w:t xml:space="preserve">esults </w:t>
+        </w:r>
+      </w:ins>
+      <w:r>
+        <w:t>will provide</w:t>
+      </w:r>
       <w:ins w:id="44" w:author="Parker Malek" w:date="2023-05-26T15:55:00Z">
         <w:r>
-          <w:t xml:space="preserve">hysical characteristics attributed to these </w:t>
-        </w:r>
-      </w:ins>
-      <w:ins w:id="45" w:author="Parker Malek" w:date="2023-10-10T12:49:00Z">
-        <w:r>
-          <w:t>pulses</w:t>
-        </w:r>
-      </w:ins>
-      <w:ins w:id="46" w:author="Parker Malek" w:date="2023-05-26T15:55:00Z">
-        <w:r>
-          <w:t xml:space="preserve"> will be identified and statistically described</w:t>
-        </w:r>
-      </w:ins>
-      <w:ins w:id="47" w:author="Parker Malek" w:date="2023-10-09T22:18:00Z">
-        <w:r>
-          <w:t>, with r</w:t>
-        </w:r>
-      </w:ins>
-      <w:ins w:id="48" w:author="Parker Malek" w:date="2023-05-26T15:55:00Z">
-        <w:r>
-          <w:t>esults providing insight into how high intensity precipitation events form and geographically propagate.</w:t>
-        </w:r>
-      </w:ins>
+          <w:t xml:space="preserve"> insight into how </w:t>
+        </w:r>
+      </w:ins>
+      <w:r>
+        <w:t xml:space="preserve">short duration </w:t>
+      </w:r>
+      <w:ins w:id="45" w:author="Parker Malek" w:date="2023-05-26T15:55:00Z">
+        <w:r>
+          <w:t xml:space="preserve">high intensity precipitation </w:t>
+        </w:r>
+      </w:ins>
+      <w:r>
+        <w:t>propagate</w:t>
+      </w:r>
+      <w:r>
+        <w:t>s</w:t>
+      </w:r>
+      <w:r>
+        <w:t xml:space="preserve"> </w:t>
+      </w:r>
+      <w:r>
+        <w:t>within larger storm system</w:t>
+      </w:r>
+      <w:r>
+        <w:t>s and</w:t>
+      </w:r>
+      <w:r>
+        <w:t xml:space="preserve"> </w:t>
+      </w:r>
+      <w:r>
+        <w:t>will</w:t>
+      </w:r>
+      <w:r>
+        <w:t xml:space="preserve"> expand </w:t>
+      </w:r>
+      <w:r>
+        <w:t>our</w:t>
+      </w:r>
+      <w:r>
+        <w:t xml:space="preserve"> understanding</w:t>
+      </w:r>
+      <w:r>
+        <w:t xml:space="preserve"> of the mechanisms that drive high intensity precipitation </w:t>
+      </w:r>
+      <w:r>
+        <w:t>variability</w:t>
+      </w:r>
+      <w:r>
+        <w:t xml:space="preserve"> from within-storm events. </w:t>
+      </w:r>
+      <w:r>
+        <w:t xml:space="preserve"> </w:t>
+      </w:r>
     </w:p>
     <w:p>
       <w:pPr>
         <w:pStyle w:val="Heading1"/>
         <w:rPr>
-          <w:ins w:id="49" w:author="Parker Malek" w:date="2023-06-04T18:10:00Z"/>
-        </w:rPr>
-        <w:pPrChange w:id="50" w:author="Parker Malek" w:date="2023-10-10T21:51:00Z">
+          <w:ins w:id="46" w:author="Parker Malek" w:date="2023-06-04T18:10:00Z"/>
+        </w:rPr>
+        <w:pPrChange w:id="47" w:author="Parker Malek" w:date="2023-10-10T21:51:00Z">
           <w:pPr>
             <w:pStyle w:val="NormalWeb"/>
           </w:pPr>
@@ -1040,20 +1228,20 @@
       <w:pPr>
         <w:pStyle w:val="Heading2"/>
         <w:rPr>
-          <w:ins w:id="51" w:author="Parker Malek" w:date="2023-06-04T18:10:00Z"/>
-        </w:rPr>
-        <w:pPrChange w:id="52" w:author="Parker Malek" w:date="2023-10-10T21:51:00Z">
+          <w:ins w:id="48" w:author="Parker Malek" w:date="2023-06-04T18:10:00Z"/>
+        </w:rPr>
+        <w:pPrChange w:id="49" w:author="Parker Malek" w:date="2023-10-10T21:51:00Z">
           <w:pPr>
             <w:pStyle w:val="NormalWeb"/>
           </w:pPr>
         </w:pPrChange>
       </w:pPr>
-      <w:ins w:id="53" w:author="Parker Malek" w:date="2023-06-04T18:10:00Z">
+      <w:ins w:id="50" w:author="Parker Malek" w:date="2023-06-04T18:10:00Z">
         <w:r>
           <w:tab/>
         </w:r>
       </w:ins>
-      <w:ins w:id="54" w:author="Parker Malek" w:date="2023-06-06T19:01:00Z">
+      <w:ins w:id="51" w:author="Parker Malek" w:date="2023-06-06T19:01:00Z">
         <w:r>
           <w:t>Study Region</w:t>
         </w:r>
@@ -1064,14 +1252,50 @@
         <w:pStyle w:val="NormalWeb"/>
         <w:ind w:firstLine="720"/>
         <w:rPr>
-          <w:ins w:id="55" w:author="Parker Malek" w:date="2023-06-04T18:10:00Z"/>
-        </w:rPr>
-      </w:pPr>
-      <w:ins w:id="56" w:author="Parker Malek" w:date="2023-06-04T18:10:00Z">
-        <w:r>
-          <w:t>Three California state sites associated with watersheds from Scripps Center for Western Weather and Water Extremes Forecast Informed Reservoir Operations (FIRO) were used as regions of interest: Russian River and Yuba-Feather watersheds in Northern and Central California and the Santa Ana watershed in Southern California. These three watersheds were selected because of their historical associations with extreme precipitation events and their high potential for socioeconomic impacts.</w:t>
-        </w:r>
-      </w:ins>
+          <w:ins w:id="52" w:author="Parker Malek" w:date="2023-06-04T18:10:00Z"/>
+        </w:rPr>
+      </w:pPr>
+      <w:r>
+        <w:t xml:space="preserve">This work is associated with the </w:t>
+      </w:r>
+      <w:r>
+        <w:t xml:space="preserve">Forecast-Informed Reservoir Operations (FIRO) project </w:t>
+      </w:r>
+      <w:ins w:id="53" w:author="Parker Malek" w:date="2023-06-04T18:10:00Z">
+        <w:r>
+          <w:t>from Scripps Center for Western Weather and Water Extremes Forecast Informed Reservoir Operations</w:t>
+        </w:r>
+      </w:ins>
+      <w:r>
+        <w:t xml:space="preserve">. The project is designed to utilize </w:t>
+      </w:r>
+      <w:r>
+        <w:t xml:space="preserve">forecasting capabilities to inform and enhance water management within reservoir operations in the state of California. </w:t>
+      </w:r>
+      <w:r>
+        <w:t xml:space="preserve">The </w:t>
+      </w:r>
+      <w:r>
+        <w:t>Yuba-Feather watershed regi</w:t>
+      </w:r>
+      <w:r>
+        <w:t>on consists of river systems that have a long history of catastrophic flooding, with five major floods resulting in 41 deaths since 1950</w:t>
+      </w:r>
+      <w:r>
+        <w:t xml:space="preserve"> (FIRO).</w:t>
+      </w:r>
+      <w:r>
+        <w:t xml:space="preserve"> The region was identified as one of interest because of this c</w:t>
+      </w:r>
+      <w:r>
+        <w:t>limatological propensity to be affected by extreme precipitation</w:t>
+      </w:r>
+      <w:r>
+        <w:t xml:space="preserve"> events</w:t>
+      </w:r>
+      <w:r>
+        <w:t xml:space="preserve"> that often lead to high socioeconomic impacts. </w:t>
+      </w:r>
     </w:p>
     <w:p>
       <w:pPr>
@@ -1079,99 +1303,82 @@
         <w:ind w:firstLine="720"/>
         <w:jc w:val="center"/>
         <w:rPr>
-          <w:ins w:id="57" w:author="Parker Malek" w:date="2023-06-04T18:11:00Z"/>
+          <w:ins w:id="54" w:author="Parker Malek" w:date="2023-06-04T18:11:00Z"/>
           <w:b/>
           <w:bCs/>
           <w:i/>
           <w:iCs/>
         </w:rPr>
       </w:pPr>
-      <w:ins w:id="58" w:author="Parker Malek" w:date="2023-06-04T18:10:00Z">
-        <w:r>
-          <w:rPr>
-            <w:b/>
-            <w:bCs/>
-            <w:i/>
-            <w:iCs/>
-            <w:noProof/>
-          </w:rPr>
-          <w:drawing>
-            <wp:inline distT="0" distB="0" distL="0" distR="0" wp14:anchorId="006FD40B" wp14:editId="1BC9E7DE">
-              <wp:extent cx="3322320" cy="4299473"/>
-              <wp:effectExtent l="152400" t="152400" r="354330" b="368300"/>
-              <wp:docPr id="13" name="Picture 12" descr="A map of the state of california&#10;&#10;Description automatically generated with medium confidence">
-                <a:extLst xmlns:a="http://schemas.openxmlformats.org/drawingml/2006/main">
-                  <a:ext uri="{FF2B5EF4-FFF2-40B4-BE49-F238E27FC236}">
-                    <a16:creationId xmlns:a16="http://schemas.microsoft.com/office/drawing/2014/main" id="{E292D030-04AA-8AD9-B90A-919E68E27211}"/>
-                  </a:ext>
-                </a:extLst>
-              </wp:docPr>
-              <wp:cNvGraphicFramePr>
-                <a:graphicFrameLocks xmlns:a="http://schemas.openxmlformats.org/drawingml/2006/main" noChangeAspect="1"/>
-              </wp:cNvGraphicFramePr>
-              <a:graphic xmlns:a="http://schemas.openxmlformats.org/drawingml/2006/main">
-                <a:graphicData uri="http://schemas.openxmlformats.org/drawingml/2006/picture">
-                  <pic:pic xmlns:pic="http://schemas.openxmlformats.org/drawingml/2006/picture">
-                    <pic:nvPicPr>
-                      <pic:cNvPr id="13" name="Picture 12" descr="A map of the state of california&#10;&#10;Description automatically generated with medium confidence">
-                        <a:extLst>
-                          <a:ext uri="{FF2B5EF4-FFF2-40B4-BE49-F238E27FC236}">
-                            <a16:creationId xmlns:a16="http://schemas.microsoft.com/office/drawing/2014/main" id="{E292D030-04AA-8AD9-B90A-919E68E27211}"/>
-                          </a:ext>
-                        </a:extLst>
-                      </pic:cNvPr>
-                      <pic:cNvPicPr>
-                        <a:picLocks noChangeAspect="1"/>
-                      </pic:cNvPicPr>
-                    </pic:nvPicPr>
-                    <pic:blipFill>
-                      <a:blip r:embed="rId10" cstate="print">
-                        <a:extLst>
-                          <a:ext uri="{28A0092B-C50C-407E-A947-70E740481C1C}">
-                            <a14:useLocalDpi xmlns:a14="http://schemas.microsoft.com/office/drawing/2010/main" val="0"/>
-                          </a:ext>
-                        </a:extLst>
-                      </a:blip>
-                      <a:stretch>
-                        <a:fillRect/>
-                      </a:stretch>
-                    </pic:blipFill>
-                    <pic:spPr>
-                      <a:xfrm>
-                        <a:off x="0" y="0"/>
-                        <a:ext cx="3334783" cy="4315601"/>
-                      </a:xfrm>
-                      <a:prstGeom prst="rect">
-                        <a:avLst/>
-                      </a:prstGeom>
-                      <a:ln>
-                        <a:noFill/>
-                      </a:ln>
-                      <a:effectLst>
-                        <a:outerShdw blurRad="292100" dist="139700" dir="2700000" algn="tl" rotWithShape="0">
-                          <a:srgbClr val="333333">
-                            <a:alpha val="65000"/>
-                          </a:srgbClr>
-                        </a:outerShdw>
-                      </a:effectLst>
-                    </pic:spPr>
-                  </pic:pic>
-                </a:graphicData>
-              </a:graphic>
-            </wp:inline>
-          </w:drawing>
-        </w:r>
-      </w:ins>
+      <w:r>
+        <w:rPr>
+          <w:noProof/>
+        </w:rPr>
+        <w:drawing>
+          <wp:inline distT="0" distB="0" distL="0" distR="0" wp14:anchorId="3EDCFF92" wp14:editId="71D80596">
+            <wp:extent cx="2693829" cy="3486150"/>
+            <wp:effectExtent l="152400" t="152400" r="354330" b="361950"/>
+            <wp:docPr id="2" name="Picture 2" descr="A map of california with a red and yellow location&#10;&#10;Description automatically generated"/>
+            <wp:cNvGraphicFramePr>
+              <a:graphicFrameLocks xmlns:a="http://schemas.openxmlformats.org/drawingml/2006/main" noChangeAspect="1"/>
+            </wp:cNvGraphicFramePr>
+            <a:graphic xmlns:a="http://schemas.openxmlformats.org/drawingml/2006/main">
+              <a:graphicData uri="http://schemas.openxmlformats.org/drawingml/2006/picture">
+                <pic:pic xmlns:pic="http://schemas.openxmlformats.org/drawingml/2006/picture">
+                  <pic:nvPicPr>
+                    <pic:cNvPr id="2" name="Picture 2" descr="A map of california with a red and yellow location&#10;&#10;Description automatically generated"/>
+                    <pic:cNvPicPr>
+                      <a:picLocks noChangeAspect="1" noChangeArrowheads="1"/>
+                    </pic:cNvPicPr>
+                  </pic:nvPicPr>
+                  <pic:blipFill>
+                    <a:blip r:embed="rId10" cstate="print">
+                      <a:extLst>
+                        <a:ext uri="{28A0092B-C50C-407E-A947-70E740481C1C}">
+                          <a14:useLocalDpi xmlns:a14="http://schemas.microsoft.com/office/drawing/2010/main" val="0"/>
+                        </a:ext>
+                      </a:extLst>
+                    </a:blip>
+                    <a:srcRect/>
+                    <a:stretch>
+                      <a:fillRect/>
+                    </a:stretch>
+                  </pic:blipFill>
+                  <pic:spPr bwMode="auto">
+                    <a:xfrm>
+                      <a:off x="0" y="0"/>
+                      <a:ext cx="2702320" cy="3497138"/>
+                    </a:xfrm>
+                    <a:prstGeom prst="rect">
+                      <a:avLst/>
+                    </a:prstGeom>
+                    <a:ln>
+                      <a:noFill/>
+                    </a:ln>
+                    <a:effectLst>
+                      <a:outerShdw blurRad="292100" dist="139700" dir="2700000" algn="tl" rotWithShape="0">
+                        <a:srgbClr val="333333">
+                          <a:alpha val="65000"/>
+                        </a:srgbClr>
+                      </a:outerShdw>
+                    </a:effectLst>
+                  </pic:spPr>
+                </pic:pic>
+              </a:graphicData>
+            </a:graphic>
+          </wp:inline>
+        </w:drawing>
+      </w:r>
     </w:p>
     <w:p>
       <w:pPr>
         <w:pStyle w:val="NormalWeb"/>
         <w:jc w:val="center"/>
         <w:rPr>
-          <w:ins w:id="59" w:author="Parker Malek" w:date="2023-06-04T18:11:00Z"/>
-        </w:rPr>
-      </w:pPr>
-      <w:ins w:id="60" w:author="Parker Malek" w:date="2023-06-04T18:11:00Z">
+          <w:ins w:id="55" w:author="Parker Malek" w:date="2023-06-04T18:11:00Z"/>
+        </w:rPr>
+      </w:pPr>
+      <w:ins w:id="56" w:author="Parker Malek" w:date="2023-06-04T18:11:00Z">
         <w:r>
           <w:rPr>
             <w:sz w:val="20"/>
@@ -1198,7 +1405,7 @@
             <w:sz w:val="20"/>
             <w:szCs w:val="20"/>
           </w:rPr>
-          <w:t xml:space="preserve"> Study watershed regions of interest</w:t>
+          <w:t xml:space="preserve"> Study watershed region of interest</w:t>
         </w:r>
       </w:ins>
     </w:p>
@@ -1208,20 +1415,20 @@
         <w:ind w:firstLine="720"/>
         <w:jc w:val="center"/>
         <w:rPr>
-          <w:ins w:id="61" w:author="Parker Malek" w:date="2023-05-26T15:55:00Z"/>
+          <w:ins w:id="57" w:author="Parker Malek" w:date="2023-05-26T15:55:00Z"/>
           <w:b/>
           <w:bCs/>
           <w:i/>
           <w:iCs/>
-          <w:rPrChange w:id="62" w:author="Parker Malek" w:date="2023-06-04T18:10:00Z">
+          <w:rPrChange w:id="58" w:author="Parker Malek" w:date="2023-06-04T18:10:00Z">
             <w:rPr>
-              <w:ins w:id="63" w:author="Parker Malek" w:date="2023-05-26T15:55:00Z"/>
+              <w:ins w:id="59" w:author="Parker Malek" w:date="2023-05-26T15:55:00Z"/>
               <w:b/>
               <w:bCs/>
             </w:rPr>
           </w:rPrChange>
         </w:rPr>
-        <w:pPrChange w:id="64" w:author="Parker Malek" w:date="2023-06-04T18:11:00Z">
+        <w:pPrChange w:id="60" w:author="Parker Malek" w:date="2023-06-04T18:11:00Z">
           <w:pPr>
             <w:pStyle w:val="NormalWeb"/>
           </w:pPr>
@@ -1233,11 +1440,11 @@
         <w:pStyle w:val="NormalWeb"/>
         <w:ind w:firstLine="720"/>
         <w:rPr>
-          <w:del w:id="65" w:author="Parker Malek" w:date="2023-05-26T15:55:00Z"/>
+          <w:del w:id="61" w:author="Parker Malek" w:date="2023-05-26T15:55:00Z"/>
           <w:b/>
           <w:bCs/>
         </w:rPr>
-        <w:pPrChange w:id="66" w:author="Parker Malek" w:date="2023-05-26T15:55:00Z">
+        <w:pPrChange w:id="62" w:author="Parker Malek" w:date="2023-05-26T15:55:00Z">
           <w:pPr>
             <w:pStyle w:val="NormalWeb"/>
           </w:pPr>
@@ -1248,9 +1455,9 @@
       <w:pPr>
         <w:pStyle w:val="Heading2"/>
         <w:rPr>
-          <w:ins w:id="67" w:author="Parker Malek" w:date="2023-05-25T13:47:00Z"/>
-        </w:rPr>
-        <w:pPrChange w:id="68" w:author="Parker Malek" w:date="2023-10-10T21:51:00Z">
+          <w:ins w:id="63" w:author="Parker Malek" w:date="2023-05-25T13:47:00Z"/>
+        </w:rPr>
+        <w:pPrChange w:id="64" w:author="Parker Malek" w:date="2023-10-10T21:51:00Z">
           <w:pPr>
             <w:pStyle w:val="NormalWeb"/>
           </w:pPr>
@@ -1275,10 +1482,10 @@
       <w:pPr>
         <w:pStyle w:val="NormalWeb"/>
         <w:rPr>
-          <w:del w:id="69" w:author="Parker Malek" w:date="2023-05-25T15:37:00Z"/>
-          <w:rPrChange w:id="70" w:author="Parker Malek" w:date="2023-10-12T14:24:00Z">
+          <w:del w:id="65" w:author="Parker Malek" w:date="2023-05-25T15:37:00Z"/>
+          <w:rPrChange w:id="66" w:author="Parker Malek" w:date="2023-10-12T14:24:00Z">
             <w:rPr>
-              <w:del w:id="71" w:author="Parker Malek" w:date="2023-05-25T15:37:00Z"/>
+              <w:del w:id="67" w:author="Parker Malek" w:date="2023-05-25T15:37:00Z"/>
               <w:b/>
               <w:bCs/>
               <w:i/>
@@ -1287,18 +1494,32 @@
           </w:rPrChange>
         </w:rPr>
       </w:pPr>
+      <w:r>
+        <w:t xml:space="preserve">This study utilizes rain gauge data to approximate precipitation within the Yuba-Feather watershed region. The University of Utah’s </w:t>
+      </w:r>
+      <w:proofErr w:type="spellStart"/>
+      <w:r>
+        <w:t>MesoWest</w:t>
+      </w:r>
+      <w:proofErr w:type="spellEnd"/>
+      <w:r>
+        <w:t xml:space="preserve"> project provides access to archived weather observations across the United States, with extensive records of hourly precipitation available for many airport-based stations across the country. The station located at the Oroville Municipal Airport</w:t>
+      </w:r>
     </w:p>
     <w:p>
       <w:pPr>
         <w:pStyle w:val="NormalWeb"/>
         <w:ind w:firstLine="720"/>
-      </w:pPr>
-      <w:del w:id="72" w:author="Parker Malek" w:date="2023-10-12T14:24:00Z">
+        <w:rPr>
+          <w:ins w:id="68" w:author="Parker Malek" w:date="2023-10-10T13:53:00Z"/>
+        </w:rPr>
+      </w:pPr>
+      <w:del w:id="69" w:author="Parker Malek" w:date="2023-10-12T14:24:00Z">
         <w:r>
           <w:delText xml:space="preserve">Resampled </w:delText>
         </w:r>
       </w:del>
-      <w:del w:id="73" w:author="Parker Malek" w:date="2023-10-12T14:22:00Z">
+      <w:del w:id="70" w:author="Parker Malek" w:date="2023-10-12T14:22:00Z">
         <w:r>
           <w:delText xml:space="preserve">hourly </w:delText>
         </w:r>
@@ -1309,210 +1530,176 @@
           <w:delText>data from</w:delText>
         </w:r>
         <w:r>
-          <w:delText xml:space="preserve"> the cooperative meteorological observation network MesoWest</w:delText>
+          <w:delText xml:space="preserve"> t</w:delText>
+        </w:r>
+      </w:del>
+      <w:r>
+        <w:t xml:space="preserve"> </w:t>
+      </w:r>
+      <w:r>
+        <w:t xml:space="preserve">has an extensive record of hourly precipitation data and was </w:t>
+      </w:r>
+      <w:ins w:id="71" w:author="Parker Malek" w:date="2023-10-12T14:24:00Z">
+        <w:r>
+          <w:t>used</w:t>
+        </w:r>
+      </w:ins>
+      <w:r>
+        <w:t xml:space="preserve"> to</w:t>
+      </w:r>
+      <w:ins w:id="72" w:author="Parker Malek" w:date="2023-10-12T14:24:00Z">
+        <w:r>
+          <w:t xml:space="preserve"> </w:t>
+        </w:r>
+      </w:ins>
+      <w:r>
+        <w:t>pull</w:t>
+      </w:r>
+      <w:del w:id="73" w:author="Parker Malek" w:date="2023-10-12T14:24:00Z">
+        <w:r>
+          <w:delText>.</w:delText>
         </w:r>
         <w:r>
           <w:delText xml:space="preserve"> </w:delText>
         </w:r>
-        <w:r>
-          <w:delText>was</w:delText>
-        </w:r>
-        <w:r>
-          <w:delText xml:space="preserve"> used to</w:delText>
-        </w:r>
-        <w:r>
-          <w:delText xml:space="preserve"> identify HIP</w:delText>
-        </w:r>
       </w:del>
-      <w:ins w:id="74" w:author="Parker Malek" w:date="2023-10-12T14:24:00Z">
-        <w:r>
-          <w:rPr>
-            <w:rPrChange w:id="75" w:author="Parker Malek" w:date="2023-10-12T14:24:00Z">
-              <w:rPr>
-                <w:b/>
-                <w:bCs/>
-                <w:i/>
-                <w:iCs/>
-              </w:rPr>
-            </w:rPrChange>
-          </w:rPr>
-          <w:t>Data</w:t>
-        </w:r>
-      </w:ins>
-      <w:ins w:id="76" w:author="Parker Malek" w:date="2023-10-12T14:22:00Z">
-        <w:r>
-          <w:t xml:space="preserve"> from University of Utah’s </w:t>
-        </w:r>
-        <w:proofErr w:type="spellStart"/>
-        <w:r>
-          <w:t>MesoWest</w:t>
-        </w:r>
-        <w:proofErr w:type="spellEnd"/>
-        <w:r>
-          <w:t xml:space="preserve"> </w:t>
-        </w:r>
-      </w:ins>
-      <w:ins w:id="77" w:author="Parker Malek" w:date="2023-10-12T14:24:00Z">
-        <w:r>
-          <w:t xml:space="preserve">was used to approximate hourly rainfall within each watershed region.  </w:t>
-        </w:r>
-      </w:ins>
-      <w:del w:id="78" w:author="Parker Malek" w:date="2023-10-12T14:24:00Z">
-        <w:r>
-          <w:delText>.</w:delText>
+      <w:del w:id="74" w:author="Parker Malek" w:date="2023-06-04T18:07:00Z">
+        <w:r>
+          <w:delText>T</w:delText>
+        </w:r>
+        <w:r>
+          <w:delText>hree</w:delText>
         </w:r>
         <w:r>
           <w:delText xml:space="preserve"> </w:delText>
         </w:r>
+        <w:r>
+          <w:delText xml:space="preserve">California state </w:delText>
+        </w:r>
+        <w:r>
+          <w:delText>sites</w:delText>
+        </w:r>
+        <w:r>
+          <w:delText xml:space="preserve"> associated with watersheds from </w:delText>
+        </w:r>
+        <w:r>
+          <w:delText xml:space="preserve">Scripps </w:delText>
+        </w:r>
+        <w:r>
+          <w:delText xml:space="preserve">Center for </w:delText>
+        </w:r>
+        <w:r>
+          <w:delText xml:space="preserve">Western Weather and Water Extremes Forecast Informed Reservoir Operations (FIRO) </w:delText>
+        </w:r>
+        <w:r>
+          <w:delText>were</w:delText>
+        </w:r>
+        <w:r>
+          <w:delText xml:space="preserve"> used as regions of interest</w:delText>
+        </w:r>
+        <w:r>
+          <w:delText xml:space="preserve">: </w:delText>
+        </w:r>
+        <w:r>
+          <w:delText>Russian River</w:delText>
+        </w:r>
+        <w:r>
+          <w:delText xml:space="preserve"> and Yuba-Feather watersheds in Northern</w:delText>
+        </w:r>
+        <w:r>
+          <w:delText xml:space="preserve"> and </w:delText>
+        </w:r>
+        <w:r>
+          <w:delText>Central</w:delText>
+        </w:r>
+        <w:r>
+          <w:delText xml:space="preserve"> California and the </w:delText>
+        </w:r>
+        <w:r>
+          <w:delText xml:space="preserve">Santa Ana </w:delText>
+        </w:r>
+        <w:r>
+          <w:delText>watershed in Southern California.</w:delText>
+        </w:r>
+        <w:r>
+          <w:delText xml:space="preserve"> These three watershed</w:delText>
+        </w:r>
+        <w:r>
+          <w:delText>s</w:delText>
+        </w:r>
+        <w:r>
+          <w:delText xml:space="preserve"> were selected because of their historical associations with extreme precipitation events and their</w:delText>
+        </w:r>
+        <w:r>
+          <w:delText xml:space="preserve"> high potential for socioeconomic imp</w:delText>
+        </w:r>
       </w:del>
-      <w:del w:id="79" w:author="Parker Malek" w:date="2023-06-04T18:07:00Z">
-        <w:r>
-          <w:delText>T</w:delText>
-        </w:r>
-        <w:r>
-          <w:delText>hree</w:delText>
-        </w:r>
-        <w:r>
-          <w:delText xml:space="preserve"> </w:delText>
-        </w:r>
-        <w:r>
-          <w:delText xml:space="preserve">California state </w:delText>
-        </w:r>
-        <w:r>
-          <w:delText>sites</w:delText>
-        </w:r>
-        <w:r>
-          <w:delText xml:space="preserve"> associated with watersheds from </w:delText>
-        </w:r>
-        <w:r>
-          <w:delText xml:space="preserve">Scripps </w:delText>
-        </w:r>
-        <w:r>
-          <w:delText xml:space="preserve">Center for </w:delText>
-        </w:r>
-        <w:r>
-          <w:delText xml:space="preserve">Western Weather and Water Extremes Forecast Informed Reservoir Operations (FIRO) </w:delText>
-        </w:r>
-        <w:r>
-          <w:delText>were</w:delText>
-        </w:r>
-        <w:r>
-          <w:delText xml:space="preserve"> used as regions of interest</w:delText>
-        </w:r>
-        <w:r>
-          <w:delText xml:space="preserve">: </w:delText>
-        </w:r>
-        <w:r>
-          <w:delText>Russian River</w:delText>
-        </w:r>
-        <w:r>
-          <w:delText xml:space="preserve"> and Yuba-Feather watersheds in Northern</w:delText>
-        </w:r>
-        <w:r>
-          <w:delText xml:space="preserve"> and </w:delText>
-        </w:r>
-        <w:r>
-          <w:delText>Central</w:delText>
-        </w:r>
-        <w:r>
-          <w:delText xml:space="preserve"> California and the </w:delText>
-        </w:r>
-        <w:r>
-          <w:delText xml:space="preserve">Santa Ana </w:delText>
-        </w:r>
-        <w:r>
-          <w:delText>watershed in Southern California.</w:delText>
-        </w:r>
-        <w:r>
-          <w:delText xml:space="preserve"> These three watershed</w:delText>
-        </w:r>
-        <w:r>
-          <w:delText>s</w:delText>
-        </w:r>
-        <w:r>
-          <w:delText xml:space="preserve"> were selected because of their historical associations with extreme precipitation events and their</w:delText>
-        </w:r>
-        <w:r>
-          <w:delText xml:space="preserve"> high potential for socioeconomic impacts.</w:delText>
-        </w:r>
-        <w:r>
-          <w:delText xml:space="preserve"> </w:delText>
+      <w:r>
+        <w:t xml:space="preserve"> </w:t>
+      </w:r>
+      <w:r>
+        <w:t>hourly precipitation records for February 2017</w:t>
+      </w:r>
+      <w:r>
+        <w:t>.</w:t>
+      </w:r>
+      <w:r>
+        <w:t xml:space="preserve"> </w:t>
+      </w:r>
+      <w:r>
+        <w:t xml:space="preserve">Raw precipitation data from </w:t>
+      </w:r>
+      <w:proofErr w:type="spellStart"/>
+      <w:r>
+        <w:t>MesoWest</w:t>
+      </w:r>
+      <w:proofErr w:type="spellEnd"/>
+      <w:r>
+        <w:t xml:space="preserve"> require</w:t>
+      </w:r>
+      <w:r>
+        <w:t>d</w:t>
+      </w:r>
+      <w:del w:id="75" w:author="Parker Malek" w:date="2023-10-10T12:59:00Z">
+        <w:r>
+          <w:delText>d</w:delText>
         </w:r>
       </w:del>
       <w:r>
-        <w:t>Full records of s</w:t>
-      </w:r>
-      <w:r>
-        <w:t xml:space="preserve">tation-level </w:t>
-      </w:r>
-      <w:r>
-        <w:t xml:space="preserve">precipitation </w:t>
-      </w:r>
-      <w:r>
-        <w:t xml:space="preserve">data </w:t>
-      </w:r>
-      <w:del w:id="80" w:author="Parker Malek" w:date="2023-10-12T14:24:00Z">
-        <w:r>
-          <w:delText xml:space="preserve">from within each watershed region </w:delText>
+        <w:t xml:space="preserve"> resampling </w:t>
+      </w:r>
+      <w:del w:id="76" w:author="Parker Malek" w:date="2023-06-06T20:24:00Z">
+        <w:r>
+          <w:delText>in order to</w:delText>
         </w:r>
       </w:del>
-      <w:r>
-        <w:t>were used as proxies for measuring rainfall in each watershed.</w:t>
-      </w:r>
-      <w:r>
-        <w:t xml:space="preserve"> </w:t>
-      </w:r>
-      <w:r>
-        <w:t xml:space="preserve">Final stations chosen for the analysis were based on </w:t>
-      </w:r>
-      <w:r>
-        <w:t>geographical proximity</w:t>
-      </w:r>
-      <w:r>
-        <w:t xml:space="preserve"> to each watershed region</w:t>
-      </w:r>
-      <w:r>
-        <w:t xml:space="preserve"> and </w:t>
-      </w:r>
-      <w:r>
-        <w:t xml:space="preserve">the </w:t>
-      </w:r>
-      <w:r>
-        <w:t>temporal</w:t>
-      </w:r>
-      <w:r>
-        <w:t xml:space="preserve"> resolution of</w:t>
-      </w:r>
-      <w:r>
-        <w:t xml:space="preserve"> data availability from each observational network. </w:t>
-      </w:r>
-      <w:r>
-        <w:t xml:space="preserve">The following </w:t>
-      </w:r>
-      <w:r>
-        <w:t>stations</w:t>
-      </w:r>
-      <w:r>
-        <w:t xml:space="preserve"> </w:t>
-      </w:r>
-      <w:r>
-        <w:t>were</w:t>
-      </w:r>
-      <w:r>
-        <w:t xml:space="preserve"> </w:t>
-      </w:r>
-      <w:r>
-        <w:t xml:space="preserve">selected </w:t>
-      </w:r>
-      <w:r>
-        <w:t xml:space="preserve">for each watershed </w:t>
-      </w:r>
-      <w:r>
-        <w:t xml:space="preserve">based on </w:t>
-      </w:r>
-      <w:r>
-        <w:t>these criteria:</w:t>
-      </w:r>
+      <w:ins w:id="77" w:author="Parker Malek" w:date="2023-06-06T20:24:00Z">
+        <w:r>
+          <w:t>to</w:t>
+        </w:r>
+      </w:ins>
+      <w:r>
+        <w:t xml:space="preserve"> consolidate precipitation values to the nearest hour. Data with multiple time stamps per hour </w:t>
+      </w:r>
+      <w:del w:id="78" w:author="Parker Malek" w:date="2023-10-10T12:59:00Z">
+        <w:r>
+          <w:delText xml:space="preserve">were </w:delText>
+        </w:r>
+      </w:del>
+      <w:ins w:id="79" w:author="Parker Malek" w:date="2023-10-10T12:59:00Z">
+        <w:r>
+          <w:t xml:space="preserve">were </w:t>
+        </w:r>
+      </w:ins>
+      <w:r>
+        <w:t xml:space="preserve">resampled using the mean value across each respective hour. </w:t>
+      </w:r>
+    </w:p>
+    <w:p>
+      <w:pPr>
+        <w:pStyle w:val="NormalWeb"/>
+        <w:ind w:firstLine="720"/>
+      </w:pPr>
     </w:p>
     <w:tbl>
       <w:tblPr>
@@ -1565,7 +1752,7 @@
               </w:rPr>
               <w:t>Watershed</w:t>
             </w:r>
-            <w:ins w:id="81" w:author="Parker Malek" w:date="2023-10-10T12:50:00Z">
+            <w:ins w:id="80" w:author="Parker Malek" w:date="2023-10-10T12:50:00Z">
               <w:r>
                 <w:rPr>
                   <w:rFonts w:ascii="Calibri" w:eastAsia="Times New Roman" w:hAnsi="Calibri" w:cs="Calibri"/>
@@ -1576,7 +1763,7 @@
                 <w:t xml:space="preserve"> Region </w:t>
               </w:r>
             </w:ins>
-            <w:del w:id="82" w:author="Parker Malek" w:date="2023-10-10T12:50:00Z">
+            <w:del w:id="81" w:author="Parker Malek" w:date="2023-10-10T12:50:00Z">
               <w:r>
                 <w:rPr>
                   <w:rFonts w:ascii="Calibri" w:eastAsia="Times New Roman" w:hAnsi="Calibri" w:cs="Calibri"/>
@@ -1729,7 +1916,7 @@
         <w:trPr>
           <w:trHeight w:val="288"/>
           <w:jc w:val="center"/>
-          <w:del w:id="83" w:author="Parker Malek" w:date="2023-10-15T20:14:00Z"/>
+          <w:del w:id="82" w:author="Parker Malek" w:date="2023-10-15T20:14:00Z"/>
         </w:trPr>
         <w:tc>
           <w:tcPr>
@@ -1750,12 +1937,12 @@
               <w:spacing w:after="0" w:line="240" w:lineRule="auto"/>
               <w:jc w:val="center"/>
               <w:rPr>
-                <w:del w:id="84" w:author="Parker Malek" w:date="2023-10-15T20:14:00Z"/>
+                <w:del w:id="83" w:author="Parker Malek" w:date="2023-10-15T20:14:00Z"/>
                 <w:rFonts w:ascii="Calibri" w:eastAsia="Times New Roman" w:hAnsi="Calibri" w:cs="Calibri"/>
                 <w:color w:val="000000"/>
               </w:rPr>
             </w:pPr>
-            <w:del w:id="85" w:author="Parker Malek" w:date="2023-10-15T20:14:00Z">
+            <w:del w:id="84" w:author="Parker Malek" w:date="2023-10-15T20:14:00Z">
               <w:r>
                 <w:rPr>
                   <w:rFonts w:ascii="Calibri" w:eastAsia="Times New Roman" w:hAnsi="Calibri" w:cs="Calibri"/>
@@ -1784,12 +1971,12 @@
             <w:pPr>
               <w:spacing w:after="0" w:line="240" w:lineRule="auto"/>
               <w:rPr>
-                <w:del w:id="86" w:author="Parker Malek" w:date="2023-10-15T20:14:00Z"/>
+                <w:del w:id="85" w:author="Parker Malek" w:date="2023-10-15T20:14:00Z"/>
                 <w:rFonts w:ascii="Calibri" w:eastAsia="Times New Roman" w:hAnsi="Calibri" w:cs="Calibri"/>
                 <w:color w:val="000000"/>
               </w:rPr>
             </w:pPr>
-            <w:del w:id="87" w:author="Parker Malek" w:date="2023-10-15T20:14:00Z">
+            <w:del w:id="86" w:author="Parker Malek" w:date="2023-10-15T20:14:00Z">
               <w:r>
                 <w:rPr>
                   <w:rFonts w:ascii="Calibri" w:eastAsia="Times New Roman" w:hAnsi="Calibri" w:cs="Calibri"/>
@@ -1819,12 +2006,12 @@
               <w:spacing w:after="0" w:line="240" w:lineRule="auto"/>
               <w:jc w:val="center"/>
               <w:rPr>
-                <w:del w:id="88" w:author="Parker Malek" w:date="2023-10-15T20:14:00Z"/>
+                <w:del w:id="87" w:author="Parker Malek" w:date="2023-10-15T20:14:00Z"/>
                 <w:rFonts w:ascii="Calibri" w:eastAsia="Times New Roman" w:hAnsi="Calibri" w:cs="Calibri"/>
                 <w:color w:val="000000"/>
               </w:rPr>
             </w:pPr>
-            <w:del w:id="89" w:author="Parker Malek" w:date="2023-10-15T20:14:00Z">
+            <w:del w:id="88" w:author="Parker Malek" w:date="2023-10-15T20:14:00Z">
               <w:r>
                 <w:rPr>
                   <w:rFonts w:ascii="Calibri" w:eastAsia="Times New Roman" w:hAnsi="Calibri" w:cs="Calibri"/>
@@ -1854,12 +2041,12 @@
               <w:spacing w:after="0" w:line="240" w:lineRule="auto"/>
               <w:jc w:val="center"/>
               <w:rPr>
-                <w:del w:id="90" w:author="Parker Malek" w:date="2023-10-15T20:14:00Z"/>
+                <w:del w:id="89" w:author="Parker Malek" w:date="2023-10-15T20:14:00Z"/>
                 <w:rFonts w:ascii="Calibri" w:eastAsia="Times New Roman" w:hAnsi="Calibri" w:cs="Calibri"/>
                 <w:color w:val="000000"/>
               </w:rPr>
             </w:pPr>
-            <w:del w:id="91" w:author="Parker Malek" w:date="2023-10-15T20:14:00Z">
+            <w:del w:id="90" w:author="Parker Malek" w:date="2023-10-15T20:14:00Z">
               <w:r>
                 <w:rPr>
                   <w:rFonts w:ascii="Calibri" w:eastAsia="Times New Roman" w:hAnsi="Calibri" w:cs="Calibri"/>
@@ -1930,7 +2117,7 @@
                 <w:color w:val="000000"/>
               </w:rPr>
             </w:pPr>
-            <w:ins w:id="92" w:author="Parker Malek" w:date="2023-10-10T11:42:00Z">
+            <w:ins w:id="91" w:author="Parker Malek" w:date="2023-10-10T11:42:00Z">
               <w:r>
                 <w:rPr>
                   <w:rFonts w:ascii="Calibri" w:eastAsia="Times New Roman" w:hAnsi="Calibri" w:cs="Calibri"/>
@@ -1939,7 +2126,7 @@
                 <w:t>Oroville</w:t>
               </w:r>
             </w:ins>
-            <w:del w:id="93" w:author="Parker Malek" w:date="2023-10-10T11:42:00Z">
+            <w:del w:id="92" w:author="Parker Malek" w:date="2023-10-10T11:42:00Z">
               <w:r>
                 <w:rPr>
                   <w:rFonts w:ascii="Calibri" w:eastAsia="Times New Roman" w:hAnsi="Calibri" w:cs="Calibri"/>
@@ -1974,7 +2161,7 @@
               </w:rPr>
             </w:pPr>
             <w:proofErr w:type="spellStart"/>
-            <w:ins w:id="94" w:author="Parker Malek" w:date="2023-10-10T11:42:00Z">
+            <w:ins w:id="93" w:author="Parker Malek" w:date="2023-10-10T11:42:00Z">
               <w:r>
                 <w:rPr>
                   <w:rFonts w:ascii="Calibri" w:eastAsia="Times New Roman" w:hAnsi="Calibri" w:cs="Calibri"/>
@@ -1984,7 +2171,7 @@
               </w:r>
             </w:ins>
             <w:proofErr w:type="spellEnd"/>
-            <w:del w:id="95" w:author="Parker Malek" w:date="2023-10-10T11:42:00Z">
+            <w:del w:id="94" w:author="Parker Malek" w:date="2023-10-10T11:42:00Z">
               <w:r>
                 <w:rPr>
                   <w:rFonts w:ascii="Calibri" w:eastAsia="Times New Roman" w:hAnsi="Calibri" w:cs="Calibri"/>
@@ -2018,7 +2205,7 @@
                 <w:color w:val="000000"/>
               </w:rPr>
             </w:pPr>
-            <w:ins w:id="96" w:author="Parker Malek" w:date="2023-10-10T11:42:00Z">
+            <w:ins w:id="95" w:author="Parker Malek" w:date="2023-10-10T11:42:00Z">
               <w:r>
                 <w:rPr>
                   <w:rFonts w:ascii="Calibri" w:eastAsia="Times New Roman" w:hAnsi="Calibri" w:cs="Calibri"/>
@@ -2027,7 +2214,7 @@
                 <w:t>24</w:t>
               </w:r>
             </w:ins>
-            <w:del w:id="97" w:author="Parker Malek" w:date="2023-10-10T11:42:00Z">
+            <w:del w:id="96" w:author="Parker Malek" w:date="2023-10-10T11:42:00Z">
               <w:r>
                 <w:rPr>
                   <w:rFonts w:ascii="Calibri" w:eastAsia="Times New Roman" w:hAnsi="Calibri" w:cs="Calibri"/>
@@ -2043,7 +2230,7 @@
         <w:trPr>
           <w:trHeight w:val="288"/>
           <w:jc w:val="center"/>
-          <w:del w:id="98" w:author="Parker Malek" w:date="2023-10-15T20:14:00Z"/>
+          <w:del w:id="97" w:author="Parker Malek" w:date="2023-10-15T20:14:00Z"/>
         </w:trPr>
         <w:tc>
           <w:tcPr>
@@ -2061,7 +2248,7 @@
             <w:pPr>
               <w:spacing w:after="0" w:line="240" w:lineRule="auto"/>
               <w:rPr>
-                <w:del w:id="99" w:author="Parker Malek" w:date="2023-10-15T20:14:00Z"/>
+                <w:del w:id="98" w:author="Parker Malek" w:date="2023-10-15T20:14:00Z"/>
                 <w:rFonts w:ascii="Calibri" w:eastAsia="Times New Roman" w:hAnsi="Calibri" w:cs="Calibri"/>
                 <w:color w:val="000000"/>
               </w:rPr>
@@ -2086,12 +2273,12 @@
             <w:pPr>
               <w:spacing w:after="0" w:line="240" w:lineRule="auto"/>
               <w:rPr>
-                <w:del w:id="100" w:author="Parker Malek" w:date="2023-10-15T20:14:00Z"/>
+                <w:del w:id="99" w:author="Parker Malek" w:date="2023-10-15T20:14:00Z"/>
                 <w:rFonts w:ascii="Calibri" w:eastAsia="Times New Roman" w:hAnsi="Calibri" w:cs="Calibri"/>
                 <w:color w:val="000000"/>
               </w:rPr>
             </w:pPr>
-            <w:del w:id="101" w:author="Parker Malek" w:date="2023-10-10T11:42:00Z">
+            <w:del w:id="100" w:author="Parker Malek" w:date="2023-10-10T11:42:00Z">
               <w:r>
                 <w:rPr>
                   <w:rFonts w:ascii="Calibri" w:eastAsia="Times New Roman" w:hAnsi="Calibri" w:cs="Calibri"/>
@@ -2121,12 +2308,12 @@
               <w:spacing w:after="0" w:line="240" w:lineRule="auto"/>
               <w:jc w:val="center"/>
               <w:rPr>
-                <w:del w:id="102" w:author="Parker Malek" w:date="2023-10-15T20:14:00Z"/>
+                <w:del w:id="101" w:author="Parker Malek" w:date="2023-10-15T20:14:00Z"/>
                 <w:rFonts w:ascii="Calibri" w:eastAsia="Times New Roman" w:hAnsi="Calibri" w:cs="Calibri"/>
                 <w:color w:val="000000"/>
               </w:rPr>
             </w:pPr>
-            <w:del w:id="103" w:author="Parker Malek" w:date="2023-10-10T11:42:00Z">
+            <w:del w:id="102" w:author="Parker Malek" w:date="2023-10-10T11:42:00Z">
               <w:r>
                 <w:rPr>
                   <w:rFonts w:ascii="Calibri" w:eastAsia="Times New Roman" w:hAnsi="Calibri" w:cs="Calibri"/>
@@ -2156,12 +2343,12 @@
               <w:spacing w:after="0" w:line="240" w:lineRule="auto"/>
               <w:jc w:val="center"/>
               <w:rPr>
-                <w:del w:id="104" w:author="Parker Malek" w:date="2023-10-15T20:14:00Z"/>
+                <w:del w:id="103" w:author="Parker Malek" w:date="2023-10-15T20:14:00Z"/>
                 <w:rFonts w:ascii="Calibri" w:eastAsia="Times New Roman" w:hAnsi="Calibri" w:cs="Calibri"/>
                 <w:color w:val="000000"/>
               </w:rPr>
             </w:pPr>
-            <w:del w:id="105" w:author="Parker Malek" w:date="2023-10-10T11:42:00Z">
+            <w:del w:id="104" w:author="Parker Malek" w:date="2023-10-10T11:42:00Z">
               <w:r>
                 <w:rPr>
                   <w:rFonts w:ascii="Calibri" w:eastAsia="Times New Roman" w:hAnsi="Calibri" w:cs="Calibri"/>
@@ -2179,7 +2366,7 @@
         <w:pStyle w:val="NormalWeb"/>
         <w:jc w:val="center"/>
         <w:rPr>
-          <w:ins w:id="106" w:author="Parker Malek" w:date="2023-10-12T14:18:00Z"/>
+          <w:ins w:id="105" w:author="Parker Malek" w:date="2023-10-12T14:18:00Z"/>
           <w:sz w:val="20"/>
           <w:szCs w:val="20"/>
         </w:rPr>
@@ -2207,40 +2394,24 @@
         </w:rPr>
         <w:t xml:space="preserve"> sites selected for analysis</w:t>
       </w:r>
-      <w:r>
-        <w:rPr>
-          <w:sz w:val="20"/>
-          <w:szCs w:val="20"/>
-        </w:rPr>
-        <w:t xml:space="preserve">, organized by associated </w:t>
-      </w:r>
-      <w:proofErr w:type="gramStart"/>
-      <w:r>
-        <w:rPr>
-          <w:sz w:val="20"/>
-          <w:szCs w:val="20"/>
-        </w:rPr>
-        <w:t>watershed</w:t>
-      </w:r>
-      <w:proofErr w:type="gramEnd"/>
     </w:p>
     <w:p>
       <w:pPr>
         <w:pStyle w:val="NormalWeb"/>
         <w:jc w:val="center"/>
         <w:rPr>
-          <w:ins w:id="107" w:author="Parker Malek" w:date="2023-10-12T14:18:00Z"/>
-        </w:rPr>
-      </w:pPr>
-      <w:ins w:id="108" w:author="Parker Malek" w:date="2023-10-15T22:13:00Z">
+          <w:ins w:id="106" w:author="Parker Malek" w:date="2023-10-12T14:18:00Z"/>
+        </w:rPr>
+      </w:pPr>
+      <w:ins w:id="107" w:author="Parker Malek" w:date="2023-10-15T22:13:00Z">
         <w:r>
           <w:rPr>
             <w:noProof/>
           </w:rPr>
           <w:drawing>
-            <wp:inline distT="0" distB="0" distL="0" distR="0" wp14:anchorId="5ABAF12F" wp14:editId="05EE5A5C">
-              <wp:extent cx="5937885" cy="4572000"/>
-              <wp:effectExtent l="0" t="0" r="5715" b="0"/>
+            <wp:inline distT="0" distB="0" distL="0" distR="0" wp14:anchorId="5ABAF12F" wp14:editId="674454CD">
+              <wp:extent cx="5238750" cy="4033686"/>
+              <wp:effectExtent l="0" t="0" r="0" b="5080"/>
               <wp:docPr id="1918970179" name="Picture 8"/>
               <wp:cNvGraphicFramePr>
                 <a:graphicFrameLocks xmlns:a="http://schemas.openxmlformats.org/drawingml/2006/main" noChangeAspect="1"/>
@@ -2270,7 +2441,7 @@
                     <pic:spPr bwMode="auto">
                       <a:xfrm>
                         <a:off x="0" y="0"/>
-                        <a:ext cx="5937885" cy="4572000"/>
+                        <a:ext cx="5239262" cy="4034080"/>
                       </a:xfrm>
                       <a:prstGeom prst="rect">
                         <a:avLst/>
@@ -2293,7 +2464,7 @@
         <w:pStyle w:val="NormalWeb"/>
         <w:jc w:val="center"/>
       </w:pPr>
-      <w:ins w:id="109" w:author="Parker Malek" w:date="2023-10-12T14:18:00Z">
+      <w:ins w:id="108" w:author="Parker Malek" w:date="2023-10-12T14:18:00Z">
         <w:r>
           <w:rPr>
             <w:sz w:val="20"/>
@@ -2302,7 +2473,7 @@
           <w:t xml:space="preserve">Figure 1. Resampled precipitation time series for </w:t>
         </w:r>
       </w:ins>
-      <w:ins w:id="110" w:author="Parker Malek" w:date="2023-10-15T21:04:00Z">
+      <w:ins w:id="109" w:author="Parker Malek" w:date="2023-10-15T21:04:00Z">
         <w:r>
           <w:rPr>
             <w:sz w:val="20"/>
@@ -2311,7 +2482,7 @@
           <w:t xml:space="preserve">Oroville </w:t>
         </w:r>
       </w:ins>
-      <w:ins w:id="111" w:author="Parker Malek" w:date="2023-10-15T22:16:00Z">
+      <w:ins w:id="110" w:author="Parker Malek" w:date="2023-10-15T22:16:00Z">
         <w:r>
           <w:rPr>
             <w:sz w:val="20"/>
@@ -2320,7 +2491,7 @@
           <w:t>Airport</w:t>
         </w:r>
       </w:ins>
-      <w:ins w:id="112" w:author="Parker Malek" w:date="2023-10-12T14:18:00Z">
+      <w:ins w:id="111" w:author="Parker Malek" w:date="2023-10-12T14:18:00Z">
         <w:r>
           <w:rPr>
             <w:sz w:val="20"/>
@@ -2336,7 +2507,7 @@
           <w:t xml:space="preserve"> (</w:t>
         </w:r>
       </w:ins>
-      <w:ins w:id="113" w:author="Parker Malek" w:date="2023-10-19T15:17:00Z">
+      <w:ins w:id="112" w:author="Parker Malek" w:date="2023-10-19T15:17:00Z">
         <w:r>
           <w:rPr>
             <w:sz w:val="20"/>
@@ -2345,7 +2516,7 @@
           <w:t xml:space="preserve">Yuba-Feather </w:t>
         </w:r>
       </w:ins>
-      <w:ins w:id="114" w:author="Parker Malek" w:date="2023-10-12T14:18:00Z">
+      <w:ins w:id="113" w:author="Parker Malek" w:date="2023-10-12T14:18:00Z">
         <w:r>
           <w:rPr>
             <w:sz w:val="20"/>
@@ -2354,7 +2525,7 @@
           <w:t>watershed)</w:t>
         </w:r>
       </w:ins>
-      <w:ins w:id="115" w:author="Parker Malek" w:date="2023-10-15T22:16:00Z">
+      <w:ins w:id="114" w:author="Parker Malek" w:date="2023-10-15T22:16:00Z">
         <w:r>
           <w:rPr>
             <w:noProof/>
@@ -2367,25 +2538,13 @@
       <w:pPr>
         <w:pStyle w:val="Heading2"/>
         <w:ind w:firstLine="720"/>
-        <w:pPrChange w:id="116" w:author="Parker Malek" w:date="2023-10-12T14:17:00Z">
-          <w:pPr>
-            <w:pStyle w:val="NormalWeb"/>
-          </w:pPr>
-        </w:pPrChange>
-      </w:pPr>
-      <w:r>
-        <w:lastRenderedPageBreak/>
-        <w:t xml:space="preserve">Resampling </w:t>
-      </w:r>
-      <w:r>
-        <w:t xml:space="preserve">and </w:t>
-      </w:r>
-      <w:del w:id="117" w:author="Parker Malek" w:date="2023-10-10T13:18:00Z">
+      </w:pPr>
+      <w:del w:id="115" w:author="Parker Malek" w:date="2023-10-10T13:18:00Z">
         <w:r>
           <w:delText xml:space="preserve">Event </w:delText>
         </w:r>
       </w:del>
-      <w:ins w:id="118" w:author="Parker Malek" w:date="2023-10-10T13:18:00Z">
+      <w:ins w:id="116" w:author="Parker Malek" w:date="2023-10-10T13:18:00Z">
         <w:r>
           <w:t>Pulse</w:t>
         </w:r>
@@ -2393,22 +2552,22 @@
           <w:t xml:space="preserve"> </w:t>
         </w:r>
       </w:ins>
-      <w:ins w:id="119" w:author="Parker Malek" w:date="2023-10-10T13:36:00Z">
+      <w:ins w:id="117" w:author="Parker Malek" w:date="2023-10-10T13:36:00Z">
         <w:r>
           <w:t>C</w:t>
         </w:r>
       </w:ins>
+      <w:ins w:id="118" w:author="Parker Malek" w:date="2023-10-10T13:44:00Z">
+        <w:r>
+          <w:t xml:space="preserve">ase </w:t>
+        </w:r>
+      </w:ins>
+      <w:del w:id="119" w:author="Parker Malek" w:date="2023-10-10T13:44:00Z">
+        <w:r>
+          <w:delText>i</w:delText>
+        </w:r>
+      </w:del>
       <w:ins w:id="120" w:author="Parker Malek" w:date="2023-10-10T13:44:00Z">
-        <w:r>
-          <w:t xml:space="preserve">ase </w:t>
-        </w:r>
-      </w:ins>
-      <w:del w:id="121" w:author="Parker Malek" w:date="2023-10-10T13:44:00Z">
-        <w:r>
-          <w:delText>i</w:delText>
-        </w:r>
-      </w:del>
-      <w:ins w:id="122" w:author="Parker Malek" w:date="2023-10-10T13:44:00Z">
         <w:r>
           <w:t>I</w:t>
         </w:r>
@@ -2422,218 +2581,72 @@
         <w:pStyle w:val="NormalWeb"/>
         <w:ind w:firstLine="720"/>
         <w:rPr>
-          <w:ins w:id="123" w:author="Parker Malek" w:date="2023-10-10T13:53:00Z"/>
-        </w:rPr>
-      </w:pPr>
-      <w:r>
-        <w:t xml:space="preserve">Raw precipitation data from </w:t>
-      </w:r>
-      <w:proofErr w:type="spellStart"/>
-      <w:r>
-        <w:t>MesoWest</w:t>
-      </w:r>
-      <w:proofErr w:type="spellEnd"/>
-      <w:r>
-        <w:t xml:space="preserve"> require</w:t>
-      </w:r>
-      <w:ins w:id="124" w:author="Parker Malek" w:date="2023-10-10T12:59:00Z">
-        <w:r>
-          <w:t>s</w:t>
-        </w:r>
-      </w:ins>
-      <w:del w:id="125" w:author="Parker Malek" w:date="2023-10-10T12:59:00Z">
-        <w:r>
-          <w:delText>d</w:delText>
+          <w:ins w:id="121" w:author="Parker Malek" w:date="2023-10-15T18:21:00Z"/>
+        </w:rPr>
+      </w:pPr>
+      <w:r>
+        <w:t>Pulses of</w:t>
+      </w:r>
+      <w:r>
+        <w:t xml:space="preserve"> precipitation </w:t>
+      </w:r>
+      <w:del w:id="122" w:author="Parker Malek" w:date="2023-05-25T22:39:00Z">
+        <w:r>
+          <w:delText xml:space="preserve">was </w:delText>
         </w:r>
       </w:del>
-      <w:r>
-        <w:t xml:space="preserve"> resampling </w:t>
-      </w:r>
-      <w:del w:id="126" w:author="Parker Malek" w:date="2023-06-06T20:24:00Z">
-        <w:r>
-          <w:delText>in order to</w:delText>
+      <w:ins w:id="123" w:author="Parker Malek" w:date="2023-05-25T22:39:00Z">
+        <w:r>
+          <w:t xml:space="preserve">were </w:t>
+        </w:r>
+      </w:ins>
+      <w:r>
+        <w:t xml:space="preserve">identified by isolating </w:t>
+      </w:r>
+      <w:ins w:id="124" w:author="Parker Malek" w:date="2023-05-25T22:39:00Z">
+        <w:r>
+          <w:t xml:space="preserve">precipitation </w:t>
+        </w:r>
+      </w:ins>
+      <w:del w:id="125" w:author="Parker Malek" w:date="2023-05-25T22:39:00Z">
+        <w:r>
+          <w:delText xml:space="preserve">events whose </w:delText>
         </w:r>
       </w:del>
-      <w:ins w:id="127" w:author="Parker Malek" w:date="2023-06-06T20:24:00Z">
-        <w:r>
-          <w:t>to</w:t>
-        </w:r>
-      </w:ins>
-      <w:r>
-        <w:t xml:space="preserve"> consolidate precipitation values to the nearest hour. Data with multiple time stamps per hour </w:t>
-      </w:r>
-      <w:del w:id="128" w:author="Parker Malek" w:date="2023-10-10T12:59:00Z">
-        <w:r>
-          <w:delText xml:space="preserve">were </w:delText>
+      <w:r>
+        <w:t xml:space="preserve">totals </w:t>
+      </w:r>
+      <w:ins w:id="126" w:author="Parker Malek" w:date="2023-05-25T22:39:00Z">
+        <w:r>
+          <w:t>that w</w:t>
+        </w:r>
+      </w:ins>
+      <w:del w:id="127" w:author="Parker Malek" w:date="2023-05-25T22:39:00Z">
+        <w:r>
+          <w:delText>a</w:delText>
         </w:r>
       </w:del>
-      <w:ins w:id="129" w:author="Parker Malek" w:date="2023-10-10T12:59:00Z">
-        <w:r>
-          <w:t xml:space="preserve">were </w:t>
-        </w:r>
-      </w:ins>
-      <w:r>
-        <w:t>resampled using the mean value across each respective hour.</w:t>
-      </w:r>
-      <w:r>
-        <w:t xml:space="preserve"> </w:t>
-      </w:r>
-      <w:r>
-        <w:t xml:space="preserve">Events of precipitation </w:t>
-      </w:r>
-      <w:r>
-        <w:t>were</w:t>
-      </w:r>
-      <w:r>
-        <w:t xml:space="preserve"> first identified </w:t>
-      </w:r>
-      <w:r>
-        <w:t xml:space="preserve">for each station by isolating temporal periods of nonzero precipitation </w:t>
-      </w:r>
-      <w:r>
-        <w:t>that follow</w:t>
-      </w:r>
-      <w:r>
-        <w:t xml:space="preserve"> and </w:t>
-      </w:r>
-      <w:r>
-        <w:t>precede</w:t>
-      </w:r>
-      <w:r>
-        <w:t xml:space="preserve"> periods of dryness </w:t>
-      </w:r>
-      <w:r>
-        <w:t>for</w:t>
-      </w:r>
-      <w:r>
-        <w:t xml:space="preserve"> at least 24 hours.</w:t>
-      </w:r>
-      <w:r>
-        <w:t xml:space="preserve"> </w:t>
-      </w:r>
-      <w:ins w:id="130" w:author="Parker Malek" w:date="2023-05-25T15:35:00Z">
-        <w:r>
-          <w:t xml:space="preserve">As HIP events with the most landscape impacts are </w:t>
-        </w:r>
-      </w:ins>
-      <w:ins w:id="131" w:author="Parker Malek" w:date="2023-05-25T22:37:00Z">
-        <w:r>
-          <w:t>likely</w:t>
-        </w:r>
-      </w:ins>
-      <w:ins w:id="132" w:author="Parker Malek" w:date="2023-05-25T15:35:00Z">
-        <w:r>
-          <w:t xml:space="preserve"> to originate from storms where a large amount of precipitation has already fallen, </w:t>
-        </w:r>
-      </w:ins>
-      <w:ins w:id="133" w:author="Parker Malek" w:date="2023-05-25T22:37:00Z">
-        <w:r>
-          <w:t>events wit</w:t>
-        </w:r>
-      </w:ins>
-      <w:ins w:id="134" w:author="Parker Malek" w:date="2023-05-25T22:39:00Z">
-        <w:r>
-          <w:t xml:space="preserve">h </w:t>
-        </w:r>
-      </w:ins>
-      <w:del w:id="135" w:author="Parker Malek" w:date="2023-05-25T15:35:00Z">
-        <w:r>
-          <w:delText>S</w:delText>
+      <w:ins w:id="128" w:author="Parker Malek" w:date="2023-05-25T22:39:00Z">
+        <w:r>
+          <w:t>e</w:t>
+        </w:r>
+      </w:ins>
+      <w:r>
+        <w:t xml:space="preserve">re at or above the </w:t>
+      </w:r>
+      <w:del w:id="129" w:author="Parker Malek" w:date="2023-10-10T13:15:00Z">
+        <w:r>
+          <w:delText>upper quartile</w:delText>
         </w:r>
       </w:del>
-      <w:ins w:id="136" w:author="Parker Malek" w:date="2023-05-25T15:35:00Z">
-        <w:r>
-          <w:t>s</w:t>
-        </w:r>
-      </w:ins>
-      <w:r>
-        <w:t>uspected</w:t>
-      </w:r>
-      <w:ins w:id="137" w:author="Parker Malek" w:date="2023-05-25T22:37:00Z">
-        <w:r>
-          <w:t xml:space="preserve"> </w:t>
-        </w:r>
-      </w:ins>
-      <w:del w:id="138" w:author="Parker Malek" w:date="2023-05-25T22:37:00Z">
-        <w:r>
-          <w:delText xml:space="preserve"> </w:delText>
-        </w:r>
-      </w:del>
-      <w:r>
-        <w:t xml:space="preserve">HIP activity </w:t>
-      </w:r>
-      <w:del w:id="139" w:author="Parker Malek" w:date="2023-05-25T22:39:00Z">
-        <w:r>
-          <w:delText>was</w:delText>
-        </w:r>
-        <w:r>
-          <w:delText xml:space="preserve"> </w:delText>
-        </w:r>
-      </w:del>
-      <w:ins w:id="140" w:author="Parker Malek" w:date="2023-05-25T22:39:00Z">
-        <w:r>
-          <w:t xml:space="preserve">were </w:t>
-        </w:r>
-      </w:ins>
-      <w:r>
-        <w:t>identified by isolating</w:t>
-      </w:r>
-      <w:r>
-        <w:t xml:space="preserve"> </w:t>
-      </w:r>
-      <w:ins w:id="141" w:author="Parker Malek" w:date="2023-05-25T22:39:00Z">
-        <w:r>
-          <w:t xml:space="preserve">precipitation </w:t>
-        </w:r>
-      </w:ins>
-      <w:del w:id="142" w:author="Parker Malek" w:date="2023-05-25T22:39:00Z">
-        <w:r>
-          <w:delText xml:space="preserve">events </w:delText>
-        </w:r>
-        <w:r>
-          <w:delText xml:space="preserve">whose </w:delText>
-        </w:r>
-      </w:del>
-      <w:r>
-        <w:t xml:space="preserve">totals </w:t>
-      </w:r>
-      <w:ins w:id="143" w:author="Parker Malek" w:date="2023-05-25T22:39:00Z">
-        <w:r>
-          <w:t>that w</w:t>
-        </w:r>
-      </w:ins>
-      <w:del w:id="144" w:author="Parker Malek" w:date="2023-05-25T22:39:00Z">
-        <w:r>
-          <w:delText>a</w:delText>
-        </w:r>
-      </w:del>
-      <w:ins w:id="145" w:author="Parker Malek" w:date="2023-05-25T22:39:00Z">
-        <w:r>
-          <w:t>e</w:t>
-        </w:r>
-      </w:ins>
-      <w:r>
-        <w:t xml:space="preserve">re </w:t>
-      </w:r>
-      <w:r>
-        <w:t xml:space="preserve">at or </w:t>
-      </w:r>
-      <w:r>
-        <w:t xml:space="preserve">above the </w:t>
-      </w:r>
-      <w:del w:id="146" w:author="Parker Malek" w:date="2023-10-10T13:15:00Z">
-        <w:r>
-          <w:delText>upper quartile</w:delText>
-        </w:r>
-      </w:del>
-      <w:ins w:id="147" w:author="Parker Malek" w:date="2023-10-10T13:15:00Z">
+      <w:ins w:id="130" w:author="Parker Malek" w:date="2023-10-10T13:15:00Z">
         <w:r>
           <w:t>95</w:t>
         </w:r>
         <w:r>
           <w:rPr>
             <w:vertAlign w:val="superscript"/>
-            <w:rPrChange w:id="148" w:author="Parker Malek" w:date="2023-10-10T13:15:00Z">
+            <w:rPrChange w:id="131" w:author="Parker Malek" w:date="2023-10-10T13:15:00Z">
               <w:rPr/>
             </w:rPrChange>
           </w:rPr>
@@ -2644,95 +2657,98 @@
         </w:r>
       </w:ins>
       <w:r>
-        <w:t xml:space="preserve"> of</w:t>
-      </w:r>
-      <w:r>
-        <w:t xml:space="preserve"> total events for the entire period of record for each station. </w:t>
-      </w:r>
-    </w:p>
-    <w:p>
-      <w:pPr>
-        <w:pStyle w:val="NormalWeb"/>
-        <w:rPr>
-          <w:ins w:id="149" w:author="Parker Malek" w:date="2023-10-15T18:21:00Z"/>
-        </w:rPr>
-      </w:pPr>
-      <w:commentRangeStart w:id="150"/>
-      <w:commentRangeStart w:id="151"/>
-      <w:ins w:id="152" w:author="Parker Malek" w:date="2023-10-10T13:57:00Z">
+        <w:t xml:space="preserve"> of total events for the entire period of record for each station. </w:t>
+      </w:r>
+      <w:commentRangeStart w:id="132"/>
+      <w:commentRangeStart w:id="133"/>
+      <w:ins w:id="134" w:author="Parker Malek" w:date="2023-10-10T13:57:00Z">
         <w:r>
           <w:t xml:space="preserve">These events are further filtered </w:t>
         </w:r>
       </w:ins>
-      <w:ins w:id="153" w:author="Parker Malek" w:date="2023-10-10T13:58:00Z">
+      <w:ins w:id="135" w:author="Parker Malek" w:date="2023-10-10T13:58:00Z">
         <w:r>
           <w:t>to capture scenarios that contain multiple distinct pulses in rainfall intensity. These multimodal events were determined</w:t>
         </w:r>
       </w:ins>
-      <w:ins w:id="154" w:author="Parker Malek" w:date="2023-10-10T13:59:00Z">
+      <w:ins w:id="136" w:author="Parker Malek" w:date="2023-10-10T13:59:00Z">
         <w:r>
           <w:t xml:space="preserve"> by </w:t>
         </w:r>
       </w:ins>
-      <w:ins w:id="155" w:author="Parker Malek" w:date="2023-10-10T18:24:00Z">
+      <w:ins w:id="137" w:author="Parker Malek" w:date="2023-10-10T18:24:00Z">
         <w:r>
           <w:t>finding</w:t>
         </w:r>
       </w:ins>
-      <w:ins w:id="156" w:author="Parker Malek" w:date="2023-10-10T14:00:00Z">
-        <w:r>
-          <w:t xml:space="preserve"> hourly episodes of rainfall separated by at least 5 days</w:t>
-        </w:r>
-      </w:ins>
-      <w:ins w:id="157" w:author="Parker Malek" w:date="2023-10-10T18:24:00Z">
-        <w:r>
-          <w:t xml:space="preserve"> on zero hourly precipitation</w:t>
-        </w:r>
-      </w:ins>
-      <w:ins w:id="158" w:author="Parker Malek" w:date="2023-10-10T14:00:00Z">
+      <w:ins w:id="138" w:author="Parker Malek" w:date="2023-10-10T14:00:00Z">
+        <w:r>
+          <w:t xml:space="preserve"> hourly episodes of rainfall separated by at least </w:t>
+        </w:r>
+      </w:ins>
+      <w:r>
+        <w:t>12 (TBD)</w:t>
+      </w:r>
+      <w:ins w:id="139" w:author="Parker Malek" w:date="2023-10-10T14:00:00Z">
+        <w:r>
+          <w:t xml:space="preserve"> days</w:t>
+        </w:r>
+      </w:ins>
+      <w:ins w:id="140" w:author="Parker Malek" w:date="2023-10-10T18:24:00Z">
+        <w:r>
+          <w:t xml:space="preserve"> </w:t>
+        </w:r>
+      </w:ins>
+      <w:r>
+        <w:t>of</w:t>
+      </w:r>
+      <w:ins w:id="141" w:author="Parker Malek" w:date="2023-10-10T18:24:00Z">
+        <w:r>
+          <w:t xml:space="preserve"> zero hourly precipitation</w:t>
+        </w:r>
+      </w:ins>
+      <w:ins w:id="142" w:author="Parker Malek" w:date="2023-10-10T14:00:00Z">
         <w:r>
           <w:t xml:space="preserve">. </w:t>
         </w:r>
       </w:ins>
-      <w:ins w:id="159" w:author="Parker Malek" w:date="2023-10-10T14:16:00Z">
+      <w:ins w:id="143" w:author="Parker Malek" w:date="2023-10-10T14:16:00Z">
         <w:r>
           <w:t>F</w:t>
         </w:r>
       </w:ins>
-      <w:ins w:id="160" w:author="Parker Malek" w:date="2023-10-10T14:17:00Z">
+      <w:ins w:id="144" w:author="Parker Malek" w:date="2023-10-10T14:17:00Z">
         <w:r>
           <w:t>or this case study,</w:t>
         </w:r>
       </w:ins>
-      <w:ins w:id="161" w:author="Parker Malek" w:date="2023-10-10T18:25:00Z">
+      <w:ins w:id="145" w:author="Parker Malek" w:date="2023-10-10T18:25:00Z">
         <w:r>
           <w:t xml:space="preserve"> single</w:t>
         </w:r>
       </w:ins>
-      <w:ins w:id="162" w:author="Parker Malek" w:date="2023-10-10T14:17:00Z">
+      <w:ins w:id="146" w:author="Parker Malek" w:date="2023-10-10T14:17:00Z">
         <w:r>
           <w:t xml:space="preserve"> </w:t>
         </w:r>
         <w:r>
-          <w:t xml:space="preserve">short and long-term multimodal events are identified for each watershed region </w:t>
-        </w:r>
-      </w:ins>
-      <w:ins w:id="163" w:author="Parker Malek" w:date="2023-10-10T14:43:00Z">
-        <w:r>
-          <w:t xml:space="preserve">(6 total events) </w:t>
-        </w:r>
-      </w:ins>
-      <w:ins w:id="164" w:author="Parker Malek" w:date="2023-10-10T14:17:00Z">
-        <w:r>
-          <w:t xml:space="preserve">with short-term events representing a total </w:t>
-        </w:r>
-      </w:ins>
-      <w:ins w:id="165" w:author="Parker Malek" w:date="2023-10-10T14:18:00Z">
+          <w:t>short and long-term multimodal events are identified</w:t>
+        </w:r>
+      </w:ins>
+      <w:r>
+        <w:t xml:space="preserve">, with </w:t>
+      </w:r>
+      <w:ins w:id="147" w:author="Parker Malek" w:date="2023-10-10T14:17:00Z">
+        <w:r>
+          <w:t xml:space="preserve">short-term events representing a total </w:t>
+        </w:r>
+      </w:ins>
+      <w:ins w:id="148" w:author="Parker Malek" w:date="2023-10-10T14:18:00Z">
         <w:r>
           <w:t>temporal range of 2-3 days and long-term events representing 3 or more days.</w:t>
         </w:r>
       </w:ins>
-      <w:ins w:id="166" w:author="Parker Malek" w:date="2023-10-10T14:43:00Z">
+      <w:ins w:id="149" w:author="Parker Malek" w:date="2023-10-10T14:43:00Z">
         <w:r>
           <w:t xml:space="preserve"> </w:t>
         </w:r>
@@ -2740,29 +2756,29 @@
           <w:t xml:space="preserve"> </w:t>
         </w:r>
       </w:ins>
-      <w:ins w:id="167" w:author="Parker Malek" w:date="2023-10-10T14:18:00Z">
+      <w:ins w:id="150" w:author="Parker Malek" w:date="2023-10-10T14:18:00Z">
         <w:r>
           <w:t xml:space="preserve"> </w:t>
         </w:r>
       </w:ins>
-      <w:commentRangeEnd w:id="150"/>
-      <w:ins w:id="168" w:author="Parker Malek" w:date="2023-10-15T22:14:00Z">
+      <w:commentRangeEnd w:id="132"/>
+      <w:ins w:id="151" w:author="Parker Malek" w:date="2023-10-15T22:14:00Z">
         <w:r>
           <w:rPr>
             <w:rStyle w:val="CommentReference"/>
             <w:rFonts w:asciiTheme="minorHAnsi" w:eastAsiaTheme="minorHAnsi" w:hAnsiTheme="minorHAnsi" w:cstheme="minorBidi"/>
           </w:rPr>
-          <w:commentReference w:id="150"/>
-        </w:r>
-      </w:ins>
-      <w:commentRangeEnd w:id="151"/>
-      <w:ins w:id="169" w:author="Parker Malek" w:date="2023-10-19T15:07:00Z">
+          <w:commentReference w:id="132"/>
+        </w:r>
+      </w:ins>
+      <w:commentRangeEnd w:id="133"/>
+      <w:ins w:id="152" w:author="Parker Malek" w:date="2023-10-19T15:07:00Z">
         <w:r>
           <w:rPr>
             <w:rStyle w:val="CommentReference"/>
             <w:rFonts w:asciiTheme="minorHAnsi" w:eastAsiaTheme="minorHAnsi" w:hAnsiTheme="minorHAnsi" w:cstheme="minorBidi"/>
           </w:rPr>
-          <w:commentReference w:id="151"/>
+          <w:commentReference w:id="133"/>
         </w:r>
       </w:ins>
     </w:p>
@@ -2770,16 +2786,16 @@
       <w:pPr>
         <w:pStyle w:val="NormalWeb"/>
         <w:rPr>
-          <w:ins w:id="170" w:author="Parker Malek" w:date="2023-05-25T22:41:00Z"/>
-        </w:rPr>
-        <w:pPrChange w:id="171" w:author="Parker Malek" w:date="2023-10-12T14:18:00Z">
+          <w:ins w:id="153" w:author="Parker Malek" w:date="2023-05-25T22:41:00Z"/>
+        </w:rPr>
+        <w:pPrChange w:id="154" w:author="Parker Malek" w:date="2023-10-12T14:18:00Z">
           <w:pPr>
             <w:pStyle w:val="NormalWeb"/>
             <w:ind w:firstLine="720"/>
           </w:pPr>
         </w:pPrChange>
       </w:pPr>
-      <w:ins w:id="172" w:author="Parker Malek" w:date="2023-10-15T18:25:00Z">
+      <w:ins w:id="155" w:author="Parker Malek" w:date="2023-10-15T18:25:00Z">
         <w:r>
           <w:rPr>
             <w:noProof/>
@@ -2833,7 +2849,7 @@
         <w:pStyle w:val="NormalWeb"/>
         <w:ind w:firstLine="720"/>
         <w:rPr>
-          <w:del w:id="173" w:author="Parker Malek" w:date="2023-05-25T22:42:00Z"/>
+          <w:del w:id="156" w:author="Parker Malek" w:date="2023-05-25T22:42:00Z"/>
         </w:rPr>
       </w:pPr>
     </w:p>
@@ -2842,10 +2858,10 @@
         <w:pStyle w:val="NormalWeb"/>
         <w:jc w:val="center"/>
         <w:rPr>
-          <w:del w:id="174" w:author="Parker Malek" w:date="2023-10-12T14:18:00Z"/>
-        </w:rPr>
-      </w:pPr>
-      <w:del w:id="175" w:author="Parker Malek" w:date="2023-05-25T22:34:00Z">
+          <w:del w:id="157" w:author="Parker Malek" w:date="2023-10-12T14:18:00Z"/>
+        </w:rPr>
+      </w:pPr>
+      <w:del w:id="158" w:author="Parker Malek" w:date="2023-05-25T22:34:00Z">
         <w:r>
           <w:rPr>
             <w:noProof/>
@@ -2907,12 +2923,12 @@
         <w:pStyle w:val="NormalWeb"/>
         <w:jc w:val="center"/>
         <w:rPr>
-          <w:del w:id="176" w:author="Parker Malek" w:date="2023-05-25T22:42:00Z"/>
+          <w:del w:id="159" w:author="Parker Malek" w:date="2023-05-25T22:42:00Z"/>
           <w:sz w:val="20"/>
           <w:szCs w:val="20"/>
         </w:rPr>
       </w:pPr>
-      <w:del w:id="177" w:author="Parker Malek" w:date="2023-10-12T14:18:00Z">
+      <w:del w:id="160" w:author="Parker Malek" w:date="2023-10-12T14:18:00Z">
         <w:r>
           <w:rPr>
             <w:sz w:val="20"/>
@@ -2921,7 +2937,7 @@
           <w:delText xml:space="preserve">Figure 1. Resampled precipitation time series for </w:delText>
         </w:r>
       </w:del>
-      <w:del w:id="178" w:author="Parker Malek" w:date="2023-05-25T22:34:00Z">
+      <w:del w:id="161" w:author="Parker Malek" w:date="2023-05-25T22:34:00Z">
         <w:r>
           <w:rPr>
             <w:sz w:val="20"/>
@@ -2930,7 +2946,7 @@
           <w:delText>Los Angeles</w:delText>
         </w:r>
       </w:del>
-      <w:del w:id="179" w:author="Parker Malek" w:date="2023-10-12T14:18:00Z">
+      <w:del w:id="162" w:author="Parker Malek" w:date="2023-10-12T14:18:00Z">
         <w:r>
           <w:rPr>
             <w:sz w:val="20"/>
@@ -2939,7 +2955,7 @@
           <w:delText>, California</w:delText>
         </w:r>
       </w:del>
-      <w:del w:id="180" w:author="Parker Malek" w:date="2023-10-15T22:16:00Z">
+      <w:del w:id="163" w:author="Parker Malek" w:date="2023-10-15T22:16:00Z">
         <w:r>
           <w:rPr>
             <w:sz w:val="20"/>
@@ -2954,7 +2970,7 @@
         <w:pStyle w:val="NormalWeb"/>
         <w:ind w:firstLine="720"/>
         <w:rPr>
-          <w:del w:id="181" w:author="Parker Malek" w:date="2023-05-25T22:39:00Z"/>
+          <w:del w:id="164" w:author="Parker Malek" w:date="2023-05-25T22:39:00Z"/>
         </w:rPr>
       </w:pPr>
     </w:p>
@@ -2962,14 +2978,14 @@
       <w:pPr>
         <w:pStyle w:val="NormalWeb"/>
         <w:rPr>
-          <w:ins w:id="182" w:author="Parker Malek" w:date="2023-05-25T22:36:00Z"/>
+          <w:ins w:id="165" w:author="Parker Malek" w:date="2023-05-25T22:36:00Z"/>
           <w:b/>
           <w:bCs/>
           <w:i/>
           <w:iCs/>
-          <w:rPrChange w:id="183" w:author="Parker Malek" w:date="2023-05-25T22:36:00Z">
+          <w:rPrChange w:id="166" w:author="Parker Malek" w:date="2023-05-25T22:36:00Z">
             <w:rPr>
-              <w:ins w:id="184" w:author="Parker Malek" w:date="2023-05-25T22:36:00Z"/>
+              <w:ins w:id="167" w:author="Parker Malek" w:date="2023-05-25T22:36:00Z"/>
               <w:b/>
               <w:bCs/>
             </w:rPr>
@@ -2982,19 +2998,19 @@
         <w:pStyle w:val="NormalWeb"/>
         <w:jc w:val="center"/>
         <w:rPr>
-          <w:ins w:id="185" w:author="Parker Malek" w:date="2023-05-25T22:40:00Z"/>
+          <w:ins w:id="168" w:author="Parker Malek" w:date="2023-05-25T22:40:00Z"/>
           <w:b/>
           <w:bCs/>
           <w:i/>
           <w:iCs/>
         </w:rPr>
-        <w:pPrChange w:id="186" w:author="Parker Malek" w:date="2023-10-10T14:10:00Z">
+        <w:pPrChange w:id="169" w:author="Parker Malek" w:date="2023-10-10T14:10:00Z">
           <w:pPr>
             <w:pStyle w:val="NormalWeb"/>
           </w:pPr>
         </w:pPrChange>
       </w:pPr>
-      <w:ins w:id="187" w:author="Parker Malek" w:date="2023-10-10T14:10:00Z">
+      <w:ins w:id="170" w:author="Parker Malek" w:date="2023-10-10T14:10:00Z">
         <w:r>
           <w:rPr>
             <w:sz w:val="20"/>
@@ -3003,7 +3019,7 @@
           <w:t xml:space="preserve">Figure </w:t>
         </w:r>
       </w:ins>
-      <w:ins w:id="188" w:author="Parker Malek" w:date="2023-10-10T14:33:00Z">
+      <w:ins w:id="171" w:author="Parker Malek" w:date="2023-10-10T14:33:00Z">
         <w:r>
           <w:rPr>
             <w:sz w:val="20"/>
@@ -3012,7 +3028,7 @@
           <w:t>2</w:t>
         </w:r>
       </w:ins>
-      <w:ins w:id="189" w:author="Parker Malek" w:date="2023-10-10T14:10:00Z">
+      <w:ins w:id="172" w:author="Parker Malek" w:date="2023-10-10T14:10:00Z">
         <w:r>
           <w:rPr>
             <w:sz w:val="20"/>
@@ -3021,7 +3037,7 @@
           <w:t xml:space="preserve">. </w:t>
         </w:r>
       </w:ins>
-      <w:ins w:id="190" w:author="Parker Malek" w:date="2023-10-10T14:11:00Z">
+      <w:ins w:id="173" w:author="Parker Malek" w:date="2023-10-10T14:11:00Z">
         <w:r>
           <w:rPr>
             <w:sz w:val="20"/>
@@ -3037,7 +3053,7 @@
           <w:t xml:space="preserve"> of</w:t>
         </w:r>
       </w:ins>
-      <w:ins w:id="191" w:author="Parker Malek" w:date="2023-10-15T18:26:00Z">
+      <w:ins w:id="174" w:author="Parker Malek" w:date="2023-10-15T18:26:00Z">
         <w:r>
           <w:rPr>
             <w:sz w:val="20"/>
@@ -3046,7 +3062,7 @@
           <w:t xml:space="preserve"> </w:t>
         </w:r>
       </w:ins>
-      <w:ins w:id="192" w:author="Parker Malek" w:date="2023-10-10T14:11:00Z">
+      <w:ins w:id="175" w:author="Parker Malek" w:date="2023-10-10T14:11:00Z">
         <w:r>
           <w:rPr>
             <w:sz w:val="20"/>
@@ -3055,7 +3071,7 @@
           <w:t xml:space="preserve">“multimodal” </w:t>
         </w:r>
       </w:ins>
-      <w:ins w:id="193" w:author="Parker Malek" w:date="2023-10-15T18:26:00Z">
+      <w:ins w:id="176" w:author="Parker Malek" w:date="2023-10-15T18:26:00Z">
         <w:r>
           <w:rPr>
             <w:sz w:val="20"/>
@@ -3069,23 +3085,23 @@
       <w:pPr>
         <w:pStyle w:val="Heading2"/>
         <w:rPr>
-          <w:rPrChange w:id="194" w:author="Parker Malek" w:date="2023-05-25T22:36:00Z">
+          <w:rPrChange w:id="177" w:author="Parker Malek" w:date="2023-05-25T22:36:00Z">
             <w:rPr>
               <w:b/>
               <w:bCs/>
             </w:rPr>
           </w:rPrChange>
         </w:rPr>
-        <w:pPrChange w:id="195" w:author="Parker Malek" w:date="2023-10-10T21:51:00Z">
+        <w:pPrChange w:id="178" w:author="Parker Malek" w:date="2023-10-10T21:51:00Z">
           <w:pPr>
             <w:pStyle w:val="NormalWeb"/>
           </w:pPr>
         </w:pPrChange>
       </w:pPr>
-      <w:del w:id="196" w:author="Parker Malek" w:date="2023-10-10T14:19:00Z">
+      <w:del w:id="179" w:author="Parker Malek" w:date="2023-10-10T14:19:00Z">
         <w:r>
           <w:rPr>
-            <w:rPrChange w:id="197" w:author="Parker Malek" w:date="2023-05-25T22:36:00Z">
+            <w:rPrChange w:id="180" w:author="Parker Malek" w:date="2023-05-25T22:36:00Z">
               <w:rPr>
                 <w:b/>
                 <w:bCs/>
@@ -3095,12 +3111,12 @@
           <w:delText>Precipitation Radar Products</w:delText>
         </w:r>
       </w:del>
-      <w:ins w:id="198" w:author="Parker Malek" w:date="2023-10-10T15:10:00Z">
+      <w:ins w:id="181" w:author="Parker Malek" w:date="2023-10-10T15:10:00Z">
         <w:r>
           <w:t xml:space="preserve">Characterizing </w:t>
         </w:r>
       </w:ins>
-      <w:ins w:id="199" w:author="Parker Malek" w:date="2023-10-10T14:19:00Z">
+      <w:ins w:id="182" w:author="Parker Malek" w:date="2023-10-10T14:19:00Z">
         <w:r>
           <w:t>Multimodal Events</w:t>
         </w:r>
@@ -3111,55 +3127,55 @@
         <w:pStyle w:val="NormalWeb"/>
         <w:ind w:firstLine="720"/>
         <w:rPr>
-          <w:ins w:id="200" w:author="Parker Malek" w:date="2023-10-10T21:50:00Z"/>
-        </w:rPr>
-      </w:pPr>
-      <w:ins w:id="201" w:author="Parker Malek" w:date="2023-10-10T21:47:00Z">
+          <w:ins w:id="183" w:author="Parker Malek" w:date="2023-10-10T21:50:00Z"/>
+        </w:rPr>
+      </w:pPr>
+      <w:ins w:id="184" w:author="Parker Malek" w:date="2023-10-10T21:47:00Z">
         <w:r>
           <w:t xml:space="preserve">Event identified </w:t>
         </w:r>
       </w:ins>
-      <w:ins w:id="202" w:author="Parker Malek" w:date="2023-10-10T21:49:00Z">
+      <w:ins w:id="185" w:author="Parker Malek" w:date="2023-10-10T21:49:00Z">
         <w:r>
           <w:t>by</w:t>
         </w:r>
       </w:ins>
-      <w:ins w:id="203" w:author="Parker Malek" w:date="2023-10-10T21:47:00Z">
+      <w:ins w:id="186" w:author="Parker Malek" w:date="2023-10-10T21:47:00Z">
         <w:r>
           <w:t xml:space="preserve"> the methodology above wil</w:t>
         </w:r>
       </w:ins>
-      <w:ins w:id="204" w:author="Parker Malek" w:date="2023-10-10T21:48:00Z">
+      <w:ins w:id="187" w:author="Parker Malek" w:date="2023-10-10T21:48:00Z">
         <w:r>
           <w:t>l be evaluated and described through both synoptic-sc</w:t>
         </w:r>
       </w:ins>
-      <w:ins w:id="205" w:author="Parker Malek" w:date="2023-10-10T21:49:00Z">
+      <w:ins w:id="188" w:author="Parker Malek" w:date="2023-10-10T21:49:00Z">
         <w:r>
           <w:t>ale</w:t>
         </w:r>
       </w:ins>
-      <w:ins w:id="206" w:author="Parker Malek" w:date="2023-10-10T21:48:00Z">
+      <w:ins w:id="189" w:author="Parker Malek" w:date="2023-10-10T21:48:00Z">
         <w:r>
           <w:t xml:space="preserve"> and meso</w:t>
         </w:r>
       </w:ins>
-      <w:ins w:id="207" w:author="Parker Malek" w:date="2023-10-10T21:49:00Z">
+      <w:ins w:id="190" w:author="Parker Malek" w:date="2023-10-10T21:49:00Z">
         <w:r>
           <w:t>-</w:t>
         </w:r>
       </w:ins>
-      <w:ins w:id="208" w:author="Parker Malek" w:date="2023-10-10T21:48:00Z">
+      <w:ins w:id="191" w:author="Parker Malek" w:date="2023-10-10T21:48:00Z">
         <w:r>
           <w:t>scale</w:t>
         </w:r>
       </w:ins>
-      <w:ins w:id="209" w:author="Parker Malek" w:date="2023-10-10T21:49:00Z">
+      <w:ins w:id="192" w:author="Parker Malek" w:date="2023-10-10T21:49:00Z">
         <w:r>
           <w:t xml:space="preserve"> products</w:t>
         </w:r>
       </w:ins>
-      <w:ins w:id="210" w:author="Parker Malek" w:date="2023-10-10T21:50:00Z">
+      <w:ins w:id="193" w:author="Parker Malek" w:date="2023-10-10T21:50:00Z">
         <w:r>
           <w:t>:</w:t>
         </w:r>
@@ -3169,29 +3185,28 @@
       <w:pPr>
         <w:pStyle w:val="Heading3"/>
         <w:rPr>
-          <w:ins w:id="211" w:author="Parker Malek" w:date="2023-10-10T21:52:00Z"/>
+          <w:ins w:id="194" w:author="Parker Malek" w:date="2023-10-10T21:52:00Z"/>
           <w:rStyle w:val="Heading3Char"/>
         </w:rPr>
-        <w:pPrChange w:id="212" w:author="Parker Malek" w:date="2023-10-10T21:59:00Z">
+        <w:pPrChange w:id="195" w:author="Parker Malek" w:date="2023-10-10T21:59:00Z">
           <w:pPr>
             <w:pStyle w:val="NormalWeb"/>
             <w:ind w:firstLine="720"/>
           </w:pPr>
         </w:pPrChange>
       </w:pPr>
-      <w:ins w:id="213" w:author="Parker Malek" w:date="2023-10-10T21:51:00Z">
+      <w:ins w:id="196" w:author="Parker Malek" w:date="2023-10-10T21:51:00Z">
         <w:r>
           <w:rPr>
             <w:rStyle w:val="Heading3Char"/>
-            <w:rPrChange w:id="214" w:author="Parker Malek" w:date="2023-10-10T21:52:00Z">
+            <w:rPrChange w:id="197" w:author="Parker Malek" w:date="2023-10-10T21:52:00Z">
               <w:rPr/>
             </w:rPrChange>
           </w:rPr>
-          <w:lastRenderedPageBreak/>
           <w:t>Multi-Radar Multi-Sensor Quantitative Precipitation Estimation</w:t>
         </w:r>
       </w:ins>
-      <w:ins w:id="215" w:author="Parker Malek" w:date="2023-10-10T21:52:00Z">
+      <w:ins w:id="198" w:author="Parker Malek" w:date="2023-10-10T21:52:00Z">
         <w:r>
           <w:rPr>
             <w:rStyle w:val="Heading3Char"/>
@@ -3205,7 +3220,7 @@
         <w:pStyle w:val="NormalWeb"/>
         <w:ind w:firstLine="720"/>
         <w:rPr>
-          <w:ins w:id="216" w:author="Parker Malek" w:date="2023-10-10T21:52:00Z"/>
+          <w:ins w:id="199" w:author="Parker Malek" w:date="2023-10-10T21:52:00Z"/>
         </w:rPr>
       </w:pPr>
       <w:r>
@@ -3248,15 +3263,7 @@
         <w:t xml:space="preserve"> 180 operational US WSR-88D weather radars, hourly gauge observations, and model analyses to create gridded precipitation products (Zhang et al., 2016).</w:t>
       </w:r>
       <w:r>
-        <w:t xml:space="preserve"> Quality-controlled radar reflectivity data is interpolated onto a 3D grid, with precipitation type (</w:t>
-      </w:r>
-      <w:proofErr w:type="gramStart"/>
-      <w:r>
-        <w:t>e.g.</w:t>
-      </w:r>
-      <w:proofErr w:type="gramEnd"/>
-      <w:r>
-        <w:t xml:space="preserve"> stratiform, convective, and snow) and surface rates derived at each</w:t>
+        <w:t xml:space="preserve"> Quality-controlled radar reflectivity data is interpolated onto a 3D grid, with precipitation type (e.g. stratiform, convective, and snow) and surface rates derived at each</w:t>
       </w:r>
       <w:r>
         <w:t xml:space="preserve"> </w:t>
@@ -3358,15 +3365,15 @@
       <w:pPr>
         <w:pStyle w:val="Heading3"/>
         <w:rPr>
-          <w:ins w:id="217" w:author="Parker Malek" w:date="2023-10-10T21:59:00Z"/>
-        </w:rPr>
-        <w:pPrChange w:id="218" w:author="Parker Malek" w:date="2023-10-10T21:59:00Z">
+          <w:ins w:id="200" w:author="Parker Malek" w:date="2023-10-10T21:59:00Z"/>
+        </w:rPr>
+        <w:pPrChange w:id="201" w:author="Parker Malek" w:date="2023-10-10T21:59:00Z">
           <w:pPr>
             <w:pStyle w:val="Heading1"/>
           </w:pPr>
         </w:pPrChange>
       </w:pPr>
-      <w:ins w:id="219" w:author="Parker Malek" w:date="2023-10-10T21:59:00Z">
+      <w:ins w:id="202" w:author="Parker Malek" w:date="2023-10-10T21:59:00Z">
         <w:r>
           <w:t>NEXRAD Doppler Radar</w:t>
         </w:r>
@@ -3377,46 +3384,49 @@
         <w:pStyle w:val="NormalWeb"/>
         <w:ind w:firstLine="720"/>
         <w:rPr>
-          <w:ins w:id="220" w:author="Parker Malek" w:date="2023-10-10T21:59:00Z"/>
-        </w:rPr>
-      </w:pPr>
-      <w:ins w:id="221" w:author="Parker Malek" w:date="2023-10-10T21:58:00Z">
+          <w:ins w:id="203" w:author="Parker Malek" w:date="2023-10-10T21:59:00Z"/>
+        </w:rPr>
+      </w:pPr>
+      <w:ins w:id="204" w:author="Parker Malek" w:date="2023-10-10T21:58:00Z">
         <w:r>
           <w:t>The Next Generation Weather Radar (NEXRAD) is a network of 160 high-resolution Doppler radar sites that detects precipitation and atmospheric movement and disseminates data in approximately 5</w:t>
         </w:r>
       </w:ins>
-      <w:ins w:id="222" w:author="Parker Malek" w:date="2023-10-10T21:59:00Z">
+      <w:ins w:id="205" w:author="Parker Malek" w:date="2023-10-10T21:59:00Z">
         <w:r>
           <w:t>-</w:t>
         </w:r>
       </w:ins>
-      <w:ins w:id="223" w:author="Parker Malek" w:date="2023-10-10T21:58:00Z">
+      <w:ins w:id="206" w:author="Parker Malek" w:date="2023-10-10T21:58:00Z">
         <w:r>
           <w:t>minute intervals from each site. NEXRAD enables severe storm prediction and is used by researchers and commercial enterprises to study and address the impact of weather across multiple sectors.</w:t>
         </w:r>
       </w:ins>
-      <w:ins w:id="224" w:author="Parker Malek" w:date="2023-10-10T21:57:00Z">
+      <w:ins w:id="207" w:author="Parker Malek" w:date="2023-10-10T21:57:00Z">
         <w:r>
           <w:t xml:space="preserve"> </w:t>
         </w:r>
       </w:ins>
+      <w:r>
+        <w:t xml:space="preserve">Maps of </w:t>
+      </w:r>
     </w:p>
     <w:p>
       <w:pPr>
         <w:pStyle w:val="Heading3"/>
-        <w:pPrChange w:id="225" w:author="Parker Malek" w:date="2023-10-15T18:20:00Z">
+        <w:pPrChange w:id="208" w:author="Parker Malek" w:date="2023-10-15T18:20:00Z">
           <w:pPr>
             <w:pStyle w:val="NormalWeb"/>
             <w:ind w:firstLine="720"/>
           </w:pPr>
         </w:pPrChange>
       </w:pPr>
-      <w:ins w:id="226" w:author="Parker Malek" w:date="2023-10-10T21:59:00Z">
+      <w:ins w:id="209" w:author="Parker Malek" w:date="2023-10-10T21:59:00Z">
         <w:r>
           <w:t>M</w:t>
         </w:r>
       </w:ins>
-      <w:ins w:id="227" w:author="Parker Malek" w:date="2023-10-10T22:00:00Z">
+      <w:ins w:id="210" w:author="Parker Malek" w:date="2023-10-10T22:00:00Z">
         <w:r>
           <w:t>ERRA II Reanalysis</w:t>
         </w:r>
@@ -3427,33 +3437,33 @@
         <w:pStyle w:val="NormalWeb"/>
         <w:jc w:val="center"/>
         <w:rPr>
-          <w:del w:id="228" w:author="Parker Malek" w:date="2023-05-23T23:20:00Z"/>
+          <w:del w:id="211" w:author="Parker Malek" w:date="2023-05-23T23:20:00Z"/>
         </w:rPr>
       </w:pPr>
       <w:r>
         <w:tab/>
       </w:r>
-      <w:del w:id="229" w:author="Parker Malek" w:date="2023-10-15T21:00:00Z">
+      <w:del w:id="212" w:author="Parker Malek" w:date="2023-10-15T21:00:00Z">
         <w:r>
           <w:delText xml:space="preserve">Using both the suspected HIP event total alongside the event totals calculated from MesoWest, a metric </w:delText>
         </w:r>
       </w:del>
-      <w:del w:id="230" w:author="Parker Malek" w:date="2023-05-25T15:33:00Z">
+      <w:del w:id="213" w:author="Parker Malek" w:date="2023-05-25T15:33:00Z">
         <w:r>
           <w:delText xml:space="preserve">is </w:delText>
         </w:r>
       </w:del>
-      <w:del w:id="231" w:author="Parker Malek" w:date="2023-10-15T21:00:00Z">
+      <w:del w:id="214" w:author="Parker Malek" w:date="2023-10-15T21:00:00Z">
         <w:r>
           <w:delText>developed to represent the percentage of precipitation that had fallen in</w:delText>
         </w:r>
       </w:del>
-      <w:del w:id="232" w:author="Parker Malek" w:date="2023-10-15T19:52:00Z">
+      <w:del w:id="215" w:author="Parker Malek" w:date="2023-10-15T19:52:00Z">
         <w:r>
           <w:delText xml:space="preserve"> </w:delText>
         </w:r>
       </w:del>
-      <w:del w:id="233" w:author="Parker Malek" w:date="2023-10-15T21:00:00Z">
+      <w:del w:id="216" w:author="Parker Malek" w:date="2023-10-15T21:00:00Z">
         <w:r>
           <w:delText>the suspected HIP event relative to the full event:</w:delText>
         </w:r>
@@ -3461,12 +3471,15 @@
       <w:r>
         <w:t xml:space="preserve"> </w:t>
       </w:r>
+      <w:r>
+        <w:t xml:space="preserve">Synoptic-scale interpretations of the case study will utilize data from the Modern-Era Retrospective analysis for Research and Applications, Version 2 (MERRA-2). </w:t>
+      </w:r>
     </w:p>
     <w:p>
       <w:pPr>
         <w:pStyle w:val="NormalWeb"/>
         <w:rPr>
-          <w:ins w:id="234" w:author="Parker Malek" w:date="2023-10-15T19:52:00Z"/>
+          <w:ins w:id="217" w:author="Parker Malek" w:date="2023-10-15T19:52:00Z"/>
         </w:rPr>
       </w:pPr>
     </w:p>
@@ -3475,16 +3488,16 @@
         <w:pStyle w:val="NormalWeb"/>
         <w:jc w:val="center"/>
         <w:rPr>
-          <w:ins w:id="235" w:author="Parker Malek" w:date="2023-10-15T18:20:00Z"/>
-        </w:rPr>
-        <w:pPrChange w:id="236" w:author="Parker Malek" w:date="2023-10-15T19:52:00Z">
+          <w:ins w:id="218" w:author="Parker Malek" w:date="2023-10-15T18:20:00Z"/>
+        </w:rPr>
+        <w:pPrChange w:id="219" w:author="Parker Malek" w:date="2023-10-15T19:52:00Z">
           <w:pPr>
             <w:pStyle w:val="NormalWeb"/>
           </w:pPr>
         </w:pPrChange>
       </w:pPr>
-      <w:commentRangeStart w:id="237"/>
-      <w:ins w:id="238" w:author="Parker Malek" w:date="2023-10-15T18:28:00Z">
+      <w:commentRangeStart w:id="220"/>
+      <w:ins w:id="221" w:author="Parker Malek" w:date="2023-10-15T18:28:00Z">
         <w:r>
           <w:rPr>
             <w:noProof/>
@@ -3532,14 +3545,14 @@
           </w:drawing>
         </w:r>
       </w:ins>
-      <w:commentRangeEnd w:id="237"/>
-      <w:ins w:id="239" w:author="Parker Malek" w:date="2023-10-19T15:13:00Z">
+      <w:commentRangeEnd w:id="220"/>
+      <w:ins w:id="222" w:author="Parker Malek" w:date="2023-10-19T15:13:00Z">
         <w:r>
           <w:rPr>
             <w:rStyle w:val="CommentReference"/>
             <w:rFonts w:asciiTheme="minorHAnsi" w:eastAsiaTheme="minorHAnsi" w:hAnsiTheme="minorHAnsi" w:cstheme="minorBidi"/>
           </w:rPr>
-          <w:commentReference w:id="237"/>
+          <w:commentReference w:id="220"/>
         </w:r>
       </w:ins>
     </w:p>
@@ -3548,20 +3561,19 @@
         <w:pStyle w:val="NormalWeb"/>
         <w:jc w:val="center"/>
         <w:rPr>
-          <w:ins w:id="240" w:author="Parker Malek" w:date="2023-10-15T18:27:00Z"/>
+          <w:ins w:id="223" w:author="Parker Malek" w:date="2023-10-15T18:27:00Z"/>
           <w:b/>
           <w:bCs/>
           <w:i/>
           <w:iCs/>
         </w:rPr>
       </w:pPr>
-      <w:ins w:id="241" w:author="Parker Malek" w:date="2023-10-15T18:27:00Z">
+      <w:ins w:id="224" w:author="Parker Malek" w:date="2023-10-15T18:27:00Z">
         <w:r>
           <w:rPr>
             <w:sz w:val="20"/>
             <w:szCs w:val="20"/>
           </w:rPr>
-          <w:lastRenderedPageBreak/>
           <w:t xml:space="preserve">Figure </w:t>
         </w:r>
         <w:r>
@@ -3586,7 +3598,7 @@
           <w:t xml:space="preserve">IVT for </w:t>
         </w:r>
       </w:ins>
-      <w:ins w:id="242" w:author="Parker Malek" w:date="2023-10-15T18:28:00Z">
+      <w:ins w:id="225" w:author="Parker Malek" w:date="2023-10-15T18:28:00Z">
         <w:r>
           <w:rPr>
             <w:sz w:val="20"/>
@@ -3599,7 +3611,7 @@
             <w:sz w:val="20"/>
             <w:szCs w:val="20"/>
             <w:vertAlign w:val="superscript"/>
-            <w:rPrChange w:id="243" w:author="Parker Malek" w:date="2023-10-15T18:28:00Z">
+            <w:rPrChange w:id="226" w:author="Parker Malek" w:date="2023-10-15T18:28:00Z">
               <w:rPr>
                 <w:sz w:val="20"/>
                 <w:szCs w:val="20"/>
@@ -3616,7 +3628,7 @@
           <w:t xml:space="preserve"> at 15:</w:t>
         </w:r>
       </w:ins>
-      <w:ins w:id="244" w:author="Parker Malek" w:date="2023-10-15T18:29:00Z">
+      <w:ins w:id="227" w:author="Parker Malek" w:date="2023-10-15T18:29:00Z">
         <w:r>
           <w:rPr>
             <w:sz w:val="20"/>
@@ -3630,7 +3642,7 @@
       <w:pPr>
         <w:pStyle w:val="NormalWeb"/>
         <w:rPr>
-          <w:ins w:id="245" w:author="Parker Malek" w:date="2023-05-24T11:25:00Z"/>
+          <w:ins w:id="228" w:author="Parker Malek" w:date="2023-05-24T11:25:00Z"/>
         </w:rPr>
       </w:pPr>
     </w:p>
@@ -3638,7 +3650,7 @@
       <w:pPr>
         <w:pStyle w:val="NormalWeb"/>
       </w:pPr>
-      <w:del w:id="246" w:author="Parker Malek" w:date="2023-05-23T23:20:00Z">
+      <w:del w:id="229" w:author="Parker Malek" w:date="2023-05-23T23:20:00Z">
         <w:r>
           <w:delText xml:space="preserve"> </w:delText>
         </w:r>
@@ -3695,24 +3707,15 @@
     </w:p>
     <w:p>
       <w:pPr>
-        <w:pStyle w:val="Heading3"/>
-        <w:pPrChange w:id="247" w:author="Parker Malek" w:date="2023-10-12T14:19:00Z">
+        <w:pStyle w:val="Heading1"/>
+        <w:pPrChange w:id="230" w:author="Parker Malek" w:date="2023-10-10T22:08:00Z">
           <w:pPr>
             <w:pStyle w:val="NormalWeb"/>
           </w:pPr>
         </w:pPrChange>
       </w:pPr>
       <w:r>
-        <w:t xml:space="preserve">Identifying </w:t>
-      </w:r>
-      <w:r>
-        <w:t xml:space="preserve">Associated </w:t>
-      </w:r>
-      <w:r>
-        <w:t>A</w:t>
-      </w:r>
-      <w:r>
-        <w:t>tmospheric Rivers</w:t>
+        <w:t>Preliminary Results:</w:t>
       </w:r>
     </w:p>
     <w:p>
@@ -3721,557 +3724,46 @@
         <w:ind w:firstLine="720"/>
       </w:pPr>
       <w:r>
-        <w:t>Time</w:t>
-      </w:r>
-      <w:r>
-        <w:t xml:space="preserve"> points </w:t>
-      </w:r>
-      <w:r>
-        <w:t>identified as</w:t>
-      </w:r>
-      <w:r>
-        <w:t xml:space="preserve"> having</w:t>
-      </w:r>
-      <w:r>
-        <w:t xml:space="preserve"> periods of high intensity precipitatio</w:t>
-      </w:r>
-      <w:r>
-        <w:t xml:space="preserve">n </w:t>
-      </w:r>
-      <w:r>
-        <w:t>were</w:t>
-      </w:r>
-      <w:r>
-        <w:t xml:space="preserve"> compared to a catalog </w:t>
-      </w:r>
-      <w:r>
-        <w:t xml:space="preserve">of </w:t>
-      </w:r>
-      <w:ins w:id="248" w:author="Parker Malek" w:date="2023-06-06T19:56:00Z">
-        <w:r>
-          <w:t>a</w:t>
-        </w:r>
-      </w:ins>
-      <w:del w:id="249" w:author="Parker Malek" w:date="2023-06-06T19:56:00Z">
-        <w:r>
-          <w:delText>A</w:delText>
-        </w:r>
-      </w:del>
-      <w:r>
-        <w:t xml:space="preserve">tmospheric </w:t>
-      </w:r>
-      <w:ins w:id="250" w:author="Parker Malek" w:date="2023-06-06T19:56:00Z">
-        <w:r>
-          <w:t>r</w:t>
-        </w:r>
-      </w:ins>
-      <w:del w:id="251" w:author="Parker Malek" w:date="2023-06-06T19:56:00Z">
-        <w:r>
-          <w:delText>R</w:delText>
-        </w:r>
-      </w:del>
-      <w:r>
-        <w:t>ivers</w:t>
-      </w:r>
-      <w:r>
-        <w:t xml:space="preserve"> (AR)</w:t>
-      </w:r>
-      <w:r>
-        <w:t xml:space="preserve"> formulated from </w:t>
-      </w:r>
-      <w:r>
-        <w:t>Guan</w:t>
-      </w:r>
-      <w:r>
-        <w:t xml:space="preserve"> </w:t>
-      </w:r>
-      <w:r>
-        <w:t>&amp; Waliser</w:t>
-      </w:r>
-      <w:r>
-        <w:t xml:space="preserve"> (2019) to </w:t>
-      </w:r>
-      <w:r>
-        <w:t xml:space="preserve">characterize </w:t>
-      </w:r>
-      <w:r>
-        <w:t>events</w:t>
-      </w:r>
-      <w:r>
-        <w:t xml:space="preserve"> as being part of larger synoptic scale weather </w:t>
-      </w:r>
-      <w:r>
-        <w:t>systems</w:t>
-      </w:r>
-      <w:r>
-        <w:t xml:space="preserve">. </w:t>
-      </w:r>
-      <w:r>
-        <w:t xml:space="preserve">The </w:t>
-      </w:r>
-      <w:r>
-        <w:t>AR catalog</w:t>
-      </w:r>
-      <w:r>
-        <w:t xml:space="preserve"> </w:t>
-      </w:r>
-      <w:r>
-        <w:t xml:space="preserve">is </w:t>
-      </w:r>
-      <w:r>
-        <w:t xml:space="preserve">a </w:t>
-      </w:r>
-      <w:r>
-        <w:t>gridded</w:t>
-      </w:r>
-      <w:r>
-        <w:t xml:space="preserve"> </w:t>
-      </w:r>
-      <w:r>
-        <w:t>0.625° × 0.5°</w:t>
-      </w:r>
-      <w:r>
-        <w:t xml:space="preserve"> resolution product</w:t>
-      </w:r>
-      <w:r>
-        <w:t xml:space="preserve"> with </w:t>
-      </w:r>
-      <w:r>
-        <w:t>6-hour</w:t>
-      </w:r>
-      <w:r>
-        <w:t xml:space="preserve"> time steps </w:t>
-      </w:r>
-      <w:r>
-        <w:t xml:space="preserve">beginning </w:t>
-      </w:r>
-      <w:r>
-        <w:t>in 1980.</w:t>
-      </w:r>
-      <w:r>
-        <w:t xml:space="preserve"> </w:t>
-      </w:r>
-      <w:r>
-        <w:t xml:space="preserve">Association of ARs to site-level events </w:t>
-      </w:r>
-      <w:r>
-        <w:t>were</w:t>
-      </w:r>
-      <w:r>
-        <w:t xml:space="preserve"> determined by </w:t>
-      </w:r>
-      <w:r>
-        <w:t xml:space="preserve">identifying the location and time of landfalling AR’s and latitudinally approximating </w:t>
-      </w:r>
-      <w:r>
-        <w:t xml:space="preserve">landfall </w:t>
-      </w:r>
-      <w:r>
-        <w:t>times</w:t>
-      </w:r>
-      <w:r>
-        <w:t xml:space="preserve"> with the </w:t>
-      </w:r>
-      <w:r>
-        <w:t xml:space="preserve">time series </w:t>
-      </w:r>
-      <w:r>
-        <w:t xml:space="preserve">dates of high intensity precipitation from </w:t>
-      </w:r>
-      <w:r>
-        <w:t>each</w:t>
-      </w:r>
-      <w:r>
-        <w:t xml:space="preserve"> site</w:t>
-      </w:r>
-      <w:r>
-        <w:t xml:space="preserve"> respectively</w:t>
+        <w:t xml:space="preserve">Events flagged as having HIP will be characterized in a catalog </w:t>
+      </w:r>
+      <w:r>
+        <w:t>and</w:t>
+      </w:r>
+      <w:r>
+        <w:t xml:space="preserve"> will include general physical characteristics of the event (timing, location of watershed/station, </w:t>
+      </w:r>
+      <w:proofErr w:type="spellStart"/>
+      <w:r>
+        <w:t>etc</w:t>
+      </w:r>
+      <w:proofErr w:type="spellEnd"/>
+      <w:r>
+        <w:t xml:space="preserve">), any associations with NCFRs or ARs, and any </w:t>
+      </w:r>
+      <w:r>
+        <w:t xml:space="preserve">known landscape/infrastructure impacts. Additional </w:t>
+      </w:r>
+      <w:r>
+        <w:t>features of selected HIP events</w:t>
+      </w:r>
+      <w:r>
+        <w:t xml:space="preserve"> (notable storm structures, particularly defined NCFRs, </w:t>
+      </w:r>
+      <w:proofErr w:type="spellStart"/>
+      <w:r>
+        <w:t>etc</w:t>
+      </w:r>
+      <w:proofErr w:type="spellEnd"/>
+      <w:r>
+        <w:t>)</w:t>
+      </w:r>
+      <w:r>
+        <w:t xml:space="preserve"> will be highlighted in this section</w:t>
       </w:r>
       <w:r>
         <w:t>.</w:t>
       </w:r>
-      <w:r>
-        <w:t xml:space="preserve"> AR landfall locations </w:t>
-      </w:r>
-      <w:r>
-        <w:t>were</w:t>
-      </w:r>
-      <w:r>
-        <w:t xml:space="preserve"> </w:t>
-      </w:r>
-      <w:r>
-        <w:t>approximated</w:t>
-      </w:r>
-      <w:r>
-        <w:t xml:space="preserve"> by the </w:t>
-      </w:r>
-      <w:del w:id="252" w:author="Parker Malek" w:date="2023-05-29T09:08:00Z">
-        <w:r>
-          <w:delText xml:space="preserve">center </w:delText>
-        </w:r>
-      </w:del>
-      <w:ins w:id="253" w:author="Parker Malek" w:date="2023-05-29T09:08:00Z">
-        <w:r>
-          <w:t xml:space="preserve">centroid </w:t>
-        </w:r>
-      </w:ins>
-      <w:r>
-        <w:t xml:space="preserve">of the </w:t>
-      </w:r>
-      <w:r>
-        <w:t xml:space="preserve">grid cells </w:t>
-      </w:r>
-      <w:r>
-        <w:t>defined above.</w:t>
-      </w:r>
-      <w:r>
-        <w:t xml:space="preserve"> </w:t>
-      </w:r>
-    </w:p>
-    <w:p>
-      <w:pPr>
-        <w:pStyle w:val="NormalWeb"/>
-        <w:jc w:val="center"/>
-      </w:pPr>
-      <w:del w:id="254" w:author="Parker Malek" w:date="2023-05-29T09:06:00Z">
-        <w:r>
-          <w:rPr>
-            <w:noProof/>
-          </w:rPr>
-          <w:drawing>
-            <wp:inline distT="0" distB="0" distL="0" distR="0" wp14:anchorId="100950C1" wp14:editId="375B7B15">
-              <wp:extent cx="3886200" cy="3886200"/>
-              <wp:effectExtent l="0" t="0" r="0" b="0"/>
-              <wp:docPr id="1529005692" name="Picture 2" descr="A blue map with red dots&#10;&#10;Description automatically generated with medium confidence"/>
-              <wp:cNvGraphicFramePr>
-                <a:graphicFrameLocks xmlns:a="http://schemas.openxmlformats.org/drawingml/2006/main" noChangeAspect="1"/>
-              </wp:cNvGraphicFramePr>
-              <a:graphic xmlns:a="http://schemas.openxmlformats.org/drawingml/2006/main">
-                <a:graphicData uri="http://schemas.openxmlformats.org/drawingml/2006/picture">
-                  <pic:pic xmlns:pic="http://schemas.openxmlformats.org/drawingml/2006/picture">
-                    <pic:nvPicPr>
-                      <pic:cNvPr id="1529005692" name="Picture 2" descr="A blue map with red dots&#10;&#10;Description automatically generated with medium confidence"/>
-                      <pic:cNvPicPr/>
-                    </pic:nvPicPr>
-                    <pic:blipFill>
-                      <a:blip r:embed="rId15" cstate="print">
-                        <a:extLst>
-                          <a:ext uri="{28A0092B-C50C-407E-A947-70E740481C1C}">
-                            <a14:useLocalDpi xmlns:a14="http://schemas.microsoft.com/office/drawing/2010/main" val="0"/>
-                          </a:ext>
-                        </a:extLst>
-                      </a:blip>
-                      <a:stretch>
-                        <a:fillRect/>
-                      </a:stretch>
-                    </pic:blipFill>
-                    <pic:spPr>
-                      <a:xfrm>
-                        <a:off x="0" y="0"/>
-                        <a:ext cx="3895663" cy="3895663"/>
-                      </a:xfrm>
-                      <a:prstGeom prst="rect">
-                        <a:avLst/>
-                      </a:prstGeom>
-                    </pic:spPr>
-                  </pic:pic>
-                </a:graphicData>
-              </a:graphic>
-            </wp:inline>
-          </w:drawing>
-        </w:r>
-      </w:del>
-      <w:ins w:id="255" w:author="Parker Malek" w:date="2023-05-29T09:07:00Z">
-        <w:r>
-          <w:rPr>
-            <w:noProof/>
-          </w:rPr>
-          <w:drawing>
-            <wp:inline distT="0" distB="0" distL="0" distR="0" wp14:anchorId="58BF872C" wp14:editId="5E5AD34A">
-              <wp:extent cx="5943600" cy="3467100"/>
-              <wp:effectExtent l="0" t="0" r="0" b="0"/>
-              <wp:docPr id="108631257" name="Picture 5" descr="A map of california with red dots&#10;&#10;Description automatically generated with low confidence"/>
-              <wp:cNvGraphicFramePr>
-                <a:graphicFrameLocks xmlns:a="http://schemas.openxmlformats.org/drawingml/2006/main" noChangeAspect="1"/>
-              </wp:cNvGraphicFramePr>
-              <a:graphic xmlns:a="http://schemas.openxmlformats.org/drawingml/2006/main">
-                <a:graphicData uri="http://schemas.openxmlformats.org/drawingml/2006/picture">
-                  <pic:pic xmlns:pic="http://schemas.openxmlformats.org/drawingml/2006/picture">
-                    <pic:nvPicPr>
-                      <pic:cNvPr id="108631257" name="Picture 5" descr="A map of california with red dots&#10;&#10;Description automatically generated with low confidence"/>
-                      <pic:cNvPicPr/>
-                    </pic:nvPicPr>
-                    <pic:blipFill>
-                      <a:blip r:embed="rId16">
-                        <a:extLst>
-                          <a:ext uri="{28A0092B-C50C-407E-A947-70E740481C1C}">
-                            <a14:useLocalDpi xmlns:a14="http://schemas.microsoft.com/office/drawing/2010/main" val="0"/>
-                          </a:ext>
-                        </a:extLst>
-                      </a:blip>
-                      <a:stretch>
-                        <a:fillRect/>
-                      </a:stretch>
-                    </pic:blipFill>
-                    <pic:spPr>
-                      <a:xfrm>
-                        <a:off x="0" y="0"/>
-                        <a:ext cx="5943600" cy="3467100"/>
-                      </a:xfrm>
-                      <a:prstGeom prst="rect">
-                        <a:avLst/>
-                      </a:prstGeom>
-                    </pic:spPr>
-                  </pic:pic>
-                </a:graphicData>
-              </a:graphic>
-            </wp:inline>
-          </w:drawing>
-        </w:r>
-      </w:ins>
-    </w:p>
-    <w:p>
-      <w:pPr>
-        <w:pStyle w:val="NormalWeb"/>
-        <w:jc w:val="center"/>
-      </w:pPr>
-      <w:r>
-        <w:rPr>
-          <w:sz w:val="20"/>
-          <w:szCs w:val="20"/>
-        </w:rPr>
-        <w:t xml:space="preserve">Figure </w:t>
-      </w:r>
-      <w:r>
-        <w:rPr>
-          <w:sz w:val="20"/>
-          <w:szCs w:val="20"/>
-        </w:rPr>
-        <w:t>2</w:t>
-      </w:r>
-      <w:r>
-        <w:rPr>
-          <w:sz w:val="20"/>
-          <w:szCs w:val="20"/>
-        </w:rPr>
-        <w:t>.</w:t>
-      </w:r>
-      <w:ins w:id="256" w:author="Parker Malek" w:date="2023-05-27T14:53:00Z">
-        <w:r>
-          <w:rPr>
-            <w:sz w:val="20"/>
-            <w:szCs w:val="20"/>
-          </w:rPr>
-          <w:t xml:space="preserve"> Coastal</w:t>
-        </w:r>
-      </w:ins>
-      <w:ins w:id="257" w:author="Parker Malek" w:date="2023-05-27T14:52:00Z">
-        <w:r>
-          <w:rPr>
-            <w:sz w:val="20"/>
-            <w:szCs w:val="20"/>
-          </w:rPr>
-          <w:t xml:space="preserve"> </w:t>
-        </w:r>
-      </w:ins>
-      <w:ins w:id="258" w:author="Parker Malek" w:date="2023-06-06T19:01:00Z">
-        <w:r>
-          <w:rPr>
-            <w:sz w:val="20"/>
-            <w:szCs w:val="20"/>
-          </w:rPr>
-          <w:t>centroid</w:t>
-        </w:r>
-      </w:ins>
-      <w:ins w:id="259" w:author="Parker Malek" w:date="2023-05-27T14:53:00Z">
-        <w:r>
-          <w:rPr>
-            <w:sz w:val="20"/>
-            <w:szCs w:val="20"/>
-          </w:rPr>
-          <w:t xml:space="preserve"> l</w:t>
-        </w:r>
-      </w:ins>
-      <w:del w:id="260" w:author="Parker Malek" w:date="2023-05-27T14:53:00Z">
-        <w:r>
-          <w:rPr>
-            <w:sz w:val="20"/>
-            <w:szCs w:val="20"/>
-          </w:rPr>
-          <w:delText xml:space="preserve"> </w:delText>
-        </w:r>
-      </w:del>
-      <w:del w:id="261" w:author="Parker Malek" w:date="2023-05-27T14:51:00Z">
-        <w:r>
-          <w:rPr>
-            <w:sz w:val="20"/>
-            <w:szCs w:val="20"/>
-          </w:rPr>
-          <w:delText>L</w:delText>
-        </w:r>
-      </w:del>
-      <w:r>
-        <w:rPr>
-          <w:sz w:val="20"/>
-          <w:szCs w:val="20"/>
-        </w:rPr>
-        <w:t>ocations of l</w:t>
-      </w:r>
-      <w:r>
-        <w:rPr>
-          <w:sz w:val="20"/>
-          <w:szCs w:val="20"/>
-        </w:rPr>
-        <w:t>andfall</w:t>
-      </w:r>
-      <w:r>
-        <w:rPr>
-          <w:sz w:val="20"/>
-          <w:szCs w:val="20"/>
-        </w:rPr>
-        <w:t>ing ARs</w:t>
-      </w:r>
-      <w:r>
-        <w:rPr>
-          <w:sz w:val="20"/>
-          <w:szCs w:val="20"/>
-        </w:rPr>
-        <w:t xml:space="preserve"> </w:t>
-      </w:r>
-      <w:r>
-        <w:rPr>
-          <w:sz w:val="20"/>
-          <w:szCs w:val="20"/>
-        </w:rPr>
-        <w:t>in California</w:t>
-      </w:r>
-      <w:ins w:id="262" w:author="Parker Malek" w:date="2023-05-27T14:55:00Z">
-        <w:r>
-          <w:rPr>
-            <w:sz w:val="20"/>
-            <w:szCs w:val="20"/>
-          </w:rPr>
-          <w:t xml:space="preserve"> from 1980-2020</w:t>
-        </w:r>
-      </w:ins>
-      <w:ins w:id="263" w:author="Parker Malek" w:date="2023-05-27T14:53:00Z">
-        <w:r>
-          <w:rPr>
-            <w:sz w:val="20"/>
-            <w:szCs w:val="20"/>
-          </w:rPr>
-          <w:t xml:space="preserve"> </w:t>
-        </w:r>
-      </w:ins>
-      <w:del w:id="264" w:author="Parker Malek" w:date="2023-05-27T14:53:00Z">
-        <w:r>
-          <w:rPr>
-            <w:sz w:val="20"/>
-            <w:szCs w:val="20"/>
-          </w:rPr>
-          <w:delText xml:space="preserve"> </w:delText>
-        </w:r>
-      </w:del>
-      <w:r>
-        <w:rPr>
-          <w:sz w:val="20"/>
-          <w:szCs w:val="20"/>
-        </w:rPr>
-        <w:t xml:space="preserve">(note: </w:t>
-      </w:r>
-      <w:r>
-        <w:rPr>
-          <w:sz w:val="20"/>
-          <w:szCs w:val="20"/>
-        </w:rPr>
-        <w:t>landfall locations are centroids of a grid</w:t>
-      </w:r>
-      <w:r>
-        <w:rPr>
-          <w:sz w:val="20"/>
-          <w:szCs w:val="20"/>
-        </w:rPr>
-        <w:t>ed</w:t>
-      </w:r>
-      <w:r>
-        <w:rPr>
-          <w:sz w:val="20"/>
-          <w:szCs w:val="20"/>
-        </w:rPr>
-        <w:t xml:space="preserve"> product, so coordinates will not always align with coastal boundary</w:t>
-      </w:r>
-      <w:r>
-        <w:rPr>
-          <w:sz w:val="20"/>
-          <w:szCs w:val="20"/>
-        </w:rPr>
-        <w:t>)</w:t>
-      </w:r>
-    </w:p>
-    <w:p>
-      <w:pPr>
-        <w:pStyle w:val="NormalWeb"/>
-      </w:pPr>
-    </w:p>
-    <w:p>
-      <w:pPr>
-        <w:pStyle w:val="Heading1"/>
-        <w:pPrChange w:id="265" w:author="Parker Malek" w:date="2023-10-10T22:08:00Z">
-          <w:pPr>
-            <w:pStyle w:val="NormalWeb"/>
-          </w:pPr>
-        </w:pPrChange>
-      </w:pPr>
-      <w:r>
-        <w:t>Preliminary Results:</w:t>
-      </w:r>
-    </w:p>
-    <w:p>
-      <w:pPr>
-        <w:pStyle w:val="NormalWeb"/>
-        <w:ind w:firstLine="720"/>
-      </w:pPr>
-      <w:r>
-        <w:t xml:space="preserve">Events flagged as having HIP will be characterized in a catalog </w:t>
-      </w:r>
-      <w:r>
-        <w:t>and</w:t>
-      </w:r>
-      <w:r>
-        <w:t xml:space="preserve"> will include general physical characteristics of the event (timing, location of watershed/station, </w:t>
-      </w:r>
-      <w:proofErr w:type="spellStart"/>
-      <w:r>
-        <w:t>etc</w:t>
-      </w:r>
-      <w:proofErr w:type="spellEnd"/>
-      <w:r>
-        <w:t xml:space="preserve">), any associations with NCFRs or ARs, and any </w:t>
-      </w:r>
-      <w:r>
-        <w:t xml:space="preserve">known landscape/infrastructure impacts. Additional </w:t>
-      </w:r>
-      <w:r>
-        <w:t>features of selected HIP events</w:t>
-      </w:r>
-      <w:r>
-        <w:t xml:space="preserve"> (notable storm structures, particularly defined NCFRs, </w:t>
-      </w:r>
-      <w:proofErr w:type="spellStart"/>
-      <w:r>
-        <w:t>etc</w:t>
-      </w:r>
-      <w:proofErr w:type="spellEnd"/>
-      <w:r>
-        <w:t>)</w:t>
-      </w:r>
-      <w:r>
-        <w:t xml:space="preserve"> will be highlighted in this section</w:t>
-      </w:r>
-      <w:r>
-        <w:t>.</w:t>
-      </w:r>
-      <w:ins w:id="266" w:author="Parker Malek" w:date="2023-05-25T13:51:00Z">
+      <w:ins w:id="231" w:author="Parker Malek" w:date="2023-05-25T13:51:00Z">
         <w:r>
           <w:t xml:space="preserve"> </w:t>
         </w:r>
@@ -4282,7 +3774,7 @@
         <w:tblW w:w="9350" w:type="dxa"/>
         <w:jc w:val="center"/>
         <w:tblLook w:val="04A0" w:firstRow="1" w:lastRow="0" w:firstColumn="1" w:lastColumn="0" w:noHBand="0" w:noVBand="1"/>
-        <w:tblPrChange w:id="267" w:author="Parker Malek" w:date="2023-06-06T19:44:00Z">
+        <w:tblPrChange w:id="232" w:author="Parker Malek" w:date="2023-06-06T19:44:00Z">
           <w:tblPr>
             <w:tblW w:w="9350" w:type="dxa"/>
             <w:jc w:val="center"/>
@@ -4298,7 +3790,7 @@
         <w:gridCol w:w="704"/>
         <w:gridCol w:w="1610"/>
         <w:gridCol w:w="1504"/>
-        <w:tblGridChange w:id="268">
+        <w:tblGridChange w:id="233">
           <w:tblGrid>
             <w:gridCol w:w="1180"/>
             <w:gridCol w:w="72"/>
@@ -4320,7 +3812,7 @@
         <w:trPr>
           <w:trHeight w:val="754"/>
           <w:jc w:val="center"/>
-          <w:trPrChange w:id="269" w:author="Parker Malek" w:date="2023-06-06T19:44:00Z">
+          <w:trPrChange w:id="234" w:author="Parker Malek" w:date="2023-06-06T19:44:00Z">
             <w:trPr>
               <w:trHeight w:val="754"/>
               <w:jc w:val="center"/>
@@ -4339,7 +3831,7 @@
             <w:shd w:val="clear" w:color="000000" w:fill="BFBFBF"/>
             <w:vAlign w:val="center"/>
             <w:hideMark/>
-            <w:tcPrChange w:id="270" w:author="Parker Malek" w:date="2023-06-06T19:44:00Z">
+            <w:tcPrChange w:id="235" w:author="Parker Malek" w:date="2023-06-06T19:44:00Z">
               <w:tcPr>
                 <w:tcW w:w="1163" w:type="dxa"/>
                 <w:tcBorders>
@@ -4388,7 +3880,7 @@
             <w:shd w:val="clear" w:color="000000" w:fill="BFBFBF"/>
             <w:vAlign w:val="center"/>
             <w:hideMark/>
-            <w:tcPrChange w:id="271" w:author="Parker Malek" w:date="2023-06-06T19:44:00Z">
+            <w:tcPrChange w:id="236" w:author="Parker Malek" w:date="2023-06-06T19:44:00Z">
               <w:tcPr>
                 <w:tcW w:w="1492" w:type="dxa"/>
                 <w:gridSpan w:val="2"/>
@@ -4438,7 +3930,7 @@
             <w:shd w:val="clear" w:color="000000" w:fill="BFBFBF"/>
             <w:vAlign w:val="center"/>
             <w:hideMark/>
-            <w:tcPrChange w:id="272" w:author="Parker Malek" w:date="2023-06-06T19:44:00Z">
+            <w:tcPrChange w:id="237" w:author="Parker Malek" w:date="2023-06-06T19:44:00Z">
               <w:tcPr>
                 <w:tcW w:w="1305" w:type="dxa"/>
                 <w:gridSpan w:val="2"/>
@@ -4498,7 +3990,7 @@
             <w:shd w:val="clear" w:color="000000" w:fill="BFBFBF"/>
             <w:vAlign w:val="center"/>
             <w:hideMark/>
-            <w:tcPrChange w:id="273" w:author="Parker Malek" w:date="2023-06-06T19:44:00Z">
+            <w:tcPrChange w:id="238" w:author="Parker Malek" w:date="2023-06-06T19:44:00Z">
               <w:tcPr>
                 <w:tcW w:w="1305" w:type="dxa"/>
                 <w:gridSpan w:val="2"/>
@@ -4558,7 +4050,7 @@
             <w:shd w:val="clear" w:color="000000" w:fill="BFBFBF"/>
             <w:vAlign w:val="center"/>
             <w:hideMark/>
-            <w:tcPrChange w:id="274" w:author="Parker Malek" w:date="2023-06-06T19:44:00Z">
+            <w:tcPrChange w:id="239" w:author="Parker Malek" w:date="2023-06-06T19:44:00Z">
               <w:tcPr>
                 <w:tcW w:w="891" w:type="dxa"/>
                 <w:gridSpan w:val="2"/>
@@ -4617,7 +4109,7 @@
             <w:shd w:val="clear" w:color="000000" w:fill="BFBFBF"/>
             <w:vAlign w:val="center"/>
             <w:hideMark/>
-            <w:tcPrChange w:id="275" w:author="Parker Malek" w:date="2023-06-06T19:44:00Z">
+            <w:tcPrChange w:id="240" w:author="Parker Malek" w:date="2023-06-06T19:44:00Z">
               <w:tcPr>
                 <w:tcW w:w="1494" w:type="dxa"/>
                 <w:gridSpan w:val="2"/>
@@ -4638,7 +4130,7 @@
               <w:spacing w:after="0" w:line="240" w:lineRule="auto"/>
               <w:jc w:val="center"/>
               <w:rPr>
-                <w:ins w:id="276" w:author="Parker Malek" w:date="2023-06-06T19:43:00Z"/>
+                <w:ins w:id="241" w:author="Parker Malek" w:date="2023-06-06T19:43:00Z"/>
                 <w:rFonts w:ascii="Calibri" w:eastAsia="Times New Roman" w:hAnsi="Calibri" w:cs="Calibri"/>
                 <w:b/>
                 <w:bCs/>
@@ -4654,7 +4146,7 @@
               </w:rPr>
               <w:t>AR</w:t>
             </w:r>
-            <w:ins w:id="277" w:author="Parker Malek" w:date="2023-06-06T19:43:00Z">
+            <w:ins w:id="242" w:author="Parker Malek" w:date="2023-06-06T19:43:00Z">
               <w:r>
                 <w:rPr>
                   <w:rFonts w:ascii="Calibri" w:eastAsia="Times New Roman" w:hAnsi="Calibri" w:cs="Calibri"/>
@@ -4677,7 +4169,7 @@
                 <w:color w:val="000000"/>
               </w:rPr>
             </w:pPr>
-            <w:ins w:id="278" w:author="Parker Malek" w:date="2023-05-25T13:50:00Z">
+            <w:ins w:id="243" w:author="Parker Malek" w:date="2023-05-25T13:50:00Z">
               <w:r>
                 <w:rPr>
                   <w:rFonts w:ascii="Calibri" w:eastAsia="Times New Roman" w:hAnsi="Calibri" w:cs="Calibri"/>
@@ -4688,7 +4180,7 @@
                 <w:t>AR_</w:t>
               </w:r>
             </w:ins>
-            <w:ins w:id="279" w:author="Parker Malek" w:date="2023-05-25T13:52:00Z">
+            <w:ins w:id="244" w:author="Parker Malek" w:date="2023-05-25T13:52:00Z">
               <w:r>
                 <w:rPr>
                   <w:rFonts w:ascii="Calibri" w:eastAsia="Times New Roman" w:hAnsi="Calibri" w:cs="Calibri"/>
@@ -4699,7 +4191,7 @@
                 <w:t>CAT</w:t>
               </w:r>
             </w:ins>
-            <w:ins w:id="280" w:author="Parker Malek" w:date="2023-05-25T15:32:00Z">
+            <w:ins w:id="245" w:author="Parker Malek" w:date="2023-05-25T15:32:00Z">
               <w:r>
                 <w:rPr>
                   <w:rFonts w:ascii="Calibri" w:eastAsia="Times New Roman" w:hAnsi="Calibri" w:cs="Calibri"/>
@@ -4733,7 +4225,7 @@
             <w:shd w:val="clear" w:color="000000" w:fill="BFBFBF"/>
             <w:vAlign w:val="center"/>
             <w:hideMark/>
-            <w:tcPrChange w:id="281" w:author="Parker Malek" w:date="2023-06-06T19:44:00Z">
+            <w:tcPrChange w:id="246" w:author="Parker Malek" w:date="2023-06-06T19:44:00Z">
               <w:tcPr>
                 <w:tcW w:w="1700" w:type="dxa"/>
                 <w:gridSpan w:val="2"/>
@@ -4827,7 +4319,7 @@
         <w:trPr>
           <w:trHeight w:val="191"/>
           <w:jc w:val="center"/>
-          <w:trPrChange w:id="282" w:author="Parker Malek" w:date="2023-06-06T19:44:00Z">
+          <w:trPrChange w:id="247" w:author="Parker Malek" w:date="2023-06-06T19:44:00Z">
             <w:trPr>
               <w:trHeight w:val="191"/>
               <w:jc w:val="center"/>
@@ -4847,7 +4339,7 @@
             <w:noWrap/>
             <w:vAlign w:val="center"/>
             <w:hideMark/>
-            <w:tcPrChange w:id="283" w:author="Parker Malek" w:date="2023-06-06T19:44:00Z">
+            <w:tcPrChange w:id="248" w:author="Parker Malek" w:date="2023-06-06T19:44:00Z">
               <w:tcPr>
                 <w:tcW w:w="1291" w:type="dxa"/>
                 <w:gridSpan w:val="2"/>
@@ -4899,7 +4391,7 @@
             <w:noWrap/>
             <w:vAlign w:val="center"/>
             <w:hideMark/>
-            <w:tcPrChange w:id="284" w:author="Parker Malek" w:date="2023-06-06T19:44:00Z">
+            <w:tcPrChange w:id="249" w:author="Parker Malek" w:date="2023-06-06T19:44:00Z">
               <w:tcPr>
                 <w:tcW w:w="1404" w:type="dxa"/>
                 <w:gridSpan w:val="2"/>
@@ -4927,7 +4419,7 @@
                 <w:szCs w:val="24"/>
               </w:rPr>
             </w:pPr>
-            <w:ins w:id="285" w:author="Parker Malek" w:date="2023-06-06T19:43:00Z">
+            <w:ins w:id="250" w:author="Parker Malek" w:date="2023-06-06T19:43:00Z">
               <w:r>
                 <w:rPr>
                   <w:rFonts w:ascii="Calibri" w:eastAsia="Times New Roman" w:hAnsi="Calibri" w:cs="Calibri"/>
@@ -4938,7 +4430,7 @@
                 <w:t>Riverside</w:t>
               </w:r>
             </w:ins>
-            <w:del w:id="286" w:author="Parker Malek" w:date="2023-06-06T19:43:00Z">
+            <w:del w:id="251" w:author="Parker Malek" w:date="2023-06-06T19:43:00Z">
               <w:r>
                 <w:rPr>
                   <w:rFonts w:ascii="Calibri" w:eastAsia="Times New Roman" w:hAnsi="Calibri" w:cs="Calibri"/>
@@ -4964,7 +4456,7 @@
             <w:noWrap/>
             <w:vAlign w:val="center"/>
             <w:hideMark/>
-            <w:tcPrChange w:id="287" w:author="Parker Malek" w:date="2023-06-06T19:44:00Z">
+            <w:tcPrChange w:id="252" w:author="Parker Malek" w:date="2023-06-06T19:44:00Z">
               <w:tcPr>
                 <w:tcW w:w="1426" w:type="dxa"/>
                 <w:gridSpan w:val="2"/>
@@ -4986,14 +4478,14 @@
               <w:spacing w:after="0" w:line="240" w:lineRule="auto"/>
               <w:jc w:val="center"/>
               <w:rPr>
-                <w:ins w:id="288" w:author="Parker Malek" w:date="2023-06-06T19:42:00Z"/>
+                <w:ins w:id="253" w:author="Parker Malek" w:date="2023-06-06T19:42:00Z"/>
                 <w:rFonts w:ascii="Calibri" w:eastAsia="Times New Roman" w:hAnsi="Calibri" w:cs="Calibri"/>
                 <w:color w:val="000000"/>
                 <w:sz w:val="24"/>
                 <w:szCs w:val="24"/>
               </w:rPr>
             </w:pPr>
-            <w:ins w:id="289" w:author="Parker Malek" w:date="2023-06-06T19:42:00Z">
+            <w:ins w:id="254" w:author="Parker Malek" w:date="2023-06-06T19:42:00Z">
               <w:r>
                 <w:rPr>
                   <w:rFonts w:ascii="Calibri" w:eastAsia="Times New Roman" w:hAnsi="Calibri" w:cs="Calibri"/>
@@ -5016,7 +4508,7 @@
                 <w:szCs w:val="24"/>
               </w:rPr>
             </w:pPr>
-            <w:del w:id="290" w:author="Parker Malek" w:date="2023-06-06T19:42:00Z">
+            <w:del w:id="255" w:author="Parker Malek" w:date="2023-06-06T19:42:00Z">
               <w:r>
                 <w:rPr>
                   <w:rFonts w:ascii="Calibri" w:eastAsia="Times New Roman" w:hAnsi="Calibri" w:cs="Calibri"/>
@@ -5042,7 +4534,7 @@
             <w:noWrap/>
             <w:vAlign w:val="center"/>
             <w:hideMark/>
-            <w:tcPrChange w:id="291" w:author="Parker Malek" w:date="2023-06-06T19:44:00Z">
+            <w:tcPrChange w:id="256" w:author="Parker Malek" w:date="2023-06-06T19:44:00Z">
               <w:tcPr>
                 <w:tcW w:w="1320" w:type="dxa"/>
                 <w:gridSpan w:val="2"/>
@@ -5064,14 +4556,14 @@
               <w:spacing w:after="0" w:line="240" w:lineRule="auto"/>
               <w:jc w:val="center"/>
               <w:rPr>
-                <w:ins w:id="292" w:author="Parker Malek" w:date="2023-06-06T19:42:00Z"/>
+                <w:ins w:id="257" w:author="Parker Malek" w:date="2023-06-06T19:42:00Z"/>
                 <w:rFonts w:ascii="Calibri" w:eastAsia="Times New Roman" w:hAnsi="Calibri" w:cs="Calibri"/>
                 <w:color w:val="000000"/>
                 <w:sz w:val="24"/>
                 <w:szCs w:val="24"/>
               </w:rPr>
             </w:pPr>
-            <w:ins w:id="293" w:author="Parker Malek" w:date="2023-06-06T19:42:00Z">
+            <w:ins w:id="258" w:author="Parker Malek" w:date="2023-06-06T19:42:00Z">
               <w:r>
                 <w:rPr>
                   <w:rFonts w:ascii="Calibri" w:eastAsia="Times New Roman" w:hAnsi="Calibri" w:cs="Calibri"/>
@@ -5094,7 +4586,7 @@
                 <w:szCs w:val="24"/>
               </w:rPr>
             </w:pPr>
-            <w:del w:id="294" w:author="Parker Malek" w:date="2023-06-06T19:42:00Z">
+            <w:del w:id="259" w:author="Parker Malek" w:date="2023-06-06T19:42:00Z">
               <w:r>
                 <w:rPr>
                   <w:rFonts w:ascii="Calibri" w:eastAsia="Times New Roman" w:hAnsi="Calibri" w:cs="Calibri"/>
@@ -5120,7 +4612,7 @@
             <w:noWrap/>
             <w:vAlign w:val="center"/>
             <w:hideMark/>
-            <w:tcPrChange w:id="295" w:author="Parker Malek" w:date="2023-06-06T19:44:00Z">
+            <w:tcPrChange w:id="260" w:author="Parker Malek" w:date="2023-06-06T19:44:00Z">
               <w:tcPr>
                 <w:tcW w:w="830" w:type="dxa"/>
                 <w:gridSpan w:val="2"/>
@@ -5172,7 +4664,7 @@
             <w:noWrap/>
             <w:vAlign w:val="center"/>
             <w:hideMark/>
-            <w:tcPrChange w:id="296" w:author="Parker Malek" w:date="2023-06-06T19:44:00Z">
+            <w:tcPrChange w:id="261" w:author="Parker Malek" w:date="2023-06-06T19:44:00Z">
               <w:tcPr>
                 <w:tcW w:w="1512" w:type="dxa"/>
                 <w:gridSpan w:val="2"/>
@@ -5209,7 +4701,7 @@
               </w:rPr>
               <w:t>Yes</w:t>
             </w:r>
-            <w:ins w:id="297" w:author="Parker Malek" w:date="2023-06-06T19:42:00Z">
+            <w:ins w:id="262" w:author="Parker Malek" w:date="2023-06-06T19:42:00Z">
               <w:r>
                 <w:rPr>
                   <w:rFonts w:ascii="Calibri" w:eastAsia="Times New Roman" w:hAnsi="Calibri" w:cs="Calibri"/>
@@ -5235,7 +4727,7 @@
             <w:noWrap/>
             <w:vAlign w:val="center"/>
             <w:hideMark/>
-            <w:tcPrChange w:id="298" w:author="Parker Malek" w:date="2023-06-06T19:44:00Z">
+            <w:tcPrChange w:id="263" w:author="Parker Malek" w:date="2023-06-06T19:44:00Z">
               <w:tcPr>
                 <w:tcW w:w="1567" w:type="dxa"/>
                 <w:tcBorders>
@@ -5291,7 +4783,7 @@
         </w:rPr>
         <w:t xml:space="preserve">Table 2. Example Catalog Entry (note: </w:t>
       </w:r>
-      <w:ins w:id="299" w:author="Parker Malek" w:date="2023-05-29T20:17:00Z">
+      <w:ins w:id="264" w:author="Parker Malek" w:date="2023-05-29T20:17:00Z">
         <w:r>
           <w:rPr>
             <w:sz w:val="20"/>
@@ -5300,7 +4792,7 @@
           <w:t>te</w:t>
         </w:r>
       </w:ins>
-      <w:del w:id="300" w:author="Parker Malek" w:date="2023-05-29T20:17:00Z">
+      <w:del w:id="265" w:author="Parker Malek" w:date="2023-05-29T20:17:00Z">
         <w:r>
           <w:rPr>
             <w:sz w:val="20"/>
@@ -5316,7 +4808,7 @@
         </w:rPr>
         <w:t>s</w:t>
       </w:r>
-      <w:ins w:id="301" w:author="Parker Malek" w:date="2023-05-29T20:17:00Z">
+      <w:ins w:id="266" w:author="Parker Malek" w:date="2023-05-29T20:17:00Z">
         <w:r>
           <w:rPr>
             <w:sz w:val="20"/>
@@ -5325,7 +4817,7 @@
           <w:t>t data</w:t>
         </w:r>
       </w:ins>
-      <w:del w:id="302" w:author="Parker Malek" w:date="2023-05-29T20:17:00Z">
+      <w:del w:id="267" w:author="Parker Malek" w:date="2023-05-29T20:17:00Z">
         <w:r>
           <w:rPr>
             <w:sz w:val="20"/>
@@ -5347,10 +4839,10 @@
         <w:pStyle w:val="NormalWeb"/>
         <w:jc w:val="center"/>
         <w:rPr>
-          <w:del w:id="303" w:author="Parker Malek" w:date="2023-05-27T14:58:00Z"/>
-        </w:rPr>
-      </w:pPr>
-      <w:ins w:id="304" w:author="Parker Malek" w:date="2023-06-06T19:41:00Z">
+          <w:del w:id="268" w:author="Parker Malek" w:date="2023-05-27T14:58:00Z"/>
+        </w:rPr>
+      </w:pPr>
+      <w:ins w:id="269" w:author="Parker Malek" w:date="2023-06-06T19:41:00Z">
         <w:r>
           <w:rPr>
             <w:noProof/>
@@ -5412,7 +4904,7 @@
                                   <w:kern w:val="24"/>
                                   <w:sz w:val="20"/>
                                   <w:szCs w:val="20"/>
-                                  <w:rPrChange w:id="305" w:author="Parker Malek" w:date="2023-06-06T19:45:00Z">
+                                  <w:rPrChange w:id="270" w:author="Parker Malek" w:date="2023-06-06T19:45:00Z">
                                     <w:rPr>
                                       <w:rFonts w:eastAsia="Times New Roman"/>
                                       <w:color w:val="000000" w:themeColor="text1"/>
@@ -5430,7 +4922,7 @@
                                   <w:kern w:val="24"/>
                                   <w:sz w:val="20"/>
                                   <w:szCs w:val="20"/>
-                                  <w:rPrChange w:id="306" w:author="Parker Malek" w:date="2023-06-06T19:45:00Z">
+                                  <w:rPrChange w:id="271" w:author="Parker Malek" w:date="2023-06-06T19:45:00Z">
                                     <w:rPr>
                                       <w:rFonts w:eastAsia="Times New Roman"/>
                                       <w:color w:val="000000" w:themeColor="text1"/>
@@ -5453,7 +4945,7 @@
                                   <w:sz w:val="24"/>
                                   <w:szCs w:val="24"/>
                                 </w:rPr>
-                                <w:pPrChange w:id="307" w:author="Parker Malek" w:date="2023-06-06T19:41:00Z">
+                                <w:pPrChange w:id="272" w:author="Parker Malek" w:date="2023-06-06T19:41:00Z">
                                   <w:pPr/>
                                 </w:pPrChange>
                               </w:pPr>
@@ -5548,7 +5040,7 @@
           </mc:AlternateContent>
         </w:r>
       </w:ins>
-      <w:ins w:id="308" w:author="Parker Malek" w:date="2023-06-06T19:40:00Z">
+      <w:ins w:id="273" w:author="Parker Malek" w:date="2023-06-06T19:40:00Z">
         <w:r>
           <w:rPr>
             <w:noProof/>
@@ -5583,7 +5075,7 @@
                       </pic:cNvPicPr>
                     </pic:nvPicPr>
                     <pic:blipFill>
-                      <a:blip r:embed="rId17">
+                      <a:blip r:embed="rId15">
                         <a:extLst>
                           <a:ext uri="{28A0092B-C50C-407E-A947-70E740481C1C}">
                             <a14:useLocalDpi xmlns:a14="http://schemas.microsoft.com/office/drawing/2010/main" val="0"/>
@@ -5640,7 +5132,7 @@
           </w:drawing>
         </w:r>
       </w:ins>
-      <w:del w:id="309" w:author="Parker Malek" w:date="2023-06-06T19:40:00Z">
+      <w:del w:id="274" w:author="Parker Malek" w:date="2023-06-06T19:40:00Z">
         <w:r>
           <w:rPr>
             <w:noProof/>
@@ -5700,7 +5192,7 @@
                                   <w:szCs w:val="18"/>
                                 </w:rPr>
                               </w:pPr>
-                              <w:del w:id="310" w:author="Parker Malek" w:date="2023-05-27T14:46:00Z">
+                              <w:del w:id="275" w:author="Parker Malek" w:date="2023-05-27T14:46:00Z">
                                 <w:r>
                                   <w:rPr>
                                     <w:sz w:val="18"/>
@@ -5709,7 +5201,7 @@
                                   <w:delText>Video 2</w:delText>
                                 </w:r>
                               </w:del>
-                              <w:ins w:id="311" w:author="Parker Malek" w:date="2023-05-27T14:46:00Z">
+                              <w:ins w:id="276" w:author="Parker Malek" w:date="2023-05-27T14:46:00Z">
                                 <w:r>
                                   <w:rPr>
                                     <w:sz w:val="18"/>
@@ -5718,7 +5210,7 @@
                                   <w:t>Figure</w:t>
                                 </w:r>
                               </w:ins>
-                              <w:ins w:id="312" w:author="Parker Malek" w:date="2023-05-27T14:47:00Z">
+                              <w:ins w:id="277" w:author="Parker Malek" w:date="2023-05-27T14:47:00Z">
                                 <w:r>
                                   <w:rPr>
                                     <w:sz w:val="18"/>
@@ -5762,7 +5254,7 @@
                                 </w:rPr>
                                 <w:t xml:space="preserve"> for Rainfall Event on </w:t>
                               </w:r>
-                              <w:del w:id="313" w:author="Parker Malek" w:date="2023-05-27T14:47:00Z">
+                              <w:del w:id="278" w:author="Parker Malek" w:date="2023-05-27T14:47:00Z">
                                 <w:r>
                                   <w:rPr>
                                     <w:sz w:val="18"/>
@@ -5771,7 +5263,7 @@
                                   <w:delText xml:space="preserve">Feb </w:delText>
                                 </w:r>
                               </w:del>
-                              <w:ins w:id="314" w:author="Parker Malek" w:date="2023-05-27T14:47:00Z">
+                              <w:ins w:id="279" w:author="Parker Malek" w:date="2023-05-27T14:47:00Z">
                                 <w:r>
                                   <w:rPr>
                                     <w:sz w:val="18"/>
@@ -5794,7 +5286,7 @@
                                   <w:t>12</w:t>
                                 </w:r>
                               </w:ins>
-                              <w:del w:id="315" w:author="Parker Malek" w:date="2023-05-27T14:47:00Z">
+                              <w:del w:id="280" w:author="Parker Malek" w:date="2023-05-27T14:47:00Z">
                                 <w:r>
                                   <w:rPr>
                                     <w:sz w:val="18"/>
@@ -5810,7 +5302,7 @@
                                 </w:rPr>
                                 <w:t xml:space="preserve">, 2019 </w:t>
                               </w:r>
-                              <w:del w:id="316" w:author="Parker Malek" w:date="2023-05-27T14:47:00Z">
+                              <w:del w:id="281" w:author="Parker Malek" w:date="2023-05-27T14:47:00Z">
                                 <w:r>
                                   <w:rPr>
                                     <w:b/>
@@ -5936,14 +5428,7 @@
                             <w:sz w:val="18"/>
                             <w:szCs w:val="18"/>
                           </w:rPr>
-                          <w:t>mm/</w:t>
-                        </w:r>
-                        <w:r>
-                          <w:rPr>
-                            <w:sz w:val="18"/>
-                            <w:szCs w:val="18"/>
-                          </w:rPr>
-                          <w:t>hr</w:t>
+                          <w:t>mm/hr</w:t>
                         </w:r>
                         <w:r>
                           <w:rPr>
@@ -6123,7 +5608,7 @@
                                   <w:szCs w:val="18"/>
                                 </w:rPr>
                               </w:pPr>
-                              <w:del w:id="317" w:author="Parker Malek" w:date="2023-05-27T14:47:00Z">
+                              <w:del w:id="282" w:author="Parker Malek" w:date="2023-05-27T14:47:00Z">
                                 <w:r>
                                   <w:rPr>
                                     <w:sz w:val="18"/>
@@ -6132,7 +5617,7 @@
                                   <w:delText>Video 1</w:delText>
                                 </w:r>
                               </w:del>
-                              <w:ins w:id="318" w:author="Parker Malek" w:date="2023-05-27T14:47:00Z">
+                              <w:ins w:id="283" w:author="Parker Malek" w:date="2023-05-27T14:47:00Z">
                                 <w:r>
                                   <w:rPr>
                                     <w:sz w:val="18"/>
@@ -6162,7 +5647,7 @@
                                 </w:rPr>
                                 <w:t xml:space="preserve"> for Rainfall Event on </w:t>
                               </w:r>
-                              <w:del w:id="319" w:author="Parker Malek" w:date="2023-05-27T14:47:00Z">
+                              <w:del w:id="284" w:author="Parker Malek" w:date="2023-05-27T14:47:00Z">
                                 <w:r>
                                   <w:rPr>
                                     <w:sz w:val="18"/>
@@ -6171,7 +5656,7 @@
                                   <w:delText xml:space="preserve">Feb </w:delText>
                                 </w:r>
                               </w:del>
-                              <w:ins w:id="320" w:author="Parker Malek" w:date="2023-05-27T14:47:00Z">
+                              <w:ins w:id="285" w:author="Parker Malek" w:date="2023-05-27T14:47:00Z">
                                 <w:r>
                                   <w:rPr>
                                     <w:sz w:val="18"/>
@@ -6194,7 +5679,7 @@
                                   <w:t>12</w:t>
                                 </w:r>
                               </w:ins>
-                              <w:del w:id="321" w:author="Parker Malek" w:date="2023-05-27T14:47:00Z">
+                              <w:del w:id="286" w:author="Parker Malek" w:date="2023-05-27T14:47:00Z">
                                 <w:r>
                                   <w:rPr>
                                     <w:sz w:val="18"/>
@@ -6210,7 +5695,7 @@
                                 </w:rPr>
                                 <w:t>, 2019</w:t>
                               </w:r>
-                              <w:ins w:id="322" w:author="Parker Malek" w:date="2023-05-27T14:48:00Z">
+                              <w:ins w:id="287" w:author="Parker Malek" w:date="2023-05-27T14:48:00Z">
                                 <w:r>
                                   <w:rPr>
                                     <w:sz w:val="18"/>
@@ -6219,7 +5704,7 @@
                                   <w:t xml:space="preserve">. Identified from Riverside </w:t>
                                 </w:r>
                               </w:ins>
-                              <w:del w:id="323" w:author="Parker Malek" w:date="2023-05-27T14:47:00Z">
+                              <w:del w:id="288" w:author="Parker Malek" w:date="2023-05-27T14:47:00Z">
                                 <w:r>
                                   <w:rPr>
                                     <w:sz w:val="18"/>
@@ -6435,7 +5920,7 @@
           </mc:AlternateContent>
         </w:r>
       </w:del>
-      <w:del w:id="324" w:author="Parker Malek" w:date="2023-05-27T14:45:00Z">
+      <w:del w:id="289" w:author="Parker Malek" w:date="2023-05-27T14:45:00Z">
         <w:r>
           <w:rPr>
             <w:noProof/>
@@ -6456,7 +5941,7 @@
                       <pic:cNvPicPr/>
                     </pic:nvPicPr>
                     <pic:blipFill>
-                      <a:blip r:embed="rId18">
+                      <a:blip r:embed="rId16">
                         <a:extLst>
                           <a:ext uri="{28A0092B-C50C-407E-A947-70E740481C1C}">
                             <a14:useLocalDpi xmlns:a14="http://schemas.microsoft.com/office/drawing/2010/main" val="0"/>
@@ -6483,7 +5968,7 @@
           </w:drawing>
         </w:r>
       </w:del>
-      <w:del w:id="325" w:author="Parker Malek" w:date="2023-05-27T14:46:00Z">
+      <w:del w:id="290" w:author="Parker Malek" w:date="2023-05-27T14:46:00Z">
         <w:r>
           <w:rPr>
             <w:b/>
@@ -6506,7 +5991,7 @@
                       <pic:cNvPicPr/>
                     </pic:nvPicPr>
                     <pic:blipFill>
-                      <a:blip r:embed="rId19">
+                      <a:blip r:embed="rId17">
                         <a:extLst>
                           <a:ext uri="{28A0092B-C50C-407E-A947-70E740481C1C}">
                             <a14:useLocalDpi xmlns:a14="http://schemas.microsoft.com/office/drawing/2010/main" val="0"/>
@@ -6539,7 +6024,7 @@
         <w:pStyle w:val="NormalWeb"/>
         <w:jc w:val="center"/>
         <w:rPr>
-          <w:ins w:id="326" w:author="Parker Malek" w:date="2023-05-27T14:58:00Z"/>
+          <w:ins w:id="291" w:author="Parker Malek" w:date="2023-05-27T14:58:00Z"/>
         </w:rPr>
       </w:pPr>
     </w:p>
@@ -6548,7 +6033,7 @@
         <w:pStyle w:val="NormalWeb"/>
         <w:jc w:val="center"/>
         <w:rPr>
-          <w:ins w:id="327" w:author="Parker Malek" w:date="2023-05-27T14:58:00Z"/>
+          <w:ins w:id="292" w:author="Parker Malek" w:date="2023-05-27T14:58:00Z"/>
         </w:rPr>
       </w:pPr>
     </w:p>
@@ -6556,7 +6041,7 @@
       <w:pPr>
         <w:pStyle w:val="NormalWeb"/>
         <w:rPr>
-          <w:ins w:id="328" w:author="Parker Malek" w:date="2023-06-06T19:41:00Z"/>
+          <w:ins w:id="293" w:author="Parker Malek" w:date="2023-06-06T19:41:00Z"/>
           <w:b/>
           <w:bCs/>
           <w:sz w:val="22"/>
@@ -6568,12 +6053,12 @@
       <w:pPr>
         <w:pStyle w:val="Heading1"/>
         <w:rPr>
-          <w:del w:id="329" w:author="Parker Malek" w:date="2023-06-06T19:41:00Z"/>
+          <w:del w:id="294" w:author="Parker Malek" w:date="2023-06-06T19:41:00Z"/>
           <w:sz w:val="24"/>
           <w:szCs w:val="24"/>
-          <w:rPrChange w:id="330" w:author="Parker Malek" w:date="2023-06-06T19:41:00Z">
+          <w:rPrChange w:id="295" w:author="Parker Malek" w:date="2023-06-06T19:41:00Z">
             <w:rPr>
-              <w:del w:id="331" w:author="Parker Malek" w:date="2023-06-06T19:41:00Z"/>
+              <w:del w:id="296" w:author="Parker Malek" w:date="2023-06-06T19:41:00Z"/>
               <w:b/>
               <w:bCs/>
               <w:sz w:val="22"/>
@@ -6581,14 +6066,13 @@
             </w:rPr>
           </w:rPrChange>
         </w:rPr>
-        <w:pPrChange w:id="332" w:author="Parker Malek" w:date="2023-10-10T22:09:00Z">
+        <w:pPrChange w:id="297" w:author="Parker Malek" w:date="2023-10-10T22:09:00Z">
           <w:pPr>
             <w:pStyle w:val="NormalWeb"/>
           </w:pPr>
         </w:pPrChange>
       </w:pPr>
       <w:r>
-        <w:lastRenderedPageBreak/>
         <w:t>Discussion</w:t>
       </w:r>
       <w:r>
@@ -6599,9 +6083,9 @@
       <w:pPr>
         <w:pStyle w:val="Heading1"/>
         <w:rPr>
-          <w:ins w:id="333" w:author="Parker Malek" w:date="2023-06-06T19:40:00Z"/>
-        </w:rPr>
-        <w:pPrChange w:id="334" w:author="Parker Malek" w:date="2023-10-10T22:09:00Z">
+          <w:ins w:id="298" w:author="Parker Malek" w:date="2023-06-06T19:40:00Z"/>
+        </w:rPr>
+        <w:pPrChange w:id="299" w:author="Parker Malek" w:date="2023-10-10T22:09:00Z">
           <w:pPr>
             <w:pStyle w:val="NormalWeb"/>
             <w:ind w:firstLine="720"/>
@@ -6614,7 +6098,7 @@
         <w:pStyle w:val="NormalWeb"/>
         <w:ind w:firstLine="720"/>
       </w:pPr>
-      <w:del w:id="335" w:author="Parker Malek" w:date="2023-06-06T19:40:00Z">
+      <w:del w:id="300" w:author="Parker Malek" w:date="2023-06-06T19:40:00Z">
         <w:r>
           <w:delText>R</w:delText>
         </w:r>
@@ -6810,7 +6294,7 @@
       <w:pPr>
         <w:pStyle w:val="NormalWeb"/>
         <w:rPr>
-          <w:ins w:id="336" w:author="Parker Malek" w:date="2023-05-27T14:56:00Z"/>
+          <w:ins w:id="301" w:author="Parker Malek" w:date="2023-05-27T14:56:00Z"/>
         </w:rPr>
       </w:pPr>
       <w:r>
@@ -7242,7 +6726,6 @@
               <w:t>Continue research/</w:t>
             </w:r>
             <w:proofErr w:type="spellStart"/>
-            <w:proofErr w:type="gramStart"/>
             <w:r>
               <w:rPr>
                 <w:rFonts w:ascii="Calibri" w:eastAsia="Times New Roman" w:hAnsi="Calibri" w:cs="Calibri"/>
@@ -7251,7 +6734,6 @@
               <w:t>Masters</w:t>
             </w:r>
             <w:proofErr w:type="spellEnd"/>
-            <w:proofErr w:type="gramEnd"/>
             <w:r>
               <w:rPr>
                 <w:rFonts w:ascii="Calibri" w:eastAsia="Times New Roman" w:hAnsi="Calibri" w:cs="Calibri"/>
@@ -7322,7 +6804,7 @@
     <w:p>
       <w:pPr>
         <w:pStyle w:val="Heading1"/>
-        <w:pPrChange w:id="337" w:author="Parker Malek" w:date="2023-10-10T22:09:00Z">
+        <w:pPrChange w:id="302" w:author="Parker Malek" w:date="2023-10-10T22:09:00Z">
           <w:pPr>
             <w:pStyle w:val="NormalWeb"/>
           </w:pPr>
@@ -7429,14 +6911,7 @@
         <w:rPr>
           <w:rFonts w:ascii="Times New Roman" w:eastAsia="Times New Roman" w:hAnsi="Times New Roman" w:cs="Times New Roman"/>
         </w:rPr>
-        <w:t xml:space="preserve">, B. Rama (eds.)]. Cambridge University Press. </w:t>
-      </w:r>
-      <w:r>
-        <w:rPr>
-          <w:rFonts w:ascii="Times New Roman" w:eastAsia="Times New Roman" w:hAnsi="Times New Roman" w:cs="Times New Roman"/>
-        </w:rPr>
-        <w:lastRenderedPageBreak/>
-        <w:t>Cambridge University Press, Cambridge, UK and New York, NY, USA, 3056 pp., doi:10.1017/9781009325844.</w:t>
+        <w:t>, B. Rama (eds.)]. Cambridge University Press. Cambridge University Press, Cambridge, UK and New York, NY, USA, 3056 pp., doi:10.1017/9781009325844.</w:t>
       </w:r>
     </w:p>
     <w:p>
@@ -7453,7 +6928,7 @@
         </w:rPr>
         <w:t xml:space="preserve">Ralph, F. M., Neiman, P. J., Wick, G. A., Gutman, S. I., Dettinger, M. D., Cayan, D. R., &amp; White, A. B. (2006). Flooding on California’s Russian River: Role of atmospheric rivers. In Geophysical Research Letters (Vol. 33, Issue 13). American Geophysical Union (AGU). </w:t>
       </w:r>
-      <w:hyperlink r:id="rId20" w:history="1">
+      <w:hyperlink r:id="rId18" w:history="1">
         <w:r>
           <w:rPr>
             <w:rStyle w:val="Hyperlink"/>
@@ -7492,7 +6967,7 @@
         </w:rPr>
         <w:t xml:space="preserve">Neiman, P. J., Ralph, F. M., Wick, G. A., Lundquist, J. D., &amp; Dettinger, M. D. (2008). Meteorological Characteristics and Overland Precipitation Impacts of Atmospheric Rivers Affecting the West Coast of North America Based on Eight Years of SSM/I Satellite Observations. In Journal of Hydrometeorology (Vol. 9, Issue 1, pp. 22–47). American Meteorological Society. </w:t>
       </w:r>
-      <w:hyperlink r:id="rId21" w:history="1">
+      <w:hyperlink r:id="rId19" w:history="1">
         <w:r>
           <w:rPr>
             <w:rStyle w:val="Hyperlink"/>
@@ -7545,7 +7020,7 @@
         </w:rPr>
         <w:t xml:space="preserve">, N. P., Waliser, D. E., Fetzer, E. J., &amp; Neiman, P. J. (2010). Extreme snowfall events linked to atmospheric rivers and surface air temperature via satellite measurements. In Geophysical Research Letters (Vol. 37, Issue 20, p. n/a-n/a). American Geophysical Union (AGU). </w:t>
       </w:r>
-      <w:hyperlink r:id="rId22" w:history="1">
+      <w:hyperlink r:id="rId20" w:history="1">
         <w:r>
           <w:rPr>
             <w:rStyle w:val="Hyperlink"/>
@@ -7567,21 +7042,7 @@
         <w:rPr>
           <w:rFonts w:ascii="Times New Roman" w:eastAsia="Times New Roman" w:hAnsi="Times New Roman" w:cs="Times New Roman"/>
         </w:rPr>
-        <w:t xml:space="preserve">Dettinger, M.D. 2011. Climate change, atmospheric </w:t>
-      </w:r>
-      <w:proofErr w:type="gramStart"/>
-      <w:r>
-        <w:rPr>
-          <w:rFonts w:ascii="Times New Roman" w:eastAsia="Times New Roman" w:hAnsi="Times New Roman" w:cs="Times New Roman"/>
-        </w:rPr>
-        <w:t>rivers</w:t>
-      </w:r>
-      <w:proofErr w:type="gramEnd"/>
-      <w:r>
-        <w:rPr>
-          <w:rFonts w:ascii="Times New Roman" w:eastAsia="Times New Roman" w:hAnsi="Times New Roman" w:cs="Times New Roman"/>
-        </w:rPr>
-        <w:t xml:space="preserve"> and floods in</w:t>
+        <w:t>Dettinger, M.D. 2011. Climate change, atmospheric rivers and floods in</w:t>
       </w:r>
       <w:r>
         <w:rPr>
@@ -7699,7 +7160,7 @@
         </w:rPr>
         <w:t xml:space="preserve">49, e2021GL095362. </w:t>
       </w:r>
-      <w:hyperlink r:id="rId23" w:history="1">
+      <w:hyperlink r:id="rId21" w:history="1">
         <w:r>
           <w:rPr>
             <w:rStyle w:val="Hyperlink"/>
@@ -7816,21 +7277,7 @@
         <w:rPr>
           <w:rFonts w:ascii="Times New Roman" w:eastAsia="Times New Roman" w:hAnsi="Times New Roman" w:cs="Times New Roman"/>
         </w:rPr>
-        <w:t xml:space="preserve">Dunkerley, D.L., 2010. How do the rain rates of sub‐event intervals such as the maximum 5‐and 15‐min rates (I5 or I30) relate to the properties of the enclosing rainfall </w:t>
-      </w:r>
-      <w:proofErr w:type="gramStart"/>
-      <w:r>
-        <w:rPr>
-          <w:rFonts w:ascii="Times New Roman" w:eastAsia="Times New Roman" w:hAnsi="Times New Roman" w:cs="Times New Roman"/>
-        </w:rPr>
-        <w:t>event?.</w:t>
-      </w:r>
-      <w:proofErr w:type="gramEnd"/>
-      <w:r>
-        <w:rPr>
-          <w:rFonts w:ascii="Times New Roman" w:eastAsia="Times New Roman" w:hAnsi="Times New Roman" w:cs="Times New Roman"/>
-        </w:rPr>
-        <w:t xml:space="preserve"> Hydrological Processes, 24(17), pp.2425-2439.</w:t>
+        <w:t>Dunkerley, D.L., 2010. How do the rain rates of sub‐event intervals such as the maximum 5‐and 15‐min rates (I5 or I30) relate to the properties of the enclosing rainfall event?. Hydrological Processes, 24(17), pp.2425-2439.</w:t>
       </w:r>
     </w:p>
     <w:p>
@@ -7860,14 +7307,7 @@
         <w:rPr>
           <w:rFonts w:ascii="Times New Roman" w:eastAsia="Times New Roman" w:hAnsi="Times New Roman" w:cs="Times New Roman"/>
         </w:rPr>
-        <w:t xml:space="preserve">Martin, A., Ralph, F.M., Demirdjian, R., DeHaan, L., Weihs, R., Helly, J., Reynolds, D. and Iacobellis, S., 2018. Evaluation of atmospheric river predictions by the WRF Model using aircraft and </w:t>
-      </w:r>
-      <w:r>
-        <w:rPr>
-          <w:rFonts w:ascii="Times New Roman" w:eastAsia="Times New Roman" w:hAnsi="Times New Roman" w:cs="Times New Roman"/>
-        </w:rPr>
-        <w:lastRenderedPageBreak/>
-        <w:t xml:space="preserve">regional </w:t>
+        <w:t xml:space="preserve">Martin, A., Ralph, F.M., Demirdjian, R., DeHaan, L., Weihs, R., Helly, J., Reynolds, D. and Iacobellis, S., 2018. Evaluation of atmospheric river predictions by the WRF Model using aircraft and regional </w:t>
       </w:r>
       <w:proofErr w:type="spellStart"/>
       <w:r>
@@ -8030,7 +7470,7 @@
         </w:rPr>
         <w:t xml:space="preserve">49, e2021GL095362. </w:t>
       </w:r>
-      <w:hyperlink r:id="rId24" w:history="1">
+      <w:hyperlink r:id="rId22" w:history="1">
         <w:r>
           <w:rPr>
             <w:rStyle w:val="Hyperlink"/>
@@ -8068,7 +7508,7 @@
         </w:rPr>
         <w:t xml:space="preserve">, S., Arthur, A., Cooper, K., Brogden, J., &amp; Kitzmiller, D. (2016). Multi-Radar Multi-Sensor (MRMS) Quantitative Precipitation Estimation: Initial Operating Capabilities. In Bulletin of the American Meteorological Society (Vol. 97, Issue 4, pp. 621–638). American Meteorological Society. </w:t>
       </w:r>
-      <w:hyperlink r:id="rId25" w:history="1">
+      <w:hyperlink r:id="rId23" w:history="1">
         <w:r>
           <w:rPr>
             <w:rStyle w:val="Hyperlink"/>
@@ -8092,7 +7532,7 @@
         </w:rPr>
         <w:t xml:space="preserve">Guan, B., &amp; Waliser, D. E. (2019). Tracking Atmospheric Rivers Globally: Spatial Distributions and Temporal Evolution of Life Cycle Characteristics. In Journal of Geophysical Research: Atmospheres (Vol. 124, Issue 23, pp. 12523–12552). American Geophysical Union (AGU). </w:t>
       </w:r>
-      <w:hyperlink r:id="rId26" w:history="1">
+      <w:hyperlink r:id="rId24" w:history="1">
         <w:r>
           <w:rPr>
             <w:rStyle w:val="Hyperlink"/>
@@ -8241,7 +7681,7 @@
         </w:rPr>
         <w:t xml:space="preserve">Cannon, F., Hecht, C. W., Cordeira, J. M., &amp; Ralph, F. M. (2018). Synoptic and mesoscale forcing of Southern California extreme precipitation. Journal of Geophysical Research: Atmospheres, 123, 13,714– 13,730. </w:t>
       </w:r>
-      <w:hyperlink r:id="rId27" w:history="1">
+      <w:hyperlink r:id="rId25" w:history="1">
         <w:r>
           <w:rPr>
             <w:rStyle w:val="Hyperlink"/>
@@ -8364,7 +7804,7 @@
       <w:r>
         <w:t>, doi:</w:t>
       </w:r>
-      <w:hyperlink r:id="rId28" w:tgtFrame="_blank" w:tooltip="Link to external resource: 10.1002/2017GL074193" w:history="1">
+      <w:hyperlink r:id="rId26" w:tgtFrame="_blank" w:tooltip="Link to external resource: 10.1002/2017GL074193" w:history="1">
         <w:r>
           <w:rPr>
             <w:rStyle w:val="Hyperlink"/>
@@ -8408,7 +7848,7 @@
         </w:rPr>
         <w:t xml:space="preserve"> </w:t>
       </w:r>
-      <w:hyperlink r:id="rId29" w:history="1">
+      <w:hyperlink r:id="rId27" w:history="1">
         <w:r>
           <w:rPr>
             <w:rStyle w:val="Hyperlink"/>
@@ -8432,7 +7872,7 @@
         </w:rPr>
         <w:t xml:space="preserve">Oakley, N. S., Lancaster, J. T., Kaplan, M. L., &amp; Ralph, F. M. (2017). Synoptic conditions associated with cool season post-fire debris flows in the Transverse Ranges of southern California. In Natural Hazards (Vol. 88, Issue 1, pp. 327–354). Springer Science and Business Media LLC. </w:t>
       </w:r>
-      <w:hyperlink r:id="rId30" w:history="1">
+      <w:hyperlink r:id="rId28" w:history="1">
         <w:r>
           <w:rPr>
             <w:rStyle w:val="Hyperlink"/>
@@ -8456,7 +7896,7 @@
         </w:rPr>
         <w:t xml:space="preserve">Hobbs, P. V., &amp; Persson, P. O. G. (1982). The Mesoscale and Microscale Structure and organization of Clouds and precipitation in Midlatitude Cyclones. Part V: The Substructure of Narrow Cold-Frontal Rainbands. In Journal of the Atmospheric Sciences (Vol. 39, Issue 2, pp. 280–295). American Meteorological Society. </w:t>
       </w:r>
-      <w:hyperlink r:id="rId31" w:history="1">
+      <w:hyperlink r:id="rId29" w:history="1">
         <w:r>
           <w:rPr>
             <w:rStyle w:val="Hyperlink"/>
@@ -8478,10 +7918,9 @@
         <w:rPr>
           <w:rFonts w:ascii="Times New Roman" w:eastAsia="Times New Roman" w:hAnsi="Times New Roman" w:cs="Times New Roman"/>
         </w:rPr>
-        <w:lastRenderedPageBreak/>
         <w:t xml:space="preserve">Houze, R. A., Jr., Hobbs, P. V., Biswas, K. R., &amp; Davis, W. M. (1976). Mesoscale Rainbands in Extratropical Cyclones. In Monthly Weather Review (Vol. 104, Issue 7, pp. 868–878). American Meteorological Society. </w:t>
       </w:r>
-      <w:hyperlink r:id="rId32" w:history="1">
+      <w:hyperlink r:id="rId30" w:history="1">
         <w:r>
           <w:rPr>
             <w:rStyle w:val="Hyperlink"/>
@@ -8496,7 +7935,7 @@
         <w:spacing w:line="240" w:lineRule="auto"/>
         <w:ind w:left="720" w:hanging="720"/>
         <w:rPr>
-          <w:ins w:id="338" w:author="Parker Malek" w:date="2023-10-09T18:41:00Z"/>
+          <w:ins w:id="303" w:author="Parker Malek" w:date="2023-10-09T18:41:00Z"/>
           <w:rFonts w:ascii="Times New Roman" w:eastAsia="Times New Roman" w:hAnsi="Times New Roman" w:cs="Times New Roman"/>
         </w:rPr>
       </w:pPr>
@@ -8520,7 +7959,7 @@
         </w:rPr>
         <w:t xml:space="preserve">, P. J. (1991). Frontal contraction processes leading to the formation of an intense narrow rainband. In Meteorology and Atmospheric Physics (Vol. 46, Issues 3–4, pp. 123–154). Springer Science and Business Media LLC. </w:t>
       </w:r>
-      <w:ins w:id="339" w:author="Parker Malek" w:date="2023-10-09T18:41:00Z">
+      <w:ins w:id="304" w:author="Parker Malek" w:date="2023-10-09T18:41:00Z">
         <w:r>
           <w:rPr>
             <w:rFonts w:ascii="Times New Roman" w:eastAsia="Times New Roman" w:hAnsi="Times New Roman" w:cs="Times New Roman"/>
@@ -8540,7 +7979,7 @@
         </w:rPr>
         <w:instrText>https://doi.org/10.1007/bf01027339</w:instrText>
       </w:r>
-      <w:ins w:id="340" w:author="Parker Malek" w:date="2023-10-09T18:41:00Z">
+      <w:ins w:id="305" w:author="Parker Malek" w:date="2023-10-09T18:41:00Z">
         <w:r>
           <w:rPr>
             <w:rFonts w:ascii="Times New Roman" w:eastAsia="Times New Roman" w:hAnsi="Times New Roman" w:cs="Times New Roman"/>
@@ -8566,7 +8005,7 @@
         </w:rPr>
         <w:t>https://doi.org/10.1007/bf01027339</w:t>
       </w:r>
-      <w:ins w:id="341" w:author="Parker Malek" w:date="2023-10-09T18:41:00Z">
+      <w:ins w:id="306" w:author="Parker Malek" w:date="2023-10-09T18:41:00Z">
         <w:r>
           <w:rPr>
             <w:rFonts w:ascii="Times New Roman" w:eastAsia="Times New Roman" w:hAnsi="Times New Roman" w:cs="Times New Roman"/>
@@ -8580,20 +8019,211 @@
       <w:pPr>
         <w:spacing w:line="240" w:lineRule="auto"/>
         <w:ind w:left="720" w:hanging="720"/>
-      </w:pPr>
-      <w:ins w:id="342" w:author="Parker Malek" w:date="2023-10-09T18:41:00Z">
-        <w:r>
+        <w:rPr>
+          <w:rFonts w:ascii="Times New Roman" w:eastAsia="Times New Roman" w:hAnsi="Times New Roman" w:cs="Times New Roman"/>
+        </w:rPr>
+      </w:pPr>
+      <w:ins w:id="307" w:author="Parker Malek" w:date="2023-10-09T18:41:00Z">
+        <w:r>
+          <w:rPr>
+            <w:rFonts w:ascii="Times New Roman" w:eastAsia="Times New Roman" w:hAnsi="Times New Roman" w:cs="Times New Roman"/>
+          </w:rPr>
           <w:t xml:space="preserve">Young, A. M., K. T. Skelly, and J. M. Cordeira (2017), High-impact hydrologic events and atmospheric rivers in California: An investigation using the NCEI Storm Events Database, </w:t>
         </w:r>
         <w:proofErr w:type="spellStart"/>
         <w:r>
+          <w:rPr>
+            <w:rFonts w:ascii="Times New Roman" w:eastAsia="Times New Roman" w:hAnsi="Times New Roman" w:cs="Times New Roman"/>
+          </w:rPr>
           <w:t>Geophys</w:t>
         </w:r>
         <w:proofErr w:type="spellEnd"/>
         <w:r>
+          <w:rPr>
+            <w:rFonts w:ascii="Times New Roman" w:eastAsia="Times New Roman" w:hAnsi="Times New Roman" w:cs="Times New Roman"/>
+          </w:rPr>
           <w:t>. Res. Lett., 44, 3393–3401, doi:10.1002/2017GL073077.</w:t>
         </w:r>
       </w:ins>
+    </w:p>
+    <w:p>
+      <w:pPr>
+        <w:spacing w:line="240" w:lineRule="auto"/>
+        <w:ind w:left="720" w:hanging="720"/>
+        <w:rPr>
+          <w:rFonts w:ascii="Times New Roman" w:eastAsia="Times New Roman" w:hAnsi="Times New Roman" w:cs="Times New Roman"/>
+        </w:rPr>
+      </w:pPr>
+      <w:r>
+        <w:rPr>
+          <w:rFonts w:ascii="Times New Roman" w:eastAsia="Times New Roman" w:hAnsi="Times New Roman" w:cs="Times New Roman"/>
+        </w:rPr>
+        <w:t xml:space="preserve">Henn, B., Musselman, K. N., </w:t>
+      </w:r>
+      <w:proofErr w:type="spellStart"/>
+      <w:r>
+        <w:rPr>
+          <w:rFonts w:ascii="Times New Roman" w:eastAsia="Times New Roman" w:hAnsi="Times New Roman" w:cs="Times New Roman"/>
+        </w:rPr>
+        <w:t>Lestak</w:t>
+      </w:r>
+      <w:proofErr w:type="spellEnd"/>
+      <w:r>
+        <w:rPr>
+          <w:rFonts w:ascii="Times New Roman" w:eastAsia="Times New Roman" w:hAnsi="Times New Roman" w:cs="Times New Roman"/>
+        </w:rPr>
+        <w:t xml:space="preserve">, </w:t>
+      </w:r>
+      <w:proofErr w:type="spellStart"/>
+      <w:r>
+        <w:rPr>
+          <w:rFonts w:ascii="Times New Roman" w:eastAsia="Times New Roman" w:hAnsi="Times New Roman" w:cs="Times New Roman"/>
+        </w:rPr>
+        <w:t>L.,Ralph</w:t>
+      </w:r>
+      <w:proofErr w:type="spellEnd"/>
+      <w:r>
+        <w:rPr>
+          <w:rFonts w:ascii="Times New Roman" w:eastAsia="Times New Roman" w:hAnsi="Times New Roman" w:cs="Times New Roman"/>
+        </w:rPr>
+        <w:t xml:space="preserve">, F. M., &amp; </w:t>
+      </w:r>
+      <w:proofErr w:type="spellStart"/>
+      <w:r>
+        <w:rPr>
+          <w:rFonts w:ascii="Times New Roman" w:eastAsia="Times New Roman" w:hAnsi="Times New Roman" w:cs="Times New Roman"/>
+        </w:rPr>
+        <w:t>Molotch</w:t>
+      </w:r>
+      <w:proofErr w:type="spellEnd"/>
+      <w:r>
+        <w:rPr>
+          <w:rFonts w:ascii="Times New Roman" w:eastAsia="Times New Roman" w:hAnsi="Times New Roman" w:cs="Times New Roman"/>
+        </w:rPr>
+        <w:t>, N. P. (2020).Extreme runoff generation from</w:t>
+      </w:r>
+      <w:r>
+        <w:rPr>
+          <w:rFonts w:ascii="Times New Roman" w:eastAsia="Times New Roman" w:hAnsi="Times New Roman" w:cs="Times New Roman"/>
+        </w:rPr>
+        <w:t xml:space="preserve"> </w:t>
+      </w:r>
+      <w:r>
+        <w:rPr>
+          <w:rFonts w:ascii="Times New Roman" w:eastAsia="Times New Roman" w:hAnsi="Times New Roman" w:cs="Times New Roman"/>
+        </w:rPr>
+        <w:t>atmospheric river driven snowmelt</w:t>
+      </w:r>
+      <w:r>
+        <w:rPr>
+          <w:rFonts w:ascii="Times New Roman" w:eastAsia="Times New Roman" w:hAnsi="Times New Roman" w:cs="Times New Roman"/>
+        </w:rPr>
+        <w:t xml:space="preserve"> </w:t>
+      </w:r>
+      <w:r>
+        <w:rPr>
+          <w:rFonts w:ascii="Times New Roman" w:eastAsia="Times New Roman" w:hAnsi="Times New Roman" w:cs="Times New Roman"/>
+        </w:rPr>
+        <w:t>during the 2017 Oroville dam spillways</w:t>
+      </w:r>
+      <w:r>
+        <w:rPr>
+          <w:rFonts w:ascii="Times New Roman" w:eastAsia="Times New Roman" w:hAnsi="Times New Roman" w:cs="Times New Roman"/>
+        </w:rPr>
+        <w:t xml:space="preserve"> </w:t>
+      </w:r>
+      <w:proofErr w:type="spellStart"/>
+      <w:r>
+        <w:rPr>
+          <w:rFonts w:ascii="Times New Roman" w:eastAsia="Times New Roman" w:hAnsi="Times New Roman" w:cs="Times New Roman"/>
+        </w:rPr>
+        <w:t>incident.Geophysical</w:t>
+      </w:r>
+      <w:proofErr w:type="spellEnd"/>
+      <w:r>
+        <w:rPr>
+          <w:rFonts w:ascii="Times New Roman" w:eastAsia="Times New Roman" w:hAnsi="Times New Roman" w:cs="Times New Roman"/>
+        </w:rPr>
+        <w:t xml:space="preserve"> Research Letters,47, e2020GL088189. </w:t>
+      </w:r>
+      <w:hyperlink r:id="rId31" w:history="1">
+        <w:r>
+          <w:rPr>
+            <w:rStyle w:val="Hyperlink"/>
+            <w:rFonts w:ascii="Times New Roman" w:eastAsia="Times New Roman" w:hAnsi="Times New Roman" w:cs="Times New Roman"/>
+          </w:rPr>
+          <w:t>https://doi.org/10.1029/2020GL088189</w:t>
+        </w:r>
+      </w:hyperlink>
+    </w:p>
+    <w:p>
+      <w:pPr>
+        <w:spacing w:line="240" w:lineRule="auto"/>
+        <w:ind w:left="720" w:hanging="720"/>
+        <w:rPr>
+          <w:rFonts w:ascii="Times New Roman" w:eastAsia="Times New Roman" w:hAnsi="Times New Roman" w:cs="Times New Roman"/>
+        </w:rPr>
+      </w:pPr>
+      <w:r>
+        <w:rPr>
+          <w:rFonts w:ascii="Times New Roman" w:eastAsia="Times New Roman" w:hAnsi="Times New Roman" w:cs="Times New Roman"/>
+        </w:rPr>
+        <w:t xml:space="preserve">Vano,  J.  A.,  Miller,  K.,  Dettinger,  M.  D.,  Cifelli,  R.,  Curtis,  D.,  Dufour,  A.,  et  al.  (2018).  Hydroclimate  extremes  as  challenges  for  the  water  management community: Lessons from Oroville dam and hurricane Harvey. Bulletin of the American Meteorological Society, 100(1), S9–S14. </w:t>
+      </w:r>
+      <w:hyperlink r:id="rId32" w:history="1">
+        <w:r>
+          <w:rPr>
+            <w:rStyle w:val="Hyperlink"/>
+            <w:rFonts w:ascii="Times New Roman" w:eastAsia="Times New Roman" w:hAnsi="Times New Roman" w:cs="Times New Roman"/>
+          </w:rPr>
+          <w:t>https://doi.org/10.1175/BAMS-D-18-0219.1</w:t>
+        </w:r>
+      </w:hyperlink>
+      <w:r>
+        <w:rPr>
+          <w:rFonts w:ascii="Times New Roman" w:eastAsia="Times New Roman" w:hAnsi="Times New Roman" w:cs="Times New Roman"/>
+        </w:rPr>
+        <w:t xml:space="preserve"> </w:t>
+      </w:r>
+    </w:p>
+    <w:p>
+      <w:pPr>
+        <w:spacing w:line="240" w:lineRule="auto"/>
+        <w:ind w:left="720" w:hanging="720"/>
+        <w:rPr>
+          <w:rFonts w:ascii="Times New Roman" w:eastAsia="Times New Roman" w:hAnsi="Times New Roman" w:cs="Times New Roman"/>
+        </w:rPr>
+      </w:pPr>
+      <w:r>
+        <w:rPr>
+          <w:rFonts w:ascii="Times New Roman" w:eastAsia="Times New Roman" w:hAnsi="Times New Roman" w:cs="Times New Roman"/>
+        </w:rPr>
+        <w:t xml:space="preserve">White,  A.  B.,  Moore,  B.  J.,  Gottas,  D.  J.,  &amp;  Neiman,  P.  J.  (2019).  Winter  storm  conditions  leading  to  excessive  runoff  above  California’s  Oroville Dam during January and February 2017. Bulletin of the American Meteorological Society, 100(1), 55–70. </w:t>
+      </w:r>
+      <w:hyperlink r:id="rId33" w:history="1">
+        <w:r>
+          <w:rPr>
+            <w:rStyle w:val="Hyperlink"/>
+            <w:rFonts w:ascii="Times New Roman" w:eastAsia="Times New Roman" w:hAnsi="Times New Roman" w:cs="Times New Roman"/>
+          </w:rPr>
+          <w:t>https://doi.org/10.1175/BAMS-D-18-0091.1</w:t>
+        </w:r>
+      </w:hyperlink>
+      <w:r>
+        <w:rPr>
+          <w:rFonts w:ascii="Times New Roman" w:eastAsia="Times New Roman" w:hAnsi="Times New Roman" w:cs="Times New Roman"/>
+        </w:rPr>
+        <w:t xml:space="preserve"> </w:t>
+      </w:r>
+    </w:p>
+    <w:p>
+      <w:pPr>
+        <w:spacing w:line="240" w:lineRule="auto"/>
+        <w:ind w:left="720" w:hanging="720"/>
+        <w:rPr>
+          <w:rFonts w:ascii="Times New Roman" w:eastAsia="Times New Roman" w:hAnsi="Times New Roman" w:cs="Times New Roman"/>
+        </w:rPr>
+      </w:pPr>
     </w:p>
     <w:sectPr>
       <w:pgSz w:w="12240" w:h="15840"/>
@@ -8623,7 +8253,7 @@
       </w:r>
     </w:p>
   </w:comment>
-  <w:comment w:id="150" w:author="Parker Malek" w:date="2023-10-15T22:14:00Z" w:initials="PM">
+  <w:comment w:id="132" w:author="Parker Malek" w:date="2023-10-15T22:14:00Z" w:initials="PM">
     <w:p>
       <w:pPr>
         <w:pStyle w:val="CommentText"/>
@@ -8639,7 +8269,7 @@
       </w:r>
     </w:p>
   </w:comment>
-  <w:comment w:id="151" w:author="Parker Malek" w:date="2023-10-19T15:07:00Z" w:initials="PM">
+  <w:comment w:id="133" w:author="Parker Malek" w:date="2023-10-19T15:07:00Z" w:initials="PM">
     <w:p>
       <w:pPr>
         <w:pStyle w:val="CommentText"/>
@@ -8655,7 +8285,7 @@
       </w:r>
     </w:p>
   </w:comment>
-  <w:comment w:id="237" w:author="Parker Malek" w:date="2023-10-19T15:13:00Z" w:initials="PM">
+  <w:comment w:id="220" w:author="Parker Malek" w:date="2023-10-19T15:13:00Z" w:initials="PM">
     <w:p>
       <w:pPr>
         <w:pStyle w:val="CommentText"/>
@@ -8677,14 +8307,14 @@
 <file path=word/commentsExtended.xml><?xml version="1.0" encoding="utf-8"?>
 <w15:commentsEx xmlns:wpc="http://schemas.microsoft.com/office/word/2010/wordprocessingCanvas" xmlns:cx="http://schemas.microsoft.com/office/drawing/2014/chartex" xmlns:cx1="http://schemas.microsoft.com/office/drawing/2015/9/8/chartex" xmlns:cx2="http://schemas.microsoft.com/office/drawing/2015/10/21/chartex" xmlns:cx3="http://schemas.microsoft.com/office/drawing/2016/5/9/chartex" xmlns:cx4="http://schemas.microsoft.com/office/drawing/2016/5/10/chartex" xmlns:cx5="http://schemas.microsoft.com/office/drawing/2016/5/11/chartex" xmlns:cx6="http://schemas.microsoft.com/office/drawing/2016/5/12/chartex" xmlns:cx7="http://schemas.microsoft.com/office/drawing/2016/5/13/chartex" xmlns:cx8="http://schemas.microsoft.com/office/drawing/2016/5/14/chartex" xmlns:mc="http://schemas.openxmlformats.org/markup-compatibility/2006" xmlns:aink="http://schemas.microsoft.com/office/drawing/2016/ink" xmlns:am3d="http://schemas.microsoft.com/office/drawing/2017/model3d" xmlns:o="urn:schemas-microsoft-com:office:office" xmlns:oel="http://schemas.microsoft.com/office/2019/extlst" xmlns:r="http://schemas.openxmlformats.org/officeDocument/2006/relationships" xmlns:m="http://schemas.openxmlformats.org/officeDocument/2006/math" xmlns:v="urn:schemas-microsoft-com:vml" xmlns:wp14="http://schemas.microsoft.com/office/word/2010/wordprocessingDrawing" xmlns:wp="http://schemas.openxmlformats.org/drawingml/2006/wordprocessingDrawing" xmlns:w10="urn:schemas-microsoft-com:office:word" xmlns:w="http://schemas.openxmlformats.org/wordprocessingml/2006/main" xmlns:w14="http://schemas.microsoft.com/office/word/2010/wordml" xmlns:w15="http://schemas.microsoft.com/office/word/2012/wordml" xmlns:w16cex="http://schemas.microsoft.com/office/word/2018/wordml/cex" xmlns:w16cid="http://schemas.microsoft.com/office/word/2016/wordml/cid" xmlns:w16="http://schemas.microsoft.com/office/word/2018/wordml" xmlns:w16sdtdh="http://schemas.microsoft.com/office/word/2020/wordml/sdtdatahash" xmlns:w16se="http://schemas.microsoft.com/office/word/2015/wordml/symex" xmlns:wpg="http://schemas.microsoft.com/office/word/2010/wordprocessingGroup" xmlns:wpi="http://schemas.microsoft.com/office/word/2010/wordprocessingInk" xmlns:wne="http://schemas.microsoft.com/office/word/2006/wordml" xmlns:wps="http://schemas.microsoft.com/office/word/2010/wordprocessingShape" mc:Ignorable="w14 w15 w16se w16cid w16 w16cex w16sdtdh wp14">
   <w15:commentEx w15:paraId="04D1F059" w15:done="0"/>
-  <w15:commentEx w15:paraId="7B9ECC0B" w15:done="0"/>
-  <w15:commentEx w15:paraId="50B2F4D1" w15:paraIdParent="7B9ECC0B" w15:done="0"/>
+  <w15:commentEx w15:paraId="7B9ECC0B" w15:done="1"/>
+  <w15:commentEx w15:paraId="50B2F4D1" w15:paraIdParent="7B9ECC0B" w15:done="1"/>
   <w15:commentEx w15:paraId="27CB6715" w15:done="0"/>
 </w15:commentsEx>
 </file>
 
 <file path=word/commentsExtensible.xml><?xml version="1.0" encoding="utf-8"?>
-<w16cex:commentsExtensible xmlns:wpc="http://schemas.microsoft.com/office/word/2010/wordprocessingCanvas" xmlns:cx="http://schemas.microsoft.com/office/drawing/2014/chartex" xmlns:cx1="http://schemas.microsoft.com/office/drawing/2015/9/8/chartex" xmlns:cx2="http://schemas.microsoft.com/office/drawing/2015/10/21/chartex" xmlns:cx3="http://schemas.microsoft.com/office/drawing/2016/5/9/chartex" xmlns:cx4="http://schemas.microsoft.com/office/drawing/2016/5/10/chartex" xmlns:cx5="http://schemas.microsoft.com/office/drawing/2016/5/11/chartex" xmlns:cx6="http://schemas.microsoft.com/office/drawing/2016/5/12/chartex" xmlns:cx7="http://schemas.microsoft.com/office/drawing/2016/5/13/chartex" xmlns:cx8="http://schemas.microsoft.com/office/drawing/2016/5/14/chartex" xmlns:cr="http://schemas.microsoft.com/office/comments/2020/reactions" xmlns:mc="http://schemas.openxmlformats.org/markup-compatibility/2006" xmlns:aink="http://schemas.microsoft.com/office/drawing/2016/ink" xmlns:am3d="http://schemas.microsoft.com/office/drawing/2017/model3d" xmlns:o="urn:schemas-microsoft-com:office:office" xmlns:oel="http://schemas.microsoft.com/office/2019/extlst" xmlns:r="http://schemas.openxmlformats.org/officeDocument/2006/relationships" xmlns:m="http://schemas.openxmlformats.org/officeDocument/2006/math" xmlns:v="urn:schemas-microsoft-com:vml" xmlns:wp14="http://schemas.microsoft.com/office/word/2010/wordprocessingDrawing" xmlns:wp="http://schemas.openxmlformats.org/drawingml/2006/wordprocessingDrawing" xmlns:w10="urn:schemas-microsoft-com:office:word" xmlns:w="http://schemas.openxmlformats.org/wordprocessingml/2006/main" xmlns:w14="http://schemas.microsoft.com/office/word/2010/wordml" xmlns:w15="http://schemas.microsoft.com/office/word/2012/wordml" xmlns:w16cex="http://schemas.microsoft.com/office/word/2018/wordml/cex" xmlns:w16cid="http://schemas.microsoft.com/office/word/2016/wordml/cid" xmlns:w16="http://schemas.microsoft.com/office/word/2018/wordml" xmlns:w16sdtdh="http://schemas.microsoft.com/office/word/2020/wordml/sdtdatahash" xmlns:w16se="http://schemas.microsoft.com/office/word/2015/wordml/symex" xmlns:wpg="http://schemas.microsoft.com/office/word/2010/wordprocessingGroup" xmlns:wpi="http://schemas.microsoft.com/office/word/2010/wordprocessingInk" xmlns:wne="http://schemas.microsoft.com/office/word/2006/wordml" xmlns:wps="http://schemas.microsoft.com/office/word/2010/wordprocessingShape" mc:Ignorable="w14 w15 w16se w16cid w16 w16cex w16sdtdh cr wp14">
+<w16cex:commentsExtensible xmlns:wpc="http://schemas.microsoft.com/office/word/2010/wordprocessingCanvas" xmlns:cx="http://schemas.microsoft.com/office/drawing/2014/chartex" xmlns:cx1="http://schemas.microsoft.com/office/drawing/2015/9/8/chartex" xmlns:cx2="http://schemas.microsoft.com/office/drawing/2015/10/21/chartex" xmlns:cx3="http://schemas.microsoft.com/office/drawing/2016/5/9/chartex" xmlns:cx4="http://schemas.microsoft.com/office/drawing/2016/5/10/chartex" xmlns:cx5="http://schemas.microsoft.com/office/drawing/2016/5/11/chartex" xmlns:cx6="http://schemas.microsoft.com/office/drawing/2016/5/12/chartex" xmlns:cx7="http://schemas.microsoft.com/office/drawing/2016/5/13/chartex" xmlns:cx8="http://schemas.microsoft.com/office/drawing/2016/5/14/chartex" xmlns:mc="http://schemas.openxmlformats.org/markup-compatibility/2006" xmlns:aink="http://schemas.microsoft.com/office/drawing/2016/ink" xmlns:am3d="http://schemas.microsoft.com/office/drawing/2017/model3d" xmlns:o="urn:schemas-microsoft-com:office:office" xmlns:oel="http://schemas.microsoft.com/office/2019/extlst" xmlns:r="http://schemas.openxmlformats.org/officeDocument/2006/relationships" xmlns:m="http://schemas.openxmlformats.org/officeDocument/2006/math" xmlns:v="urn:schemas-microsoft-com:vml" xmlns:wp14="http://schemas.microsoft.com/office/word/2010/wordprocessingDrawing" xmlns:wp="http://schemas.openxmlformats.org/drawingml/2006/wordprocessingDrawing" xmlns:w10="urn:schemas-microsoft-com:office:word" xmlns:w="http://schemas.openxmlformats.org/wordprocessingml/2006/main" xmlns:w14="http://schemas.microsoft.com/office/word/2010/wordml" xmlns:w15="http://schemas.microsoft.com/office/word/2012/wordml" xmlns:w16cex="http://schemas.microsoft.com/office/word/2018/wordml/cex" xmlns:w16cid="http://schemas.microsoft.com/office/word/2016/wordml/cid" xmlns:w16="http://schemas.microsoft.com/office/word/2018/wordml" xmlns:w16sdtdh="http://schemas.microsoft.com/office/word/2020/wordml/sdtdatahash" xmlns:w16se="http://schemas.microsoft.com/office/word/2015/wordml/symex" xmlns:wpg="http://schemas.microsoft.com/office/word/2010/wordprocessingGroup" xmlns:wpi="http://schemas.microsoft.com/office/word/2010/wordprocessingInk" xmlns:wne="http://schemas.microsoft.com/office/word/2006/wordml" xmlns:wps="http://schemas.microsoft.com/office/word/2010/wordprocessingShape" mc:Ignorable="w14 w15 w16se w16cid w16 w16cex w16sdtdh wp14">
   <w16cex:commentExtensible w16cex:durableId="45BCD807" w16cex:dateUtc="2023-10-10T01:32:00Z"/>
   <w16cex:commentExtensible w16cex:durableId="153844C9" w16cex:dateUtc="2023-10-16T05:14:00Z"/>
   <w16cex:commentExtensible w16cex:durableId="6C7463FC" w16cex:dateUtc="2023-10-19T22:07:00Z"/>

</xml_diff>